<commit_message>
Zephyr: Added powerpoint outline
</commit_message>
<xml_diff>
--- a/Zephyr/Documentation/Wolverton_Thesis_TDD.docx
+++ b/Zephyr/Documentation/Wolverton_Thesis_TDD.docx
@@ -646,7 +646,7 @@
           <w:r>
             <w:fldChar w:fldCharType="separate"/>
           </w:r>
-          <w:hyperlink w:anchor="_Toc61607816" w:history="1">
+          <w:hyperlink w:anchor="_Toc63281931" w:history="1">
             <w:r>
               <w:rPr>
                 <w:rStyle w:val="Hyperlink"/>
@@ -673,7 +673,7 @@
                 <w:noProof/>
                 <w:webHidden/>
               </w:rPr>
-              <w:instrText xml:space="preserve"> PAGEREF _Toc61607816 \h </w:instrText>
+              <w:instrText xml:space="preserve"> PAGEREF _Toc63281931 \h </w:instrText>
             </w:r>
             <w:r>
               <w:rPr>
@@ -693,7 +693,7 @@
                 <w:noProof/>
                 <w:webHidden/>
               </w:rPr>
-              <w:t>4</w:t>
+              <w:t>3</w:t>
             </w:r>
             <w:r>
               <w:rPr>
@@ -715,7 +715,7 @@
               <w:noProof/>
             </w:rPr>
           </w:pPr>
-          <w:hyperlink w:anchor="_Toc61607817" w:history="1">
+          <w:hyperlink w:anchor="_Toc63281932" w:history="1">
             <w:r>
               <w:rPr>
                 <w:rStyle w:val="Hyperlink"/>
@@ -742,7 +742,7 @@
                 <w:noProof/>
                 <w:webHidden/>
               </w:rPr>
-              <w:instrText xml:space="preserve"> PAGEREF _Toc61607817 \h </w:instrText>
+              <w:instrText xml:space="preserve"> PAGEREF _Toc63281932 \h </w:instrText>
             </w:r>
             <w:r>
               <w:rPr>
@@ -762,7 +762,7 @@
                 <w:noProof/>
                 <w:webHidden/>
               </w:rPr>
-              <w:t>5</w:t>
+              <w:t>4</w:t>
             </w:r>
             <w:r>
               <w:rPr>
@@ -784,7 +784,7 @@
               <w:noProof/>
             </w:rPr>
           </w:pPr>
-          <w:hyperlink w:anchor="_Toc61607818" w:history="1">
+          <w:hyperlink w:anchor="_Toc63281933" w:history="1">
             <w:r>
               <w:rPr>
                 <w:rStyle w:val="Hyperlink"/>
@@ -811,7 +811,7 @@
                 <w:noProof/>
                 <w:webHidden/>
               </w:rPr>
-              <w:instrText xml:space="preserve"> PAGEREF _Toc61607818 \h </w:instrText>
+              <w:instrText xml:space="preserve"> PAGEREF _Toc63281933 \h </w:instrText>
             </w:r>
             <w:r>
               <w:rPr>
@@ -831,7 +831,7 @@
                 <w:noProof/>
                 <w:webHidden/>
               </w:rPr>
-              <w:t>6</w:t>
+              <w:t>5</w:t>
             </w:r>
             <w:r>
               <w:rPr>
@@ -853,7 +853,7 @@
               <w:noProof/>
             </w:rPr>
           </w:pPr>
-          <w:hyperlink w:anchor="_Toc61607819" w:history="1">
+          <w:hyperlink w:anchor="_Toc63281934" w:history="1">
             <w:r>
               <w:rPr>
                 <w:rStyle w:val="Hyperlink"/>
@@ -880,7 +880,7 @@
                 <w:noProof/>
                 <w:webHidden/>
               </w:rPr>
-              <w:instrText xml:space="preserve"> PAGEREF _Toc61607819 \h </w:instrText>
+              <w:instrText xml:space="preserve"> PAGEREF _Toc63281934 \h </w:instrText>
             </w:r>
             <w:r>
               <w:rPr>
@@ -900,7 +900,7 @@
                 <w:noProof/>
                 <w:webHidden/>
               </w:rPr>
-              <w:t>6</w:t>
+              <w:t>5</w:t>
             </w:r>
             <w:r>
               <w:rPr>
@@ -922,7 +922,7 @@
               <w:noProof/>
             </w:rPr>
           </w:pPr>
-          <w:hyperlink w:anchor="_Toc61607820" w:history="1">
+          <w:hyperlink w:anchor="_Toc63281935" w:history="1">
             <w:r>
               <w:rPr>
                 <w:rStyle w:val="Hyperlink"/>
@@ -949,7 +949,7 @@
                 <w:noProof/>
                 <w:webHidden/>
               </w:rPr>
-              <w:instrText xml:space="preserve"> PAGEREF _Toc61607820 \h </w:instrText>
+              <w:instrText xml:space="preserve"> PAGEREF _Toc63281935 \h </w:instrText>
             </w:r>
             <w:r>
               <w:rPr>
@@ -969,7 +969,7 @@
                 <w:noProof/>
                 <w:webHidden/>
               </w:rPr>
-              <w:t>6</w:t>
+              <w:t>5</w:t>
             </w:r>
             <w:r>
               <w:rPr>
@@ -991,13 +991,13 @@
               <w:noProof/>
             </w:rPr>
           </w:pPr>
-          <w:hyperlink w:anchor="_Toc61607821" w:history="1">
+          <w:hyperlink w:anchor="_Toc63281936" w:history="1">
             <w:r>
               <w:rPr>
                 <w:rStyle w:val="Hyperlink"/>
                 <w:noProof/>
               </w:rPr>
-              <w:t>System Requirements</w:t>
+              <w:t>Development Schedule</w:t>
             </w:r>
             <w:r>
               <w:rPr>
@@ -1018,7 +1018,7 @@
                 <w:noProof/>
                 <w:webHidden/>
               </w:rPr>
-              <w:instrText xml:space="preserve"> PAGEREF _Toc61607821 \h </w:instrText>
+              <w:instrText xml:space="preserve"> PAGEREF _Toc63281936 \h </w:instrText>
             </w:r>
             <w:r>
               <w:rPr>
@@ -1060,13 +1060,13 @@
               <w:noProof/>
             </w:rPr>
           </w:pPr>
-          <w:hyperlink w:anchor="_Toc61607822" w:history="1">
+          <w:hyperlink w:anchor="_Toc63281937" w:history="1">
             <w:r>
               <w:rPr>
                 <w:rStyle w:val="Hyperlink"/>
                 <w:noProof/>
               </w:rPr>
-              <w:t>Target System</w:t>
+              <w:t>Schedule Detail</w:t>
             </w:r>
             <w:r>
               <w:rPr>
@@ -1087,7 +1087,7 @@
                 <w:noProof/>
                 <w:webHidden/>
               </w:rPr>
-              <w:instrText xml:space="preserve"> PAGEREF _Toc61607822 \h </w:instrText>
+              <w:instrText xml:space="preserve"> PAGEREF _Toc63281937 \h </w:instrText>
             </w:r>
             <w:r>
               <w:rPr>
@@ -1120,7 +1120,7 @@
         </w:p>
         <w:p>
           <w:pPr>
-            <w:pStyle w:val="TOC3"/>
+            <w:pStyle w:val="TOC2"/>
             <w:tabs>
               <w:tab w:val="right" w:leader="dot" w:pos="9350"/>
             </w:tabs>
@@ -1129,13 +1129,13 @@
               <w:noProof/>
             </w:rPr>
           </w:pPr>
-          <w:hyperlink w:anchor="_Toc61607823" w:history="1">
+          <w:hyperlink w:anchor="_Toc63281938" w:history="1">
             <w:r>
               <w:rPr>
                 <w:rStyle w:val="Hyperlink"/>
                 <w:noProof/>
               </w:rPr>
-              <w:t>Minimum</w:t>
+              <w:t>Total Hours</w:t>
             </w:r>
             <w:r>
               <w:rPr>
@@ -1156,145 +1156,7 @@
                 <w:noProof/>
                 <w:webHidden/>
               </w:rPr>
-              <w:instrText xml:space="preserve"> PAGEREF _Toc61607823 \h </w:instrText>
-            </w:r>
-            <w:r>
-              <w:rPr>
-                <w:noProof/>
-                <w:webHidden/>
-              </w:rPr>
-            </w:r>
-            <w:r>
-              <w:rPr>
-                <w:noProof/>
-                <w:webHidden/>
-              </w:rPr>
-              <w:fldChar w:fldCharType="separate"/>
-            </w:r>
-            <w:r>
-              <w:rPr>
-                <w:noProof/>
-                <w:webHidden/>
-              </w:rPr>
-              <w:t>7</w:t>
-            </w:r>
-            <w:r>
-              <w:rPr>
-                <w:noProof/>
-                <w:webHidden/>
-              </w:rPr>
-              <w:fldChar w:fldCharType="end"/>
-            </w:r>
-          </w:hyperlink>
-        </w:p>
-        <w:p>
-          <w:pPr>
-            <w:pStyle w:val="TOC3"/>
-            <w:tabs>
-              <w:tab w:val="right" w:leader="dot" w:pos="9350"/>
-            </w:tabs>
-            <w:rPr>
-              <w:rFonts w:eastAsiaTheme="minorEastAsia"/>
-              <w:noProof/>
-            </w:rPr>
-          </w:pPr>
-          <w:hyperlink w:anchor="_Toc61607824" w:history="1">
-            <w:r>
-              <w:rPr>
-                <w:rStyle w:val="Hyperlink"/>
-                <w:noProof/>
-              </w:rPr>
-              <w:t>Recommended</w:t>
-            </w:r>
-            <w:r>
-              <w:rPr>
-                <w:noProof/>
-                <w:webHidden/>
-              </w:rPr>
-              <w:tab/>
-            </w:r>
-            <w:r>
-              <w:rPr>
-                <w:noProof/>
-                <w:webHidden/>
-              </w:rPr>
-              <w:fldChar w:fldCharType="begin"/>
-            </w:r>
-            <w:r>
-              <w:rPr>
-                <w:noProof/>
-                <w:webHidden/>
-              </w:rPr>
-              <w:instrText xml:space="preserve"> PAGEREF _Toc61607824 \h </w:instrText>
-            </w:r>
-            <w:r>
-              <w:rPr>
-                <w:noProof/>
-                <w:webHidden/>
-              </w:rPr>
-            </w:r>
-            <w:r>
-              <w:rPr>
-                <w:noProof/>
-                <w:webHidden/>
-              </w:rPr>
-              <w:fldChar w:fldCharType="separate"/>
-            </w:r>
-            <w:r>
-              <w:rPr>
-                <w:noProof/>
-                <w:webHidden/>
-              </w:rPr>
-              <w:t>7</w:t>
-            </w:r>
-            <w:r>
-              <w:rPr>
-                <w:noProof/>
-                <w:webHidden/>
-              </w:rPr>
-              <w:fldChar w:fldCharType="end"/>
-            </w:r>
-          </w:hyperlink>
-        </w:p>
-        <w:p>
-          <w:pPr>
-            <w:pStyle w:val="TOC3"/>
-            <w:tabs>
-              <w:tab w:val="right" w:leader="dot" w:pos="9350"/>
-            </w:tabs>
-            <w:rPr>
-              <w:rFonts w:eastAsiaTheme="minorEastAsia"/>
-              <w:noProof/>
-            </w:rPr>
-          </w:pPr>
-          <w:hyperlink w:anchor="_Toc61607825" w:history="1">
-            <w:r>
-              <w:rPr>
-                <w:rStyle w:val="Hyperlink"/>
-                <w:noProof/>
-              </w:rPr>
-              <w:t>Development System</w:t>
-            </w:r>
-            <w:r>
-              <w:rPr>
-                <w:noProof/>
-                <w:webHidden/>
-              </w:rPr>
-              <w:tab/>
-            </w:r>
-            <w:r>
-              <w:rPr>
-                <w:noProof/>
-                <w:webHidden/>
-              </w:rPr>
-              <w:fldChar w:fldCharType="begin"/>
-            </w:r>
-            <w:r>
-              <w:rPr>
-                <w:noProof/>
-                <w:webHidden/>
-              </w:rPr>
-              <w:instrText xml:space="preserve"> PAGEREF _Toc61607825 \h </w:instrText>
+              <w:instrText xml:space="preserve"> PAGEREF _Toc63281938 \h </w:instrText>
             </w:r>
             <w:r>
               <w:rPr>
@@ -1336,13 +1198,13 @@
               <w:noProof/>
             </w:rPr>
           </w:pPr>
-          <w:hyperlink w:anchor="_Toc61607826" w:history="1">
+          <w:hyperlink w:anchor="_Toc63281939" w:history="1">
             <w:r>
               <w:rPr>
                 <w:rStyle w:val="Hyperlink"/>
                 <w:noProof/>
               </w:rPr>
-              <w:t>Development Schedule</w:t>
+              <w:t>Technology Sources</w:t>
             </w:r>
             <w:r>
               <w:rPr>
@@ -1363,7 +1225,7 @@
                 <w:noProof/>
                 <w:webHidden/>
               </w:rPr>
-              <w:instrText xml:space="preserve"> PAGEREF _Toc61607826 \h </w:instrText>
+              <w:instrText xml:space="preserve"> PAGEREF _Toc63281939 \h </w:instrText>
             </w:r>
             <w:r>
               <w:rPr>
@@ -1384,6 +1246,696 @@
                 <w:webHidden/>
               </w:rPr>
               <w:t>8</w:t>
+            </w:r>
+            <w:r>
+              <w:rPr>
+                <w:noProof/>
+                <w:webHidden/>
+              </w:rPr>
+              <w:fldChar w:fldCharType="end"/>
+            </w:r>
+          </w:hyperlink>
+        </w:p>
+        <w:p>
+          <w:pPr>
+            <w:pStyle w:val="TOC1"/>
+            <w:tabs>
+              <w:tab w:val="right" w:leader="dot" w:pos="9350"/>
+            </w:tabs>
+            <w:rPr>
+              <w:rFonts w:eastAsiaTheme="minorEastAsia"/>
+              <w:noProof/>
+            </w:rPr>
+          </w:pPr>
+          <w:hyperlink w:anchor="_Toc63281940" w:history="1">
+            <w:r>
+              <w:rPr>
+                <w:rStyle w:val="Hyperlink"/>
+                <w:noProof/>
+              </w:rPr>
+              <w:t>Theory</w:t>
+            </w:r>
+            <w:r>
+              <w:rPr>
+                <w:noProof/>
+                <w:webHidden/>
+              </w:rPr>
+              <w:tab/>
+            </w:r>
+            <w:r>
+              <w:rPr>
+                <w:noProof/>
+                <w:webHidden/>
+              </w:rPr>
+              <w:fldChar w:fldCharType="begin"/>
+            </w:r>
+            <w:r>
+              <w:rPr>
+                <w:noProof/>
+                <w:webHidden/>
+              </w:rPr>
+              <w:instrText xml:space="preserve"> PAGEREF _Toc63281940 \h </w:instrText>
+            </w:r>
+            <w:r>
+              <w:rPr>
+                <w:noProof/>
+                <w:webHidden/>
+              </w:rPr>
+            </w:r>
+            <w:r>
+              <w:rPr>
+                <w:noProof/>
+                <w:webHidden/>
+              </w:rPr>
+              <w:fldChar w:fldCharType="separate"/>
+            </w:r>
+            <w:r>
+              <w:rPr>
+                <w:noProof/>
+                <w:webHidden/>
+              </w:rPr>
+              <w:t>9</w:t>
+            </w:r>
+            <w:r>
+              <w:rPr>
+                <w:noProof/>
+                <w:webHidden/>
+              </w:rPr>
+              <w:fldChar w:fldCharType="end"/>
+            </w:r>
+          </w:hyperlink>
+        </w:p>
+        <w:p>
+          <w:pPr>
+            <w:pStyle w:val="TOC1"/>
+            <w:tabs>
+              <w:tab w:val="right" w:leader="dot" w:pos="9350"/>
+            </w:tabs>
+            <w:rPr>
+              <w:rFonts w:eastAsiaTheme="minorEastAsia"/>
+              <w:noProof/>
+            </w:rPr>
+          </w:pPr>
+          <w:hyperlink w:anchor="_Toc63281941" w:history="1">
+            <w:r>
+              <w:rPr>
+                <w:rStyle w:val="Hyperlink"/>
+                <w:noProof/>
+              </w:rPr>
+              <w:t>Previous Work</w:t>
+            </w:r>
+            <w:r>
+              <w:rPr>
+                <w:noProof/>
+                <w:webHidden/>
+              </w:rPr>
+              <w:tab/>
+            </w:r>
+            <w:r>
+              <w:rPr>
+                <w:noProof/>
+                <w:webHidden/>
+              </w:rPr>
+              <w:fldChar w:fldCharType="begin"/>
+            </w:r>
+            <w:r>
+              <w:rPr>
+                <w:noProof/>
+                <w:webHidden/>
+              </w:rPr>
+              <w:instrText xml:space="preserve"> PAGEREF _Toc63281941 \h </w:instrText>
+            </w:r>
+            <w:r>
+              <w:rPr>
+                <w:noProof/>
+                <w:webHidden/>
+              </w:rPr>
+            </w:r>
+            <w:r>
+              <w:rPr>
+                <w:noProof/>
+                <w:webHidden/>
+              </w:rPr>
+              <w:fldChar w:fldCharType="separate"/>
+            </w:r>
+            <w:r>
+              <w:rPr>
+                <w:noProof/>
+                <w:webHidden/>
+              </w:rPr>
+              <w:t>9</w:t>
+            </w:r>
+            <w:r>
+              <w:rPr>
+                <w:noProof/>
+                <w:webHidden/>
+              </w:rPr>
+              <w:fldChar w:fldCharType="end"/>
+            </w:r>
+          </w:hyperlink>
+        </w:p>
+        <w:p>
+          <w:pPr>
+            <w:pStyle w:val="TOC1"/>
+            <w:tabs>
+              <w:tab w:val="right" w:leader="dot" w:pos="9350"/>
+            </w:tabs>
+            <w:rPr>
+              <w:rFonts w:eastAsiaTheme="minorEastAsia"/>
+              <w:noProof/>
+            </w:rPr>
+          </w:pPr>
+          <w:hyperlink w:anchor="_Toc63281942" w:history="1">
+            <w:r>
+              <w:rPr>
+                <w:rStyle w:val="Hyperlink"/>
+                <w:noProof/>
+              </w:rPr>
+              <w:t>Artifact</w:t>
+            </w:r>
+            <w:r>
+              <w:rPr>
+                <w:noProof/>
+                <w:webHidden/>
+              </w:rPr>
+              <w:tab/>
+            </w:r>
+            <w:r>
+              <w:rPr>
+                <w:noProof/>
+                <w:webHidden/>
+              </w:rPr>
+              <w:fldChar w:fldCharType="begin"/>
+            </w:r>
+            <w:r>
+              <w:rPr>
+                <w:noProof/>
+                <w:webHidden/>
+              </w:rPr>
+              <w:instrText xml:space="preserve"> PAGEREF _Toc63281942 \h </w:instrText>
+            </w:r>
+            <w:r>
+              <w:rPr>
+                <w:noProof/>
+                <w:webHidden/>
+              </w:rPr>
+            </w:r>
+            <w:r>
+              <w:rPr>
+                <w:noProof/>
+                <w:webHidden/>
+              </w:rPr>
+              <w:fldChar w:fldCharType="separate"/>
+            </w:r>
+            <w:r>
+              <w:rPr>
+                <w:noProof/>
+                <w:webHidden/>
+              </w:rPr>
+              <w:t>10</w:t>
+            </w:r>
+            <w:r>
+              <w:rPr>
+                <w:noProof/>
+                <w:webHidden/>
+              </w:rPr>
+              <w:fldChar w:fldCharType="end"/>
+            </w:r>
+          </w:hyperlink>
+        </w:p>
+        <w:p>
+          <w:pPr>
+            <w:pStyle w:val="TOC1"/>
+            <w:tabs>
+              <w:tab w:val="right" w:leader="dot" w:pos="9350"/>
+            </w:tabs>
+            <w:rPr>
+              <w:rFonts w:eastAsiaTheme="minorEastAsia"/>
+              <w:noProof/>
+            </w:rPr>
+          </w:pPr>
+          <w:hyperlink w:anchor="_Toc63281943" w:history="1">
+            <w:r>
+              <w:rPr>
+                <w:rStyle w:val="Hyperlink"/>
+                <w:noProof/>
+              </w:rPr>
+              <w:t>Implementation</w:t>
+            </w:r>
+            <w:r>
+              <w:rPr>
+                <w:noProof/>
+                <w:webHidden/>
+              </w:rPr>
+              <w:tab/>
+            </w:r>
+            <w:r>
+              <w:rPr>
+                <w:noProof/>
+                <w:webHidden/>
+              </w:rPr>
+              <w:fldChar w:fldCharType="begin"/>
+            </w:r>
+            <w:r>
+              <w:rPr>
+                <w:noProof/>
+                <w:webHidden/>
+              </w:rPr>
+              <w:instrText xml:space="preserve"> PAGEREF _Toc63281943 \h </w:instrText>
+            </w:r>
+            <w:r>
+              <w:rPr>
+                <w:noProof/>
+                <w:webHidden/>
+              </w:rPr>
+            </w:r>
+            <w:r>
+              <w:rPr>
+                <w:noProof/>
+                <w:webHidden/>
+              </w:rPr>
+              <w:fldChar w:fldCharType="separate"/>
+            </w:r>
+            <w:r>
+              <w:rPr>
+                <w:noProof/>
+                <w:webHidden/>
+              </w:rPr>
+              <w:t>10</w:t>
+            </w:r>
+            <w:r>
+              <w:rPr>
+                <w:noProof/>
+                <w:webHidden/>
+              </w:rPr>
+              <w:fldChar w:fldCharType="end"/>
+            </w:r>
+          </w:hyperlink>
+        </w:p>
+        <w:p>
+          <w:pPr>
+            <w:pStyle w:val="TOC1"/>
+            <w:tabs>
+              <w:tab w:val="right" w:leader="dot" w:pos="9350"/>
+            </w:tabs>
+            <w:rPr>
+              <w:rFonts w:eastAsiaTheme="minorEastAsia"/>
+              <w:noProof/>
+            </w:rPr>
+          </w:pPr>
+          <w:hyperlink w:anchor="_Toc63281944" w:history="1">
+            <w:r>
+              <w:rPr>
+                <w:rStyle w:val="Hyperlink"/>
+                <w:noProof/>
+              </w:rPr>
+              <w:t>Architecture</w:t>
+            </w:r>
+            <w:r>
+              <w:rPr>
+                <w:noProof/>
+                <w:webHidden/>
+              </w:rPr>
+              <w:tab/>
+            </w:r>
+            <w:r>
+              <w:rPr>
+                <w:noProof/>
+                <w:webHidden/>
+              </w:rPr>
+              <w:fldChar w:fldCharType="begin"/>
+            </w:r>
+            <w:r>
+              <w:rPr>
+                <w:noProof/>
+                <w:webHidden/>
+              </w:rPr>
+              <w:instrText xml:space="preserve"> PAGEREF _Toc63281944 \h </w:instrText>
+            </w:r>
+            <w:r>
+              <w:rPr>
+                <w:noProof/>
+                <w:webHidden/>
+              </w:rPr>
+            </w:r>
+            <w:r>
+              <w:rPr>
+                <w:noProof/>
+                <w:webHidden/>
+              </w:rPr>
+              <w:fldChar w:fldCharType="separate"/>
+            </w:r>
+            <w:r>
+              <w:rPr>
+                <w:noProof/>
+                <w:webHidden/>
+              </w:rPr>
+              <w:t>10</w:t>
+            </w:r>
+            <w:r>
+              <w:rPr>
+                <w:noProof/>
+                <w:webHidden/>
+              </w:rPr>
+              <w:fldChar w:fldCharType="end"/>
+            </w:r>
+          </w:hyperlink>
+        </w:p>
+        <w:p>
+          <w:pPr>
+            <w:pStyle w:val="TOC1"/>
+            <w:tabs>
+              <w:tab w:val="right" w:leader="dot" w:pos="9350"/>
+            </w:tabs>
+            <w:rPr>
+              <w:rFonts w:eastAsiaTheme="minorEastAsia"/>
+              <w:noProof/>
+            </w:rPr>
+          </w:pPr>
+          <w:hyperlink w:anchor="_Toc63281945" w:history="1">
+            <w:r>
+              <w:rPr>
+                <w:rStyle w:val="Hyperlink"/>
+                <w:noProof/>
+              </w:rPr>
+              <w:t>Syntax</w:t>
+            </w:r>
+            <w:r>
+              <w:rPr>
+                <w:noProof/>
+                <w:webHidden/>
+              </w:rPr>
+              <w:tab/>
+            </w:r>
+            <w:r>
+              <w:rPr>
+                <w:noProof/>
+                <w:webHidden/>
+              </w:rPr>
+              <w:fldChar w:fldCharType="begin"/>
+            </w:r>
+            <w:r>
+              <w:rPr>
+                <w:noProof/>
+                <w:webHidden/>
+              </w:rPr>
+              <w:instrText xml:space="preserve"> PAGEREF _Toc63281945 \h </w:instrText>
+            </w:r>
+            <w:r>
+              <w:rPr>
+                <w:noProof/>
+                <w:webHidden/>
+              </w:rPr>
+            </w:r>
+            <w:r>
+              <w:rPr>
+                <w:noProof/>
+                <w:webHidden/>
+              </w:rPr>
+              <w:fldChar w:fldCharType="separate"/>
+            </w:r>
+            <w:r>
+              <w:rPr>
+                <w:noProof/>
+                <w:webHidden/>
+              </w:rPr>
+              <w:t>10</w:t>
+            </w:r>
+            <w:r>
+              <w:rPr>
+                <w:noProof/>
+                <w:webHidden/>
+              </w:rPr>
+              <w:fldChar w:fldCharType="end"/>
+            </w:r>
+          </w:hyperlink>
+        </w:p>
+        <w:p>
+          <w:pPr>
+            <w:pStyle w:val="TOC1"/>
+            <w:tabs>
+              <w:tab w:val="right" w:leader="dot" w:pos="9350"/>
+            </w:tabs>
+            <w:rPr>
+              <w:rFonts w:eastAsiaTheme="minorEastAsia"/>
+              <w:noProof/>
+            </w:rPr>
+          </w:pPr>
+          <w:hyperlink w:anchor="_Toc63281946" w:history="1">
+            <w:r>
+              <w:rPr>
+                <w:rStyle w:val="Hyperlink"/>
+                <w:noProof/>
+              </w:rPr>
+              <w:t>Results</w:t>
+            </w:r>
+            <w:r>
+              <w:rPr>
+                <w:noProof/>
+                <w:webHidden/>
+              </w:rPr>
+              <w:tab/>
+            </w:r>
+            <w:r>
+              <w:rPr>
+                <w:noProof/>
+                <w:webHidden/>
+              </w:rPr>
+              <w:fldChar w:fldCharType="begin"/>
+            </w:r>
+            <w:r>
+              <w:rPr>
+                <w:noProof/>
+                <w:webHidden/>
+              </w:rPr>
+              <w:instrText xml:space="preserve"> PAGEREF _Toc63281946 \h </w:instrText>
+            </w:r>
+            <w:r>
+              <w:rPr>
+                <w:noProof/>
+                <w:webHidden/>
+              </w:rPr>
+            </w:r>
+            <w:r>
+              <w:rPr>
+                <w:noProof/>
+                <w:webHidden/>
+              </w:rPr>
+              <w:fldChar w:fldCharType="separate"/>
+            </w:r>
+            <w:r>
+              <w:rPr>
+                <w:noProof/>
+                <w:webHidden/>
+              </w:rPr>
+              <w:t>11</w:t>
+            </w:r>
+            <w:r>
+              <w:rPr>
+                <w:noProof/>
+                <w:webHidden/>
+              </w:rPr>
+              <w:fldChar w:fldCharType="end"/>
+            </w:r>
+          </w:hyperlink>
+        </w:p>
+        <w:p>
+          <w:pPr>
+            <w:pStyle w:val="TOC1"/>
+            <w:tabs>
+              <w:tab w:val="right" w:leader="dot" w:pos="9350"/>
+            </w:tabs>
+            <w:rPr>
+              <w:rFonts w:eastAsiaTheme="minorEastAsia"/>
+              <w:noProof/>
+            </w:rPr>
+          </w:pPr>
+          <w:hyperlink w:anchor="_Toc63281947" w:history="1">
+            <w:r>
+              <w:rPr>
+                <w:rStyle w:val="Hyperlink"/>
+                <w:noProof/>
+              </w:rPr>
+              <w:t>Playtest Results</w:t>
+            </w:r>
+            <w:r>
+              <w:rPr>
+                <w:noProof/>
+                <w:webHidden/>
+              </w:rPr>
+              <w:tab/>
+            </w:r>
+            <w:r>
+              <w:rPr>
+                <w:noProof/>
+                <w:webHidden/>
+              </w:rPr>
+              <w:fldChar w:fldCharType="begin"/>
+            </w:r>
+            <w:r>
+              <w:rPr>
+                <w:noProof/>
+                <w:webHidden/>
+              </w:rPr>
+              <w:instrText xml:space="preserve"> PAGEREF _Toc63281947 \h </w:instrText>
+            </w:r>
+            <w:r>
+              <w:rPr>
+                <w:noProof/>
+                <w:webHidden/>
+              </w:rPr>
+            </w:r>
+            <w:r>
+              <w:rPr>
+                <w:noProof/>
+                <w:webHidden/>
+              </w:rPr>
+              <w:fldChar w:fldCharType="separate"/>
+            </w:r>
+            <w:r>
+              <w:rPr>
+                <w:noProof/>
+                <w:webHidden/>
+              </w:rPr>
+              <w:t>11</w:t>
+            </w:r>
+            <w:r>
+              <w:rPr>
+                <w:noProof/>
+                <w:webHidden/>
+              </w:rPr>
+              <w:fldChar w:fldCharType="end"/>
+            </w:r>
+          </w:hyperlink>
+        </w:p>
+        <w:p>
+          <w:pPr>
+            <w:pStyle w:val="TOC1"/>
+            <w:tabs>
+              <w:tab w:val="right" w:leader="dot" w:pos="9350"/>
+            </w:tabs>
+            <w:rPr>
+              <w:rFonts w:eastAsiaTheme="minorEastAsia"/>
+              <w:noProof/>
+            </w:rPr>
+          </w:pPr>
+          <w:hyperlink w:anchor="_Toc63281948" w:history="1">
+            <w:r>
+              <w:rPr>
+                <w:rStyle w:val="Hyperlink"/>
+                <w:noProof/>
+              </w:rPr>
+              <w:t>Profiling Results</w:t>
+            </w:r>
+            <w:r>
+              <w:rPr>
+                <w:noProof/>
+                <w:webHidden/>
+              </w:rPr>
+              <w:tab/>
+            </w:r>
+            <w:r>
+              <w:rPr>
+                <w:noProof/>
+                <w:webHidden/>
+              </w:rPr>
+              <w:fldChar w:fldCharType="begin"/>
+            </w:r>
+            <w:r>
+              <w:rPr>
+                <w:noProof/>
+                <w:webHidden/>
+              </w:rPr>
+              <w:instrText xml:space="preserve"> PAGEREF _Toc63281948 \h </w:instrText>
+            </w:r>
+            <w:r>
+              <w:rPr>
+                <w:noProof/>
+                <w:webHidden/>
+              </w:rPr>
+            </w:r>
+            <w:r>
+              <w:rPr>
+                <w:noProof/>
+                <w:webHidden/>
+              </w:rPr>
+              <w:fldChar w:fldCharType="separate"/>
+            </w:r>
+            <w:r>
+              <w:rPr>
+                <w:noProof/>
+                <w:webHidden/>
+              </w:rPr>
+              <w:t>11</w:t>
+            </w:r>
+            <w:r>
+              <w:rPr>
+                <w:noProof/>
+                <w:webHidden/>
+              </w:rPr>
+              <w:fldChar w:fldCharType="end"/>
+            </w:r>
+          </w:hyperlink>
+        </w:p>
+        <w:p>
+          <w:pPr>
+            <w:pStyle w:val="TOC1"/>
+            <w:tabs>
+              <w:tab w:val="right" w:leader="dot" w:pos="9350"/>
+            </w:tabs>
+            <w:rPr>
+              <w:rFonts w:eastAsiaTheme="minorEastAsia"/>
+              <w:noProof/>
+            </w:rPr>
+          </w:pPr>
+          <w:hyperlink w:anchor="_Toc63281949" w:history="1">
+            <w:r>
+              <w:rPr>
+                <w:rStyle w:val="Hyperlink"/>
+                <w:noProof/>
+              </w:rPr>
+              <w:t>Example Images Section</w:t>
+            </w:r>
+            <w:r>
+              <w:rPr>
+                <w:noProof/>
+                <w:webHidden/>
+              </w:rPr>
+              <w:tab/>
+            </w:r>
+            <w:r>
+              <w:rPr>
+                <w:noProof/>
+                <w:webHidden/>
+              </w:rPr>
+              <w:fldChar w:fldCharType="begin"/>
+            </w:r>
+            <w:r>
+              <w:rPr>
+                <w:noProof/>
+                <w:webHidden/>
+              </w:rPr>
+              <w:instrText xml:space="preserve"> PAGEREF _Toc63281949 \h </w:instrText>
+            </w:r>
+            <w:r>
+              <w:rPr>
+                <w:noProof/>
+                <w:webHidden/>
+              </w:rPr>
+            </w:r>
+            <w:r>
+              <w:rPr>
+                <w:noProof/>
+                <w:webHidden/>
+              </w:rPr>
+              <w:fldChar w:fldCharType="separate"/>
+            </w:r>
+            <w:r>
+              <w:rPr>
+                <w:noProof/>
+                <w:webHidden/>
+              </w:rPr>
+              <w:t>12</w:t>
             </w:r>
             <w:r>
               <w:rPr>
@@ -1405,13 +1957,13 @@
               <w:noProof/>
             </w:rPr>
           </w:pPr>
-          <w:hyperlink w:anchor="_Toc61607827" w:history="1">
+          <w:hyperlink w:anchor="_Toc63281950" w:history="1">
             <w:r>
               <w:rPr>
                 <w:rStyle w:val="Hyperlink"/>
                 <w:noProof/>
               </w:rPr>
-              <w:t>Schedule Detail</w:t>
+              <w:t>Example Image 1</w:t>
             </w:r>
             <w:r>
               <w:rPr>
@@ -1432,7 +1984,7 @@
                 <w:noProof/>
                 <w:webHidden/>
               </w:rPr>
-              <w:instrText xml:space="preserve"> PAGEREF _Toc61607827 \h </w:instrText>
+              <w:instrText xml:space="preserve"> PAGEREF _Toc63281950 \h </w:instrText>
             </w:r>
             <w:r>
               <w:rPr>
@@ -1452,7 +2004,7 @@
                 <w:noProof/>
                 <w:webHidden/>
               </w:rPr>
-              <w:t>8</w:t>
+              <w:t>12</w:t>
             </w:r>
             <w:r>
               <w:rPr>
@@ -1474,13 +2026,13 @@
               <w:noProof/>
             </w:rPr>
           </w:pPr>
-          <w:hyperlink w:anchor="_Toc61607828" w:history="1">
+          <w:hyperlink w:anchor="_Toc63281951" w:history="1">
             <w:r>
               <w:rPr>
                 <w:rStyle w:val="Hyperlink"/>
                 <w:noProof/>
               </w:rPr>
-              <w:t>Total Hours</w:t>
+              <w:t>Example Image 2</w:t>
             </w:r>
             <w:r>
               <w:rPr>
@@ -1501,7 +2053,7 @@
                 <w:noProof/>
                 <w:webHidden/>
               </w:rPr>
-              <w:instrText xml:space="preserve"> PAGEREF _Toc61607828 \h </w:instrText>
+              <w:instrText xml:space="preserve"> PAGEREF _Toc63281951 \h </w:instrText>
             </w:r>
             <w:r>
               <w:rPr>
@@ -1521,7 +2073,76 @@
                 <w:noProof/>
                 <w:webHidden/>
               </w:rPr>
-              <w:t>8</w:t>
+              <w:t>13</w:t>
+            </w:r>
+            <w:r>
+              <w:rPr>
+                <w:noProof/>
+                <w:webHidden/>
+              </w:rPr>
+              <w:fldChar w:fldCharType="end"/>
+            </w:r>
+          </w:hyperlink>
+        </w:p>
+        <w:p>
+          <w:pPr>
+            <w:pStyle w:val="TOC2"/>
+            <w:tabs>
+              <w:tab w:val="right" w:leader="dot" w:pos="9350"/>
+            </w:tabs>
+            <w:rPr>
+              <w:rFonts w:eastAsiaTheme="minorEastAsia"/>
+              <w:noProof/>
+            </w:rPr>
+          </w:pPr>
+          <w:hyperlink w:anchor="_Toc63281952" w:history="1">
+            <w:r>
+              <w:rPr>
+                <w:rStyle w:val="Hyperlink"/>
+                <w:noProof/>
+              </w:rPr>
+              <w:t>Example Image 3</w:t>
+            </w:r>
+            <w:r>
+              <w:rPr>
+                <w:noProof/>
+                <w:webHidden/>
+              </w:rPr>
+              <w:tab/>
+            </w:r>
+            <w:r>
+              <w:rPr>
+                <w:noProof/>
+                <w:webHidden/>
+              </w:rPr>
+              <w:fldChar w:fldCharType="begin"/>
+            </w:r>
+            <w:r>
+              <w:rPr>
+                <w:noProof/>
+                <w:webHidden/>
+              </w:rPr>
+              <w:instrText xml:space="preserve"> PAGEREF _Toc63281952 \h </w:instrText>
+            </w:r>
+            <w:r>
+              <w:rPr>
+                <w:noProof/>
+                <w:webHidden/>
+              </w:rPr>
+            </w:r>
+            <w:r>
+              <w:rPr>
+                <w:noProof/>
+                <w:webHidden/>
+              </w:rPr>
+              <w:fldChar w:fldCharType="separate"/>
+            </w:r>
+            <w:r>
+              <w:rPr>
+                <w:noProof/>
+                <w:webHidden/>
+              </w:rPr>
+              <w:t>14</w:t>
             </w:r>
             <w:r>
               <w:rPr>
@@ -1543,13 +2164,13 @@
               <w:noProof/>
             </w:rPr>
           </w:pPr>
-          <w:hyperlink w:anchor="_Toc61607829" w:history="1">
+          <w:hyperlink w:anchor="_Toc63281953" w:history="1">
             <w:r>
               <w:rPr>
                 <w:rStyle w:val="Hyperlink"/>
                 <w:noProof/>
               </w:rPr>
-              <w:t>Technology Sources</w:t>
+              <w:t>Example Citations Section</w:t>
             </w:r>
             <w:r>
               <w:rPr>
@@ -1570,7 +2191,7 @@
                 <w:noProof/>
                 <w:webHidden/>
               </w:rPr>
-              <w:instrText xml:space="preserve"> PAGEREF _Toc61607829 \h </w:instrText>
+              <w:instrText xml:space="preserve"> PAGEREF _Toc63281953 \h </w:instrText>
             </w:r>
             <w:r>
               <w:rPr>
@@ -1590,7 +2211,214 @@
                 <w:noProof/>
                 <w:webHidden/>
               </w:rPr>
-              <w:t>9</w:t>
+              <w:t>15</w:t>
+            </w:r>
+            <w:r>
+              <w:rPr>
+                <w:noProof/>
+                <w:webHidden/>
+              </w:rPr>
+              <w:fldChar w:fldCharType="end"/>
+            </w:r>
+          </w:hyperlink>
+        </w:p>
+        <w:p>
+          <w:pPr>
+            <w:pStyle w:val="TOC2"/>
+            <w:tabs>
+              <w:tab w:val="right" w:leader="dot" w:pos="9350"/>
+            </w:tabs>
+            <w:rPr>
+              <w:rFonts w:eastAsiaTheme="minorEastAsia"/>
+              <w:noProof/>
+            </w:rPr>
+          </w:pPr>
+          <w:hyperlink w:anchor="_Toc63281954" w:history="1">
+            <w:r>
+              <w:rPr>
+                <w:rStyle w:val="Hyperlink"/>
+                <w:noProof/>
+              </w:rPr>
+              <w:t>Example Citation 1</w:t>
+            </w:r>
+            <w:r>
+              <w:rPr>
+                <w:noProof/>
+                <w:webHidden/>
+              </w:rPr>
+              <w:tab/>
+            </w:r>
+            <w:r>
+              <w:rPr>
+                <w:noProof/>
+                <w:webHidden/>
+              </w:rPr>
+              <w:fldChar w:fldCharType="begin"/>
+            </w:r>
+            <w:r>
+              <w:rPr>
+                <w:noProof/>
+                <w:webHidden/>
+              </w:rPr>
+              <w:instrText xml:space="preserve"> PAGEREF _Toc63281954 \h </w:instrText>
+            </w:r>
+            <w:r>
+              <w:rPr>
+                <w:noProof/>
+                <w:webHidden/>
+              </w:rPr>
+            </w:r>
+            <w:r>
+              <w:rPr>
+                <w:noProof/>
+                <w:webHidden/>
+              </w:rPr>
+              <w:fldChar w:fldCharType="separate"/>
+            </w:r>
+            <w:r>
+              <w:rPr>
+                <w:noProof/>
+                <w:webHidden/>
+              </w:rPr>
+              <w:t>15</w:t>
+            </w:r>
+            <w:r>
+              <w:rPr>
+                <w:noProof/>
+                <w:webHidden/>
+              </w:rPr>
+              <w:fldChar w:fldCharType="end"/>
+            </w:r>
+          </w:hyperlink>
+        </w:p>
+        <w:p>
+          <w:pPr>
+            <w:pStyle w:val="TOC2"/>
+            <w:tabs>
+              <w:tab w:val="right" w:leader="dot" w:pos="9350"/>
+            </w:tabs>
+            <w:rPr>
+              <w:rFonts w:eastAsiaTheme="minorEastAsia"/>
+              <w:noProof/>
+            </w:rPr>
+          </w:pPr>
+          <w:hyperlink w:anchor="_Toc63281955" w:history="1">
+            <w:r>
+              <w:rPr>
+                <w:rStyle w:val="Hyperlink"/>
+                <w:noProof/>
+              </w:rPr>
+              <w:t>Example Citation 2</w:t>
+            </w:r>
+            <w:r>
+              <w:rPr>
+                <w:noProof/>
+                <w:webHidden/>
+              </w:rPr>
+              <w:tab/>
+            </w:r>
+            <w:r>
+              <w:rPr>
+                <w:noProof/>
+                <w:webHidden/>
+              </w:rPr>
+              <w:fldChar w:fldCharType="begin"/>
+            </w:r>
+            <w:r>
+              <w:rPr>
+                <w:noProof/>
+                <w:webHidden/>
+              </w:rPr>
+              <w:instrText xml:space="preserve"> PAGEREF _Toc63281955 \h </w:instrText>
+            </w:r>
+            <w:r>
+              <w:rPr>
+                <w:noProof/>
+                <w:webHidden/>
+              </w:rPr>
+            </w:r>
+            <w:r>
+              <w:rPr>
+                <w:noProof/>
+                <w:webHidden/>
+              </w:rPr>
+              <w:fldChar w:fldCharType="separate"/>
+            </w:r>
+            <w:r>
+              <w:rPr>
+                <w:noProof/>
+                <w:webHidden/>
+              </w:rPr>
+              <w:t>15</w:t>
+            </w:r>
+            <w:r>
+              <w:rPr>
+                <w:noProof/>
+                <w:webHidden/>
+              </w:rPr>
+              <w:fldChar w:fldCharType="end"/>
+            </w:r>
+          </w:hyperlink>
+        </w:p>
+        <w:p>
+          <w:pPr>
+            <w:pStyle w:val="TOC2"/>
+            <w:tabs>
+              <w:tab w:val="right" w:leader="dot" w:pos="9350"/>
+            </w:tabs>
+            <w:rPr>
+              <w:rFonts w:eastAsiaTheme="minorEastAsia"/>
+              <w:noProof/>
+            </w:rPr>
+          </w:pPr>
+          <w:hyperlink w:anchor="_Toc63281956" w:history="1">
+            <w:r>
+              <w:rPr>
+                <w:rStyle w:val="Hyperlink"/>
+                <w:noProof/>
+              </w:rPr>
+              <w:t>Example Citation 3</w:t>
+            </w:r>
+            <w:r>
+              <w:rPr>
+                <w:noProof/>
+                <w:webHidden/>
+              </w:rPr>
+              <w:tab/>
+            </w:r>
+            <w:r>
+              <w:rPr>
+                <w:noProof/>
+                <w:webHidden/>
+              </w:rPr>
+              <w:fldChar w:fldCharType="begin"/>
+            </w:r>
+            <w:r>
+              <w:rPr>
+                <w:noProof/>
+                <w:webHidden/>
+              </w:rPr>
+              <w:instrText xml:space="preserve"> PAGEREF _Toc63281956 \h </w:instrText>
+            </w:r>
+            <w:r>
+              <w:rPr>
+                <w:noProof/>
+                <w:webHidden/>
+              </w:rPr>
+            </w:r>
+            <w:r>
+              <w:rPr>
+                <w:noProof/>
+                <w:webHidden/>
+              </w:rPr>
+              <w:fldChar w:fldCharType="separate"/>
+            </w:r>
+            <w:r>
+              <w:rPr>
+                <w:noProof/>
+                <w:webHidden/>
+              </w:rPr>
+              <w:t>15</w:t>
             </w:r>
             <w:r>
               <w:rPr>
@@ -1612,13 +2440,13 @@
               <w:noProof/>
             </w:rPr>
           </w:pPr>
-          <w:hyperlink w:anchor="_Toc61607830" w:history="1">
+          <w:hyperlink w:anchor="_Toc63281957" w:history="1">
             <w:r>
               <w:rPr>
                 <w:rStyle w:val="Hyperlink"/>
                 <w:noProof/>
               </w:rPr>
-              <w:t>Theory</w:t>
+              <w:t>Bibliography</w:t>
             </w:r>
             <w:r>
               <w:rPr>
@@ -1639,7 +2467,7 @@
                 <w:noProof/>
                 <w:webHidden/>
               </w:rPr>
-              <w:instrText xml:space="preserve"> PAGEREF _Toc61607830 \h </w:instrText>
+              <w:instrText xml:space="preserve"> PAGEREF _Toc63281957 \h </w:instrText>
             </w:r>
             <w:r>
               <w:rPr>
@@ -1659,1318 +2487,7 @@
                 <w:noProof/>
                 <w:webHidden/>
               </w:rPr>
-              <w:t>10</w:t>
-            </w:r>
-            <w:r>
-              <w:rPr>
-                <w:noProof/>
-                <w:webHidden/>
-              </w:rPr>
-              <w:fldChar w:fldCharType="end"/>
-            </w:r>
-          </w:hyperlink>
-        </w:p>
-        <w:p>
-          <w:pPr>
-            <w:pStyle w:val="TOC1"/>
-            <w:tabs>
-              <w:tab w:val="right" w:leader="dot" w:pos="9350"/>
-            </w:tabs>
-            <w:rPr>
-              <w:rFonts w:eastAsiaTheme="minorEastAsia"/>
-              <w:noProof/>
-            </w:rPr>
-          </w:pPr>
-          <w:hyperlink w:anchor="_Toc61607831" w:history="1">
-            <w:r>
-              <w:rPr>
-                <w:rStyle w:val="Hyperlink"/>
-                <w:noProof/>
-              </w:rPr>
-              <w:t>Previous Work</w:t>
-            </w:r>
-            <w:r>
-              <w:rPr>
-                <w:noProof/>
-                <w:webHidden/>
-              </w:rPr>
-              <w:tab/>
-            </w:r>
-            <w:r>
-              <w:rPr>
-                <w:noProof/>
-                <w:webHidden/>
-              </w:rPr>
-              <w:fldChar w:fldCharType="begin"/>
-            </w:r>
-            <w:r>
-              <w:rPr>
-                <w:noProof/>
-                <w:webHidden/>
-              </w:rPr>
-              <w:instrText xml:space="preserve"> PAGEREF _Toc61607831 \h </w:instrText>
-            </w:r>
-            <w:r>
-              <w:rPr>
-                <w:noProof/>
-                <w:webHidden/>
-              </w:rPr>
-            </w:r>
-            <w:r>
-              <w:rPr>
-                <w:noProof/>
-                <w:webHidden/>
-              </w:rPr>
-              <w:fldChar w:fldCharType="separate"/>
-            </w:r>
-            <w:r>
-              <w:rPr>
-                <w:noProof/>
-                <w:webHidden/>
-              </w:rPr>
-              <w:t>10</w:t>
-            </w:r>
-            <w:r>
-              <w:rPr>
-                <w:noProof/>
-                <w:webHidden/>
-              </w:rPr>
-              <w:fldChar w:fldCharType="end"/>
-            </w:r>
-          </w:hyperlink>
-        </w:p>
-        <w:p>
-          <w:pPr>
-            <w:pStyle w:val="TOC1"/>
-            <w:tabs>
-              <w:tab w:val="right" w:leader="dot" w:pos="9350"/>
-            </w:tabs>
-            <w:rPr>
-              <w:rFonts w:eastAsiaTheme="minorEastAsia"/>
-              <w:noProof/>
-            </w:rPr>
-          </w:pPr>
-          <w:hyperlink w:anchor="_Toc61607832" w:history="1">
-            <w:r>
-              <w:rPr>
-                <w:rStyle w:val="Hyperlink"/>
-                <w:noProof/>
-              </w:rPr>
-              <w:t>Background</w:t>
-            </w:r>
-            <w:r>
-              <w:rPr>
-                <w:noProof/>
-                <w:webHidden/>
-              </w:rPr>
-              <w:tab/>
-            </w:r>
-            <w:r>
-              <w:rPr>
-                <w:noProof/>
-                <w:webHidden/>
-              </w:rPr>
-              <w:fldChar w:fldCharType="begin"/>
-            </w:r>
-            <w:r>
-              <w:rPr>
-                <w:noProof/>
-                <w:webHidden/>
-              </w:rPr>
-              <w:instrText xml:space="preserve"> PAGEREF _Toc61607832 \h </w:instrText>
-            </w:r>
-            <w:r>
-              <w:rPr>
-                <w:noProof/>
-                <w:webHidden/>
-              </w:rPr>
-            </w:r>
-            <w:r>
-              <w:rPr>
-                <w:noProof/>
-                <w:webHidden/>
-              </w:rPr>
-              <w:fldChar w:fldCharType="separate"/>
-            </w:r>
-            <w:r>
-              <w:rPr>
-                <w:noProof/>
-                <w:webHidden/>
-              </w:rPr>
-              <w:t>10</w:t>
-            </w:r>
-            <w:r>
-              <w:rPr>
-                <w:noProof/>
-                <w:webHidden/>
-              </w:rPr>
-              <w:fldChar w:fldCharType="end"/>
-            </w:r>
-          </w:hyperlink>
-        </w:p>
-        <w:p>
-          <w:pPr>
-            <w:pStyle w:val="TOC1"/>
-            <w:tabs>
-              <w:tab w:val="right" w:leader="dot" w:pos="9350"/>
-            </w:tabs>
-            <w:rPr>
-              <w:rFonts w:eastAsiaTheme="minorEastAsia"/>
-              <w:noProof/>
-            </w:rPr>
-          </w:pPr>
-          <w:hyperlink w:anchor="_Toc61607833" w:history="1">
-            <w:r>
-              <w:rPr>
-                <w:rStyle w:val="Hyperlink"/>
-                <w:noProof/>
-              </w:rPr>
-              <w:t>Artifact</w:t>
-            </w:r>
-            <w:r>
-              <w:rPr>
-                <w:noProof/>
-                <w:webHidden/>
-              </w:rPr>
-              <w:tab/>
-            </w:r>
-            <w:r>
-              <w:rPr>
-                <w:noProof/>
-                <w:webHidden/>
-              </w:rPr>
-              <w:fldChar w:fldCharType="begin"/>
-            </w:r>
-            <w:r>
-              <w:rPr>
-                <w:noProof/>
-                <w:webHidden/>
-              </w:rPr>
-              <w:instrText xml:space="preserve"> PAGEREF _Toc61607833 \h </w:instrText>
-            </w:r>
-            <w:r>
-              <w:rPr>
-                <w:noProof/>
-                <w:webHidden/>
-              </w:rPr>
-            </w:r>
-            <w:r>
-              <w:rPr>
-                <w:noProof/>
-                <w:webHidden/>
-              </w:rPr>
-              <w:fldChar w:fldCharType="separate"/>
-            </w:r>
-            <w:r>
-              <w:rPr>
-                <w:noProof/>
-                <w:webHidden/>
-              </w:rPr>
-              <w:t>11</w:t>
-            </w:r>
-            <w:r>
-              <w:rPr>
-                <w:noProof/>
-                <w:webHidden/>
-              </w:rPr>
-              <w:fldChar w:fldCharType="end"/>
-            </w:r>
-          </w:hyperlink>
-        </w:p>
-        <w:p>
-          <w:pPr>
-            <w:pStyle w:val="TOC1"/>
-            <w:tabs>
-              <w:tab w:val="right" w:leader="dot" w:pos="9350"/>
-            </w:tabs>
-            <w:rPr>
-              <w:rFonts w:eastAsiaTheme="minorEastAsia"/>
-              <w:noProof/>
-            </w:rPr>
-          </w:pPr>
-          <w:hyperlink w:anchor="_Toc61607834" w:history="1">
-            <w:r>
-              <w:rPr>
-                <w:rStyle w:val="Hyperlink"/>
-                <w:noProof/>
-              </w:rPr>
-              <w:t>Implementation</w:t>
-            </w:r>
-            <w:r>
-              <w:rPr>
-                <w:noProof/>
-                <w:webHidden/>
-              </w:rPr>
-              <w:tab/>
-            </w:r>
-            <w:r>
-              <w:rPr>
-                <w:noProof/>
-                <w:webHidden/>
-              </w:rPr>
-              <w:fldChar w:fldCharType="begin"/>
-            </w:r>
-            <w:r>
-              <w:rPr>
-                <w:noProof/>
-                <w:webHidden/>
-              </w:rPr>
-              <w:instrText xml:space="preserve"> PAGEREF _Toc61607834 \h </w:instrText>
-            </w:r>
-            <w:r>
-              <w:rPr>
-                <w:noProof/>
-                <w:webHidden/>
-              </w:rPr>
-            </w:r>
-            <w:r>
-              <w:rPr>
-                <w:noProof/>
-                <w:webHidden/>
-              </w:rPr>
-              <w:fldChar w:fldCharType="separate"/>
-            </w:r>
-            <w:r>
-              <w:rPr>
-                <w:noProof/>
-                <w:webHidden/>
-              </w:rPr>
-              <w:t>11</w:t>
-            </w:r>
-            <w:r>
-              <w:rPr>
-                <w:noProof/>
-                <w:webHidden/>
-              </w:rPr>
-              <w:fldChar w:fldCharType="end"/>
-            </w:r>
-          </w:hyperlink>
-        </w:p>
-        <w:p>
-          <w:pPr>
-            <w:pStyle w:val="TOC1"/>
-            <w:tabs>
-              <w:tab w:val="right" w:leader="dot" w:pos="9350"/>
-            </w:tabs>
-            <w:rPr>
-              <w:rFonts w:eastAsiaTheme="minorEastAsia"/>
-              <w:noProof/>
-            </w:rPr>
-          </w:pPr>
-          <w:hyperlink w:anchor="_Toc61607835" w:history="1">
-            <w:r>
-              <w:rPr>
-                <w:rStyle w:val="Hyperlink"/>
-                <w:noProof/>
-              </w:rPr>
-              <w:t>Architecture</w:t>
-            </w:r>
-            <w:r>
-              <w:rPr>
-                <w:noProof/>
-                <w:webHidden/>
-              </w:rPr>
-              <w:tab/>
-            </w:r>
-            <w:r>
-              <w:rPr>
-                <w:noProof/>
-                <w:webHidden/>
-              </w:rPr>
-              <w:fldChar w:fldCharType="begin"/>
-            </w:r>
-            <w:r>
-              <w:rPr>
-                <w:noProof/>
-                <w:webHidden/>
-              </w:rPr>
-              <w:instrText xml:space="preserve"> PAGEREF _Toc61607835 \h </w:instrText>
-            </w:r>
-            <w:r>
-              <w:rPr>
-                <w:noProof/>
-                <w:webHidden/>
-              </w:rPr>
-            </w:r>
-            <w:r>
-              <w:rPr>
-                <w:noProof/>
-                <w:webHidden/>
-              </w:rPr>
-              <w:fldChar w:fldCharType="separate"/>
-            </w:r>
-            <w:r>
-              <w:rPr>
-                <w:noProof/>
-                <w:webHidden/>
-              </w:rPr>
-              <w:t>11</w:t>
-            </w:r>
-            <w:r>
-              <w:rPr>
-                <w:noProof/>
-                <w:webHidden/>
-              </w:rPr>
-              <w:fldChar w:fldCharType="end"/>
-            </w:r>
-          </w:hyperlink>
-        </w:p>
-        <w:p>
-          <w:pPr>
-            <w:pStyle w:val="TOC1"/>
-            <w:tabs>
-              <w:tab w:val="right" w:leader="dot" w:pos="9350"/>
-            </w:tabs>
-            <w:rPr>
-              <w:rFonts w:eastAsiaTheme="minorEastAsia"/>
-              <w:noProof/>
-            </w:rPr>
-          </w:pPr>
-          <w:hyperlink w:anchor="_Toc61607836" w:history="1">
-            <w:r>
-              <w:rPr>
-                <w:rStyle w:val="Hyperlink"/>
-                <w:noProof/>
-              </w:rPr>
-              <w:t>Results</w:t>
-            </w:r>
-            <w:r>
-              <w:rPr>
-                <w:noProof/>
-                <w:webHidden/>
-              </w:rPr>
-              <w:tab/>
-            </w:r>
-            <w:r>
-              <w:rPr>
-                <w:noProof/>
-                <w:webHidden/>
-              </w:rPr>
-              <w:fldChar w:fldCharType="begin"/>
-            </w:r>
-            <w:r>
-              <w:rPr>
-                <w:noProof/>
-                <w:webHidden/>
-              </w:rPr>
-              <w:instrText xml:space="preserve"> PAGEREF _Toc61607836 \h </w:instrText>
-            </w:r>
-            <w:r>
-              <w:rPr>
-                <w:noProof/>
-                <w:webHidden/>
-              </w:rPr>
-            </w:r>
-            <w:r>
-              <w:rPr>
-                <w:noProof/>
-                <w:webHidden/>
-              </w:rPr>
-              <w:fldChar w:fldCharType="separate"/>
-            </w:r>
-            <w:r>
-              <w:rPr>
-                <w:noProof/>
-                <w:webHidden/>
-              </w:rPr>
-              <w:t>12</w:t>
-            </w:r>
-            <w:r>
-              <w:rPr>
-                <w:noProof/>
-                <w:webHidden/>
-              </w:rPr>
-              <w:fldChar w:fldCharType="end"/>
-            </w:r>
-          </w:hyperlink>
-        </w:p>
-        <w:p>
-          <w:pPr>
-            <w:pStyle w:val="TOC1"/>
-            <w:tabs>
-              <w:tab w:val="right" w:leader="dot" w:pos="9350"/>
-            </w:tabs>
-            <w:rPr>
-              <w:rFonts w:eastAsiaTheme="minorEastAsia"/>
-              <w:noProof/>
-            </w:rPr>
-          </w:pPr>
-          <w:hyperlink w:anchor="_Toc61607837" w:history="1">
-            <w:r>
-              <w:rPr>
-                <w:rStyle w:val="Hyperlink"/>
-                <w:noProof/>
-              </w:rPr>
-              <w:t>Previous Work</w:t>
-            </w:r>
-            <w:r>
-              <w:rPr>
-                <w:noProof/>
-                <w:webHidden/>
-              </w:rPr>
-              <w:tab/>
-            </w:r>
-            <w:r>
-              <w:rPr>
-                <w:noProof/>
-                <w:webHidden/>
-              </w:rPr>
-              <w:fldChar w:fldCharType="begin"/>
-            </w:r>
-            <w:r>
-              <w:rPr>
-                <w:noProof/>
-                <w:webHidden/>
-              </w:rPr>
-              <w:instrText xml:space="preserve"> PAGEREF _Toc61607837 \h </w:instrText>
-            </w:r>
-            <w:r>
-              <w:rPr>
-                <w:noProof/>
-                <w:webHidden/>
-              </w:rPr>
-            </w:r>
-            <w:r>
-              <w:rPr>
-                <w:noProof/>
-                <w:webHidden/>
-              </w:rPr>
-              <w:fldChar w:fldCharType="separate"/>
-            </w:r>
-            <w:r>
-              <w:rPr>
-                <w:noProof/>
-                <w:webHidden/>
-              </w:rPr>
-              <w:t>12</w:t>
-            </w:r>
-            <w:r>
-              <w:rPr>
-                <w:noProof/>
-                <w:webHidden/>
-              </w:rPr>
-              <w:fldChar w:fldCharType="end"/>
-            </w:r>
-          </w:hyperlink>
-        </w:p>
-        <w:p>
-          <w:pPr>
-            <w:pStyle w:val="TOC1"/>
-            <w:tabs>
-              <w:tab w:val="right" w:leader="dot" w:pos="9350"/>
-            </w:tabs>
-            <w:rPr>
-              <w:rFonts w:eastAsiaTheme="minorEastAsia"/>
-              <w:noProof/>
-            </w:rPr>
-          </w:pPr>
-          <w:hyperlink w:anchor="_Toc61607838" w:history="1">
-            <w:r>
-              <w:rPr>
-                <w:rStyle w:val="Hyperlink"/>
-                <w:noProof/>
-              </w:rPr>
-              <w:t>Test Results</w:t>
-            </w:r>
-            <w:r>
-              <w:rPr>
-                <w:noProof/>
-                <w:webHidden/>
-              </w:rPr>
-              <w:tab/>
-            </w:r>
-            <w:r>
-              <w:rPr>
-                <w:noProof/>
-                <w:webHidden/>
-              </w:rPr>
-              <w:fldChar w:fldCharType="begin"/>
-            </w:r>
-            <w:r>
-              <w:rPr>
-                <w:noProof/>
-                <w:webHidden/>
-              </w:rPr>
-              <w:instrText xml:space="preserve"> PAGEREF _Toc61607838 \h </w:instrText>
-            </w:r>
-            <w:r>
-              <w:rPr>
-                <w:noProof/>
-                <w:webHidden/>
-              </w:rPr>
-            </w:r>
-            <w:r>
-              <w:rPr>
-                <w:noProof/>
-                <w:webHidden/>
-              </w:rPr>
-              <w:fldChar w:fldCharType="separate"/>
-            </w:r>
-            <w:r>
-              <w:rPr>
-                <w:noProof/>
-                <w:webHidden/>
-              </w:rPr>
-              <w:t>12</w:t>
-            </w:r>
-            <w:r>
-              <w:rPr>
-                <w:noProof/>
-                <w:webHidden/>
-              </w:rPr>
-              <w:fldChar w:fldCharType="end"/>
-            </w:r>
-          </w:hyperlink>
-        </w:p>
-        <w:p>
-          <w:pPr>
-            <w:pStyle w:val="TOC1"/>
-            <w:tabs>
-              <w:tab w:val="right" w:leader="dot" w:pos="9350"/>
-            </w:tabs>
-            <w:rPr>
-              <w:rFonts w:eastAsiaTheme="minorEastAsia"/>
-              <w:noProof/>
-            </w:rPr>
-          </w:pPr>
-          <w:hyperlink w:anchor="_Toc61607839" w:history="1">
-            <w:r>
-              <w:rPr>
-                <w:rStyle w:val="Hyperlink"/>
-                <w:noProof/>
-              </w:rPr>
-              <w:t>Profiling Results</w:t>
-            </w:r>
-            <w:r>
-              <w:rPr>
-                <w:noProof/>
-                <w:webHidden/>
-              </w:rPr>
-              <w:tab/>
-            </w:r>
-            <w:r>
-              <w:rPr>
-                <w:noProof/>
-                <w:webHidden/>
-              </w:rPr>
-              <w:fldChar w:fldCharType="begin"/>
-            </w:r>
-            <w:r>
-              <w:rPr>
-                <w:noProof/>
-                <w:webHidden/>
-              </w:rPr>
-              <w:instrText xml:space="preserve"> PAGEREF _Toc61607839 \h </w:instrText>
-            </w:r>
-            <w:r>
-              <w:rPr>
-                <w:noProof/>
-                <w:webHidden/>
-              </w:rPr>
-            </w:r>
-            <w:r>
-              <w:rPr>
-                <w:noProof/>
-                <w:webHidden/>
-              </w:rPr>
-              <w:fldChar w:fldCharType="separate"/>
-            </w:r>
-            <w:r>
-              <w:rPr>
-                <w:noProof/>
-                <w:webHidden/>
-              </w:rPr>
-              <w:t>12</w:t>
-            </w:r>
-            <w:r>
-              <w:rPr>
-                <w:noProof/>
-                <w:webHidden/>
-              </w:rPr>
-              <w:fldChar w:fldCharType="end"/>
-            </w:r>
-          </w:hyperlink>
-        </w:p>
-        <w:p>
-          <w:pPr>
-            <w:pStyle w:val="TOC1"/>
-            <w:tabs>
-              <w:tab w:val="right" w:leader="dot" w:pos="9350"/>
-            </w:tabs>
-            <w:rPr>
-              <w:rFonts w:eastAsiaTheme="minorEastAsia"/>
-              <w:noProof/>
-            </w:rPr>
-          </w:pPr>
-          <w:hyperlink w:anchor="_Toc61607840" w:history="1">
-            <w:r>
-              <w:rPr>
-                <w:rStyle w:val="Hyperlink"/>
-                <w:noProof/>
-              </w:rPr>
-              <w:t>Data Analysis</w:t>
-            </w:r>
-            <w:r>
-              <w:rPr>
-                <w:noProof/>
-                <w:webHidden/>
-              </w:rPr>
-              <w:tab/>
-            </w:r>
-            <w:r>
-              <w:rPr>
-                <w:noProof/>
-                <w:webHidden/>
-              </w:rPr>
-              <w:fldChar w:fldCharType="begin"/>
-            </w:r>
-            <w:r>
-              <w:rPr>
-                <w:noProof/>
-                <w:webHidden/>
-              </w:rPr>
-              <w:instrText xml:space="preserve"> PAGEREF _Toc61607840 \h </w:instrText>
-            </w:r>
-            <w:r>
-              <w:rPr>
-                <w:noProof/>
-                <w:webHidden/>
-              </w:rPr>
-            </w:r>
-            <w:r>
-              <w:rPr>
-                <w:noProof/>
-                <w:webHidden/>
-              </w:rPr>
-              <w:fldChar w:fldCharType="separate"/>
-            </w:r>
-            <w:r>
-              <w:rPr>
-                <w:noProof/>
-                <w:webHidden/>
-              </w:rPr>
-              <w:t>12</w:t>
-            </w:r>
-            <w:r>
-              <w:rPr>
-                <w:noProof/>
-                <w:webHidden/>
-              </w:rPr>
-              <w:fldChar w:fldCharType="end"/>
-            </w:r>
-          </w:hyperlink>
-        </w:p>
-        <w:p>
-          <w:pPr>
-            <w:pStyle w:val="TOC1"/>
-            <w:tabs>
-              <w:tab w:val="right" w:leader="dot" w:pos="9350"/>
-            </w:tabs>
-            <w:rPr>
-              <w:rFonts w:eastAsiaTheme="minorEastAsia"/>
-              <w:noProof/>
-            </w:rPr>
-          </w:pPr>
-          <w:hyperlink w:anchor="_Toc61607841" w:history="1">
-            <w:r>
-              <w:rPr>
-                <w:rStyle w:val="Hyperlink"/>
-                <w:noProof/>
-              </w:rPr>
-              <w:t>Example Images Section</w:t>
-            </w:r>
-            <w:r>
-              <w:rPr>
-                <w:noProof/>
-                <w:webHidden/>
-              </w:rPr>
-              <w:tab/>
-            </w:r>
-            <w:r>
-              <w:rPr>
-                <w:noProof/>
-                <w:webHidden/>
-              </w:rPr>
-              <w:fldChar w:fldCharType="begin"/>
-            </w:r>
-            <w:r>
-              <w:rPr>
-                <w:noProof/>
-                <w:webHidden/>
-              </w:rPr>
-              <w:instrText xml:space="preserve"> PAGEREF _Toc61607841 \h </w:instrText>
-            </w:r>
-            <w:r>
-              <w:rPr>
-                <w:noProof/>
-                <w:webHidden/>
-              </w:rPr>
-            </w:r>
-            <w:r>
-              <w:rPr>
-                <w:noProof/>
-                <w:webHidden/>
-              </w:rPr>
-              <w:fldChar w:fldCharType="separate"/>
-            </w:r>
-            <w:r>
-              <w:rPr>
-                <w:noProof/>
-                <w:webHidden/>
-              </w:rPr>
-              <w:t>13</w:t>
-            </w:r>
-            <w:r>
-              <w:rPr>
-                <w:noProof/>
-                <w:webHidden/>
-              </w:rPr>
-              <w:fldChar w:fldCharType="end"/>
-            </w:r>
-          </w:hyperlink>
-        </w:p>
-        <w:p>
-          <w:pPr>
-            <w:pStyle w:val="TOC2"/>
-            <w:tabs>
-              <w:tab w:val="right" w:leader="dot" w:pos="9350"/>
-            </w:tabs>
-            <w:rPr>
-              <w:rFonts w:eastAsiaTheme="minorEastAsia"/>
-              <w:noProof/>
-            </w:rPr>
-          </w:pPr>
-          <w:hyperlink w:anchor="_Toc61607842" w:history="1">
-            <w:r>
-              <w:rPr>
-                <w:rStyle w:val="Hyperlink"/>
-                <w:noProof/>
-              </w:rPr>
-              <w:t>Example Image 1</w:t>
-            </w:r>
-            <w:r>
-              <w:rPr>
-                <w:noProof/>
-                <w:webHidden/>
-              </w:rPr>
-              <w:tab/>
-            </w:r>
-            <w:r>
-              <w:rPr>
-                <w:noProof/>
-                <w:webHidden/>
-              </w:rPr>
-              <w:fldChar w:fldCharType="begin"/>
-            </w:r>
-            <w:r>
-              <w:rPr>
-                <w:noProof/>
-                <w:webHidden/>
-              </w:rPr>
-              <w:instrText xml:space="preserve"> PAGEREF _Toc61607842 \h </w:instrText>
-            </w:r>
-            <w:r>
-              <w:rPr>
-                <w:noProof/>
-                <w:webHidden/>
-              </w:rPr>
-            </w:r>
-            <w:r>
-              <w:rPr>
-                <w:noProof/>
-                <w:webHidden/>
-              </w:rPr>
-              <w:fldChar w:fldCharType="separate"/>
-            </w:r>
-            <w:r>
-              <w:rPr>
-                <w:noProof/>
-                <w:webHidden/>
-              </w:rPr>
-              <w:t>13</w:t>
-            </w:r>
-            <w:r>
-              <w:rPr>
-                <w:noProof/>
-                <w:webHidden/>
-              </w:rPr>
-              <w:fldChar w:fldCharType="end"/>
-            </w:r>
-          </w:hyperlink>
-        </w:p>
-        <w:p>
-          <w:pPr>
-            <w:pStyle w:val="TOC2"/>
-            <w:tabs>
-              <w:tab w:val="right" w:leader="dot" w:pos="9350"/>
-            </w:tabs>
-            <w:rPr>
-              <w:rFonts w:eastAsiaTheme="minorEastAsia"/>
-              <w:noProof/>
-            </w:rPr>
-          </w:pPr>
-          <w:hyperlink w:anchor="_Toc61607843" w:history="1">
-            <w:r>
-              <w:rPr>
-                <w:rStyle w:val="Hyperlink"/>
-                <w:noProof/>
-              </w:rPr>
-              <w:t>Example Image 2</w:t>
-            </w:r>
-            <w:r>
-              <w:rPr>
-                <w:noProof/>
-                <w:webHidden/>
-              </w:rPr>
-              <w:tab/>
-            </w:r>
-            <w:r>
-              <w:rPr>
-                <w:noProof/>
-                <w:webHidden/>
-              </w:rPr>
-              <w:fldChar w:fldCharType="begin"/>
-            </w:r>
-            <w:r>
-              <w:rPr>
-                <w:noProof/>
-                <w:webHidden/>
-              </w:rPr>
-              <w:instrText xml:space="preserve"> PAGEREF _Toc61607843 \h </w:instrText>
-            </w:r>
-            <w:r>
-              <w:rPr>
-                <w:noProof/>
-                <w:webHidden/>
-              </w:rPr>
-            </w:r>
-            <w:r>
-              <w:rPr>
-                <w:noProof/>
-                <w:webHidden/>
-              </w:rPr>
-              <w:fldChar w:fldCharType="separate"/>
-            </w:r>
-            <w:r>
-              <w:rPr>
-                <w:noProof/>
-                <w:webHidden/>
-              </w:rPr>
-              <w:t>14</w:t>
-            </w:r>
-            <w:r>
-              <w:rPr>
-                <w:noProof/>
-                <w:webHidden/>
-              </w:rPr>
-              <w:fldChar w:fldCharType="end"/>
-            </w:r>
-          </w:hyperlink>
-        </w:p>
-        <w:p>
-          <w:pPr>
-            <w:pStyle w:val="TOC2"/>
-            <w:tabs>
-              <w:tab w:val="right" w:leader="dot" w:pos="9350"/>
-            </w:tabs>
-            <w:rPr>
-              <w:rFonts w:eastAsiaTheme="minorEastAsia"/>
-              <w:noProof/>
-            </w:rPr>
-          </w:pPr>
-          <w:hyperlink w:anchor="_Toc61607844" w:history="1">
-            <w:r>
-              <w:rPr>
-                <w:rStyle w:val="Hyperlink"/>
-                <w:noProof/>
-              </w:rPr>
-              <w:t>Example Image 3</w:t>
-            </w:r>
-            <w:r>
-              <w:rPr>
-                <w:noProof/>
-                <w:webHidden/>
-              </w:rPr>
-              <w:tab/>
-            </w:r>
-            <w:r>
-              <w:rPr>
-                <w:noProof/>
-                <w:webHidden/>
-              </w:rPr>
-              <w:fldChar w:fldCharType="begin"/>
-            </w:r>
-            <w:r>
-              <w:rPr>
-                <w:noProof/>
-                <w:webHidden/>
-              </w:rPr>
-              <w:instrText xml:space="preserve"> PAGEREF _Toc61607844 \h </w:instrText>
-            </w:r>
-            <w:r>
-              <w:rPr>
-                <w:noProof/>
-                <w:webHidden/>
-              </w:rPr>
-            </w:r>
-            <w:r>
-              <w:rPr>
-                <w:noProof/>
-                <w:webHidden/>
-              </w:rPr>
-              <w:fldChar w:fldCharType="separate"/>
-            </w:r>
-            <w:r>
-              <w:rPr>
-                <w:noProof/>
-                <w:webHidden/>
-              </w:rPr>
-              <w:t>15</w:t>
-            </w:r>
-            <w:r>
-              <w:rPr>
-                <w:noProof/>
-                <w:webHidden/>
-              </w:rPr>
-              <w:fldChar w:fldCharType="end"/>
-            </w:r>
-          </w:hyperlink>
-        </w:p>
-        <w:p>
-          <w:pPr>
-            <w:pStyle w:val="TOC1"/>
-            <w:tabs>
-              <w:tab w:val="right" w:leader="dot" w:pos="9350"/>
-            </w:tabs>
-            <w:rPr>
-              <w:rFonts w:eastAsiaTheme="minorEastAsia"/>
-              <w:noProof/>
-            </w:rPr>
-          </w:pPr>
-          <w:hyperlink w:anchor="_Toc61607845" w:history="1">
-            <w:r>
-              <w:rPr>
-                <w:rStyle w:val="Hyperlink"/>
-                <w:noProof/>
-              </w:rPr>
-              <w:t>Example Citations Section</w:t>
-            </w:r>
-            <w:r>
-              <w:rPr>
-                <w:noProof/>
-                <w:webHidden/>
-              </w:rPr>
-              <w:tab/>
-            </w:r>
-            <w:r>
-              <w:rPr>
-                <w:noProof/>
-                <w:webHidden/>
-              </w:rPr>
-              <w:fldChar w:fldCharType="begin"/>
-            </w:r>
-            <w:r>
-              <w:rPr>
-                <w:noProof/>
-                <w:webHidden/>
-              </w:rPr>
-              <w:instrText xml:space="preserve"> PAGEREF _Toc61607845 \h </w:instrText>
-            </w:r>
-            <w:r>
-              <w:rPr>
-                <w:noProof/>
-                <w:webHidden/>
-              </w:rPr>
-            </w:r>
-            <w:r>
-              <w:rPr>
-                <w:noProof/>
-                <w:webHidden/>
-              </w:rPr>
-              <w:fldChar w:fldCharType="separate"/>
-            </w:r>
-            <w:r>
-              <w:rPr>
-                <w:noProof/>
-                <w:webHidden/>
-              </w:rPr>
               <w:t>16</w:t>
-            </w:r>
-            <w:r>
-              <w:rPr>
-                <w:noProof/>
-                <w:webHidden/>
-              </w:rPr>
-              <w:fldChar w:fldCharType="end"/>
-            </w:r>
-          </w:hyperlink>
-        </w:p>
-        <w:p>
-          <w:pPr>
-            <w:pStyle w:val="TOC2"/>
-            <w:tabs>
-              <w:tab w:val="right" w:leader="dot" w:pos="9350"/>
-            </w:tabs>
-            <w:rPr>
-              <w:rFonts w:eastAsiaTheme="minorEastAsia"/>
-              <w:noProof/>
-            </w:rPr>
-          </w:pPr>
-          <w:hyperlink w:anchor="_Toc61607846" w:history="1">
-            <w:r>
-              <w:rPr>
-                <w:rStyle w:val="Hyperlink"/>
-                <w:noProof/>
-              </w:rPr>
-              <w:t>Example Citation 1</w:t>
-            </w:r>
-            <w:r>
-              <w:rPr>
-                <w:noProof/>
-                <w:webHidden/>
-              </w:rPr>
-              <w:tab/>
-            </w:r>
-            <w:r>
-              <w:rPr>
-                <w:noProof/>
-                <w:webHidden/>
-              </w:rPr>
-              <w:fldChar w:fldCharType="begin"/>
-            </w:r>
-            <w:r>
-              <w:rPr>
-                <w:noProof/>
-                <w:webHidden/>
-              </w:rPr>
-              <w:instrText xml:space="preserve"> PAGEREF _Toc61607846 \h </w:instrText>
-            </w:r>
-            <w:r>
-              <w:rPr>
-                <w:noProof/>
-                <w:webHidden/>
-              </w:rPr>
-            </w:r>
-            <w:r>
-              <w:rPr>
-                <w:noProof/>
-                <w:webHidden/>
-              </w:rPr>
-              <w:fldChar w:fldCharType="separate"/>
-            </w:r>
-            <w:r>
-              <w:rPr>
-                <w:noProof/>
-                <w:webHidden/>
-              </w:rPr>
-              <w:t>16</w:t>
-            </w:r>
-            <w:r>
-              <w:rPr>
-                <w:noProof/>
-                <w:webHidden/>
-              </w:rPr>
-              <w:fldChar w:fldCharType="end"/>
-            </w:r>
-          </w:hyperlink>
-        </w:p>
-        <w:p>
-          <w:pPr>
-            <w:pStyle w:val="TOC2"/>
-            <w:tabs>
-              <w:tab w:val="right" w:leader="dot" w:pos="9350"/>
-            </w:tabs>
-            <w:rPr>
-              <w:rFonts w:eastAsiaTheme="minorEastAsia"/>
-              <w:noProof/>
-            </w:rPr>
-          </w:pPr>
-          <w:hyperlink w:anchor="_Toc61607847" w:history="1">
-            <w:r>
-              <w:rPr>
-                <w:rStyle w:val="Hyperlink"/>
-                <w:noProof/>
-              </w:rPr>
-              <w:t>Example Citation 2</w:t>
-            </w:r>
-            <w:r>
-              <w:rPr>
-                <w:noProof/>
-                <w:webHidden/>
-              </w:rPr>
-              <w:tab/>
-            </w:r>
-            <w:r>
-              <w:rPr>
-                <w:noProof/>
-                <w:webHidden/>
-              </w:rPr>
-              <w:fldChar w:fldCharType="begin"/>
-            </w:r>
-            <w:r>
-              <w:rPr>
-                <w:noProof/>
-                <w:webHidden/>
-              </w:rPr>
-              <w:instrText xml:space="preserve"> PAGEREF _Toc61607847 \h </w:instrText>
-            </w:r>
-            <w:r>
-              <w:rPr>
-                <w:noProof/>
-                <w:webHidden/>
-              </w:rPr>
-            </w:r>
-            <w:r>
-              <w:rPr>
-                <w:noProof/>
-                <w:webHidden/>
-              </w:rPr>
-              <w:fldChar w:fldCharType="separate"/>
-            </w:r>
-            <w:r>
-              <w:rPr>
-                <w:noProof/>
-                <w:webHidden/>
-              </w:rPr>
-              <w:t>16</w:t>
-            </w:r>
-            <w:r>
-              <w:rPr>
-                <w:noProof/>
-                <w:webHidden/>
-              </w:rPr>
-              <w:fldChar w:fldCharType="end"/>
-            </w:r>
-          </w:hyperlink>
-        </w:p>
-        <w:p>
-          <w:pPr>
-            <w:pStyle w:val="TOC2"/>
-            <w:tabs>
-              <w:tab w:val="right" w:leader="dot" w:pos="9350"/>
-            </w:tabs>
-            <w:rPr>
-              <w:rFonts w:eastAsiaTheme="minorEastAsia"/>
-              <w:noProof/>
-            </w:rPr>
-          </w:pPr>
-          <w:hyperlink w:anchor="_Toc61607848" w:history="1">
-            <w:r>
-              <w:rPr>
-                <w:rStyle w:val="Hyperlink"/>
-                <w:noProof/>
-              </w:rPr>
-              <w:t>Example Citation 3</w:t>
-            </w:r>
-            <w:r>
-              <w:rPr>
-                <w:noProof/>
-                <w:webHidden/>
-              </w:rPr>
-              <w:tab/>
-            </w:r>
-            <w:r>
-              <w:rPr>
-                <w:noProof/>
-                <w:webHidden/>
-              </w:rPr>
-              <w:fldChar w:fldCharType="begin"/>
-            </w:r>
-            <w:r>
-              <w:rPr>
-                <w:noProof/>
-                <w:webHidden/>
-              </w:rPr>
-              <w:instrText xml:space="preserve"> PAGEREF _Toc61607848 \h </w:instrText>
-            </w:r>
-            <w:r>
-              <w:rPr>
-                <w:noProof/>
-                <w:webHidden/>
-              </w:rPr>
-            </w:r>
-            <w:r>
-              <w:rPr>
-                <w:noProof/>
-                <w:webHidden/>
-              </w:rPr>
-              <w:fldChar w:fldCharType="separate"/>
-            </w:r>
-            <w:r>
-              <w:rPr>
-                <w:noProof/>
-                <w:webHidden/>
-              </w:rPr>
-              <w:t>16</w:t>
-            </w:r>
-            <w:r>
-              <w:rPr>
-                <w:noProof/>
-                <w:webHidden/>
-              </w:rPr>
-              <w:fldChar w:fldCharType="end"/>
-            </w:r>
-          </w:hyperlink>
-        </w:p>
-        <w:p>
-          <w:pPr>
-            <w:pStyle w:val="TOC1"/>
-            <w:tabs>
-              <w:tab w:val="right" w:leader="dot" w:pos="9350"/>
-            </w:tabs>
-            <w:rPr>
-              <w:rFonts w:eastAsiaTheme="minorEastAsia"/>
-              <w:noProof/>
-            </w:rPr>
-          </w:pPr>
-          <w:hyperlink w:anchor="_Toc61607849" w:history="1">
-            <w:r>
-              <w:rPr>
-                <w:rStyle w:val="Hyperlink"/>
-                <w:noProof/>
-              </w:rPr>
-              <w:t>Bibliography</w:t>
-            </w:r>
-            <w:r>
-              <w:rPr>
-                <w:noProof/>
-                <w:webHidden/>
-              </w:rPr>
-              <w:tab/>
-            </w:r>
-            <w:r>
-              <w:rPr>
-                <w:noProof/>
-                <w:webHidden/>
-              </w:rPr>
-              <w:fldChar w:fldCharType="begin"/>
-            </w:r>
-            <w:r>
-              <w:rPr>
-                <w:noProof/>
-                <w:webHidden/>
-              </w:rPr>
-              <w:instrText xml:space="preserve"> PAGEREF _Toc61607849 \h </w:instrText>
-            </w:r>
-            <w:r>
-              <w:rPr>
-                <w:noProof/>
-                <w:webHidden/>
-              </w:rPr>
-            </w:r>
-            <w:r>
-              <w:rPr>
-                <w:noProof/>
-                <w:webHidden/>
-              </w:rPr>
-              <w:fldChar w:fldCharType="separate"/>
-            </w:r>
-            <w:r>
-              <w:rPr>
-                <w:noProof/>
-                <w:webHidden/>
-              </w:rPr>
-              <w:t>17</w:t>
             </w:r>
             <w:r>
               <w:rPr>
@@ -3007,7 +2524,7 @@
       <w:pPr>
         <w:pStyle w:val="Heading1"/>
       </w:pPr>
-      <w:bookmarkStart w:id="0" w:name="_Toc61607816"/>
+      <w:bookmarkStart w:id="0" w:name="_Toc63281931"/>
       <w:r>
         <w:lastRenderedPageBreak/>
         <w:t>Table of Figures</w:t>
@@ -3273,7 +2790,7 @@
       <w:pPr>
         <w:pStyle w:val="Heading1"/>
       </w:pPr>
-      <w:bookmarkStart w:id="1" w:name="_Toc61607817"/>
+      <w:bookmarkStart w:id="1" w:name="_Toc63281932"/>
       <w:r>
         <w:lastRenderedPageBreak/>
         <w:t>Introduction</w:t>
@@ -3342,7 +2859,23 @@
           <w:rFonts w:ascii="Arial" w:hAnsi="Arial" w:cs="Arial"/>
           <w:color w:val="000000"/>
         </w:rPr>
-        <w:t xml:space="preserve"> The language is demonstrated with a 2D action role-playing game (RPG) with enemies to fight, keys to collect to unlock doors, and quests to complete, similar to games such as The Legend of Zelda (NES) and Dungeon Explorer.</w:t>
+        <w:t xml:space="preserve"> The language is demonstrated with a 2D action role-playing game (RPG) with enemies to fight, keys to collect to unlock doors, and quests to complete, </w:t>
+      </w:r>
+      <w:proofErr w:type="gramStart"/>
+      <w:r>
+        <w:rPr>
+          <w:rFonts w:ascii="Arial" w:hAnsi="Arial" w:cs="Arial"/>
+          <w:color w:val="000000"/>
+        </w:rPr>
+        <w:t>similar to</w:t>
+      </w:r>
+      <w:proofErr w:type="gramEnd"/>
+      <w:r>
+        <w:rPr>
+          <w:rFonts w:ascii="Arial" w:hAnsi="Arial" w:cs="Arial"/>
+          <w:color w:val="000000"/>
+        </w:rPr>
+        <w:t xml:space="preserve"> games such as The Legend of Zelda (NES) and Dungeon Explorer.</w:t>
       </w:r>
     </w:p>
     <w:p>
@@ -3372,7 +2905,7 @@
       <w:pPr>
         <w:pStyle w:val="Heading1"/>
       </w:pPr>
-      <w:bookmarkStart w:id="2" w:name="_Toc61607818"/>
+      <w:bookmarkStart w:id="2" w:name="_Toc63281933"/>
       <w:r>
         <w:lastRenderedPageBreak/>
         <w:t>Overview</w:t>
@@ -3405,7 +2938,23 @@
           <w:i/>
           <w:iCs/>
         </w:rPr>
-        <w:t xml:space="preserve">to this section explaining why this project is interesting to do and describe the level of detail needed in this document in order to assure the success of the project. </w:t>
+        <w:t xml:space="preserve">to this section explaining why this project is interesting to do and describe the level of detail needed in this document </w:t>
+      </w:r>
+      <w:proofErr w:type="gramStart"/>
+      <w:r>
+        <w:rPr>
+          <w:i/>
+          <w:iCs/>
+        </w:rPr>
+        <w:t>in order to</w:t>
+      </w:r>
+      <w:proofErr w:type="gramEnd"/>
+      <w:r>
+        <w:rPr>
+          <w:i/>
+          <w:iCs/>
+        </w:rPr>
+        <w:t xml:space="preserve"> assure the success of the project. </w:t>
       </w:r>
     </w:p>
     <w:p>
@@ -3413,7 +2962,7 @@
         <w:pStyle w:val="Heading2"/>
       </w:pPr>
       <w:bookmarkStart w:id="3" w:name="_Toc285545203"/>
-      <w:bookmarkStart w:id="4" w:name="_Toc61607819"/>
+      <w:bookmarkStart w:id="4" w:name="_Toc63281934"/>
       <w:r>
         <w:t>Scope</w:t>
       </w:r>
@@ -3491,12 +3040,14 @@
         <w:pStyle w:val="Heading2"/>
       </w:pPr>
       <w:bookmarkStart w:id="5" w:name="_Toc285545204"/>
-      <w:bookmarkStart w:id="6" w:name="_Toc61607820"/>
+      <w:bookmarkStart w:id="6" w:name="_Toc63281935"/>
+      <w:proofErr w:type="gramStart"/>
       <w:r>
         <w:t>End Product</w:t>
       </w:r>
       <w:bookmarkEnd w:id="5"/>
       <w:bookmarkEnd w:id="6"/>
+      <w:proofErr w:type="gramEnd"/>
     </w:p>
     <w:p>
       <w:pPr>
@@ -3510,7 +3061,23 @@
           <w:i/>
           <w:iCs/>
         </w:rPr>
-        <w:t xml:space="preserve">Describe the pieces that are going to be built in order to develop the final game as defined in the Game Design Document.  This sets expectations for amount of work necessary.  </w:t>
+        <w:t xml:space="preserve">Describe the pieces that are going to be built </w:t>
+      </w:r>
+      <w:proofErr w:type="gramStart"/>
+      <w:r>
+        <w:rPr>
+          <w:i/>
+          <w:iCs/>
+        </w:rPr>
+        <w:t>in order to</w:t>
+      </w:r>
+      <w:proofErr w:type="gramEnd"/>
+      <w:r>
+        <w:rPr>
+          <w:i/>
+          <w:iCs/>
+        </w:rPr>
+        <w:t xml:space="preserve"> develop the final game as defined in the Game Design Document.  This sets expectations for amount of work necessary.  </w:t>
       </w:r>
     </w:p>
     <w:p>
@@ -3837,7 +3404,15 @@
         </w:rPr>
       </w:pPr>
       <w:r>
-        <w:t>Interpreter ( VM )</w:t>
+        <w:t xml:space="preserve">Interpreter </w:t>
+      </w:r>
+      <w:proofErr w:type="gramStart"/>
+      <w:r>
+        <w:t>( VM</w:t>
+      </w:r>
+      <w:proofErr w:type="gramEnd"/>
+      <w:r>
+        <w:t xml:space="preserve"> )</w:t>
       </w:r>
     </w:p>
     <w:p>
@@ -3856,9 +3431,19 @@
           <w:szCs w:val="28"/>
         </w:rPr>
       </w:pPr>
-      <w:r>
-        <w:t>ZephyrScriptDefinition, ZephyrObject</w:t>
-      </w:r>
+      <w:proofErr w:type="spellStart"/>
+      <w:r>
+        <w:t>ZephyrScriptDefinition</w:t>
+      </w:r>
+      <w:proofErr w:type="spellEnd"/>
+      <w:r>
+        <w:t xml:space="preserve">, </w:t>
+      </w:r>
+      <w:proofErr w:type="spellStart"/>
+      <w:r>
+        <w:t>ZephyrObject</w:t>
+      </w:r>
+      <w:proofErr w:type="spellEnd"/>
     </w:p>
     <w:p>
       <w:pPr>
@@ -3956,9 +3541,14 @@
           <w:szCs w:val="28"/>
         </w:rPr>
       </w:pPr>
+      <w:proofErr w:type="spellStart"/>
       <w:r>
         <w:lastRenderedPageBreak/>
-        <w:t>GameAPI methods to communicate with engine</w:t>
+        <w:t>GameAPI</w:t>
+      </w:r>
+      <w:proofErr w:type="spellEnd"/>
+      <w:r>
+        <w:t xml:space="preserve"> methods to communicate with engine</w:t>
       </w:r>
     </w:p>
     <w:p>
@@ -3977,8 +3567,21 @@
           <w:szCs w:val="28"/>
         </w:rPr>
       </w:pPr>
-      <w:r>
-        <w:t>Doxygen docs for GameAPI methods</w:t>
+      <w:proofErr w:type="spellStart"/>
+      <w:r>
+        <w:t>Doxygen</w:t>
+      </w:r>
+      <w:proofErr w:type="spellEnd"/>
+      <w:r>
+        <w:t xml:space="preserve"> docs for </w:t>
+      </w:r>
+      <w:proofErr w:type="spellStart"/>
+      <w:r>
+        <w:t>GameAPI</w:t>
+      </w:r>
+      <w:proofErr w:type="spellEnd"/>
+      <w:r>
+        <w:t xml:space="preserve"> methods</w:t>
       </w:r>
     </w:p>
     <w:p>
@@ -4388,7 +3991,7 @@
       <w:pPr>
         <w:pStyle w:val="Heading1"/>
       </w:pPr>
-      <w:bookmarkStart w:id="7" w:name="_Toc61607826"/>
+      <w:bookmarkStart w:id="7" w:name="_Toc63281936"/>
       <w:r>
         <w:lastRenderedPageBreak/>
         <w:t>Development Schedule</w:t>
@@ -4399,7 +4002,7 @@
       <w:pPr>
         <w:pStyle w:val="Heading2"/>
       </w:pPr>
-      <w:bookmarkStart w:id="8" w:name="_Toc61607827"/>
+      <w:bookmarkStart w:id="8" w:name="_Toc63281937"/>
       <w:r>
         <w:t>Schedule Detail</w:t>
       </w:r>
@@ -4424,38 +4027,54 @@
           <w:i/>
           <w:iCs/>
         </w:rPr>
-        <w:t>must time was spent on each.</w:t>
-      </w:r>
-    </w:p>
-    <w:p>
-      <w:pPr>
-        <w:pStyle w:val="Heading2"/>
-      </w:pPr>
-      <w:bookmarkStart w:id="9" w:name="_Toc61607828"/>
-      <w:r>
-        <w:t>Total Hours</w:t>
-      </w:r>
-      <w:bookmarkEnd w:id="9"/>
-    </w:p>
-    <w:p>
-      <w:pPr>
+        <w:t xml:space="preserve">must time </w:t>
+      </w:r>
+      <w:proofErr w:type="gramStart"/>
+      <w:r>
         <w:rPr>
           <w:i/>
           <w:iCs/>
         </w:rPr>
-      </w:pPr>
+        <w:t>was</w:t>
+      </w:r>
+      <w:proofErr w:type="gramEnd"/>
       <w:r>
         <w:rPr>
           <w:i/>
           <w:iCs/>
         </w:rPr>
-        <w:t>Put the total hours here and any other summary information that is appropriate</w:t>
-      </w:r>
-      <w:r>
+        <w:t xml:space="preserve"> spent on each.</w:t>
+      </w:r>
+    </w:p>
+    <w:p>
+      <w:pPr>
+        <w:pStyle w:val="Heading2"/>
+      </w:pPr>
+      <w:bookmarkStart w:id="9" w:name="_Toc63281938"/>
+      <w:r>
+        <w:t>Total Hours</w:t>
+      </w:r>
+      <w:bookmarkEnd w:id="9"/>
+    </w:p>
+    <w:p>
+      <w:pPr>
         <w:rPr>
           <w:i/>
           <w:iCs/>
         </w:rPr>
+      </w:pPr>
+      <w:r>
+        <w:rPr>
+          <w:i/>
+          <w:iCs/>
+        </w:rPr>
+        <w:t>Put the total hours here and any other summary information that is appropriate</w:t>
+      </w:r>
+      <w:r>
+        <w:rPr>
+          <w:i/>
+          <w:iCs/>
+        </w:rPr>
         <w:t>.</w:t>
       </w:r>
       <w:r>
@@ -4467,7 +4086,7 @@
         <w:pStyle w:val="Heading1"/>
       </w:pPr>
       <w:bookmarkStart w:id="10" w:name="_Toc285545216"/>
-      <w:bookmarkStart w:id="11" w:name="_Toc61607829"/>
+      <w:bookmarkStart w:id="11" w:name="_Toc63281939"/>
       <w:r>
         <w:lastRenderedPageBreak/>
         <w:t>Technology Sources</w:t>
@@ -4498,14 +4117,21 @@
       </w:r>
     </w:p>
     <w:p>
-      <w:r>
-        <w:t>VSCode plugin</w:t>
-      </w:r>
-    </w:p>
-    <w:p>
+      <w:proofErr w:type="spellStart"/>
+      <w:r>
+        <w:t>VSCode</w:t>
+      </w:r>
+      <w:proofErr w:type="spellEnd"/>
+      <w:r>
+        <w:t xml:space="preserve"> plugin</w:t>
+      </w:r>
+    </w:p>
+    <w:p>
+      <w:proofErr w:type="spellStart"/>
       <w:r>
         <w:t>Doxygen</w:t>
       </w:r>
+      <w:proofErr w:type="spellEnd"/>
       <w:r>
         <w:br w:type="page"/>
       </w:r>
@@ -4520,7 +4146,7 @@
           <w:color w:val="365F91" w:themeColor="accent1" w:themeShade="BF"/>
         </w:rPr>
       </w:pPr>
-      <w:bookmarkStart w:id="12" w:name="_Toc61607830"/>
+      <w:bookmarkStart w:id="12" w:name="_Toc63281940"/>
       <w:r>
         <w:rPr>
           <w:rStyle w:val="IntenseEmphasis"/>
@@ -4813,7 +4439,7 @@
           <w:color w:val="365F91" w:themeColor="accent1" w:themeShade="BF"/>
         </w:rPr>
       </w:pPr>
-      <w:bookmarkStart w:id="13" w:name="_Toc61607831"/>
+      <w:bookmarkStart w:id="13" w:name="_Toc63281941"/>
       <w:r>
         <w:rPr>
           <w:rStyle w:val="IntenseEmphasis"/>
@@ -4874,9 +4500,7 @@
         </w:rPr>
         <w:t>Describe Naughty Dog’s scripting language</w:t>
       </w:r>
-      <w:bookmarkStart w:id="14" w:name="_Toc61607832"/>
-    </w:p>
-    <w:bookmarkEnd w:id="14"/>
+    </w:p>
     <w:p>
       <w:pPr>
         <w:rPr>
@@ -4916,7 +4540,7 @@
           <w:color w:val="365F91" w:themeColor="accent1" w:themeShade="BF"/>
         </w:rPr>
       </w:pPr>
-      <w:bookmarkStart w:id="15" w:name="_Toc61607833"/>
+      <w:bookmarkStart w:id="14" w:name="_Toc63281942"/>
       <w:r>
         <w:rPr>
           <w:rStyle w:val="IntenseEmphasis"/>
@@ -4927,7 +4551,7 @@
         <w:lastRenderedPageBreak/>
         <w:t>Artifact</w:t>
       </w:r>
-      <w:bookmarkEnd w:id="15"/>
+      <w:bookmarkEnd w:id="14"/>
     </w:p>
     <w:p>
       <w:pPr>
@@ -4997,7 +4621,7 @@
           <w:color w:val="365F91" w:themeColor="accent1" w:themeShade="BF"/>
         </w:rPr>
       </w:pPr>
-      <w:bookmarkStart w:id="16" w:name="_Toc61607834"/>
+      <w:bookmarkStart w:id="15" w:name="_Toc63281943"/>
       <w:r>
         <w:rPr>
           <w:rStyle w:val="IntenseEmphasis"/>
@@ -5007,7 +4631,7 @@
         </w:rPr>
         <w:t>Implementation</w:t>
       </w:r>
-      <w:bookmarkEnd w:id="16"/>
+      <w:bookmarkEnd w:id="15"/>
     </w:p>
     <w:p>
       <w:pPr>
@@ -5129,8 +4753,18 @@
           <w:i w:val="0"/>
           <w:color w:val="auto"/>
         </w:rPr>
-        <w:t>Tokens into bytecode, saved in ZephyrDefinition</w:t>
-      </w:r>
+        <w:t xml:space="preserve">Tokens into bytecode, saved in </w:t>
+      </w:r>
+      <w:proofErr w:type="spellStart"/>
+      <w:r>
+        <w:rPr>
+          <w:rStyle w:val="IntenseEmphasis"/>
+          <w:i w:val="0"/>
+          <w:color w:val="auto"/>
+        </w:rPr>
+        <w:t>ZephyrDefinition</w:t>
+      </w:r>
+      <w:proofErr w:type="spellEnd"/>
     </w:p>
     <w:p>
       <w:pPr>
@@ -5247,15 +4881,7 @@
           <w:i w:val="0"/>
           <w:color w:val="auto"/>
         </w:rPr>
-        <w:t>Bytecode</w:t>
-      </w:r>
-      <w:r>
-        <w:rPr>
-          <w:rStyle w:val="IntenseEmphasis"/>
-          <w:i w:val="0"/>
-          <w:color w:val="auto"/>
-        </w:rPr>
-        <w:t xml:space="preserve"> generation</w:t>
+        <w:t>Bytecode generation</w:t>
       </w:r>
     </w:p>
     <w:p>
@@ -5299,7 +4925,25 @@
           <w:i w:val="0"/>
           <w:color w:val="auto"/>
         </w:rPr>
-        <w:t>Explain how ZephyrObject works</w:t>
+        <w:t xml:space="preserve">Explain how </w:t>
+      </w:r>
+      <w:proofErr w:type="spellStart"/>
+      <w:r>
+        <w:rPr>
+          <w:rStyle w:val="IntenseEmphasis"/>
+          <w:i w:val="0"/>
+          <w:color w:val="auto"/>
+        </w:rPr>
+        <w:t>ZephyrObject</w:t>
+      </w:r>
+      <w:proofErr w:type="spellEnd"/>
+      <w:r>
+        <w:rPr>
+          <w:rStyle w:val="IntenseEmphasis"/>
+          <w:i w:val="0"/>
+          <w:color w:val="auto"/>
+        </w:rPr>
+        <w:t xml:space="preserve"> works</w:t>
       </w:r>
     </w:p>
     <w:p>
@@ -5321,15 +4965,7 @@
           <w:i w:val="0"/>
           <w:color w:val="auto"/>
         </w:rPr>
-        <w:t xml:space="preserve">State-based </w:t>
-      </w:r>
-      <w:r>
-        <w:rPr>
-          <w:rStyle w:val="IntenseEmphasis"/>
-          <w:i w:val="0"/>
-          <w:color w:val="auto"/>
-        </w:rPr>
-        <w:t>entity update</w:t>
+        <w:t>State-based entity update</w:t>
       </w:r>
     </w:p>
     <w:p>
@@ -5364,7 +5000,7 @@
           <w:color w:val="365F91" w:themeColor="accent1" w:themeShade="BF"/>
         </w:rPr>
       </w:pPr>
-      <w:bookmarkStart w:id="17" w:name="_Toc61607835"/>
+      <w:bookmarkStart w:id="16" w:name="_Toc63281944"/>
       <w:r>
         <w:rPr>
           <w:rStyle w:val="IntenseEmphasis"/>
@@ -5374,7 +5010,7 @@
         </w:rPr>
         <w:t>Architecture</w:t>
       </w:r>
-      <w:bookmarkEnd w:id="17"/>
+      <w:bookmarkEnd w:id="16"/>
     </w:p>
     <w:p>
       <w:pPr>
@@ -5417,6 +5053,7 @@
           <w:color w:val="365F91" w:themeColor="accent1" w:themeShade="BF"/>
         </w:rPr>
       </w:pPr>
+      <w:bookmarkStart w:id="17" w:name="_Toc63281945"/>
       <w:r>
         <w:rPr>
           <w:rStyle w:val="IntenseEmphasis"/>
@@ -5426,6 +5063,7 @@
         </w:rPr>
         <w:t>Syntax</w:t>
       </w:r>
+      <w:bookmarkEnd w:id="17"/>
     </w:p>
     <w:p>
       <w:pPr>
@@ -5503,7 +5141,7 @@
           <w:color w:val="365F91" w:themeColor="accent1" w:themeShade="BF"/>
         </w:rPr>
       </w:pPr>
-      <w:bookmarkStart w:id="18" w:name="_Toc61607836"/>
+      <w:bookmarkStart w:id="18" w:name="_Toc63281946"/>
       <w:r>
         <w:rPr>
           <w:rStyle w:val="IntenseEmphasis"/>
@@ -5584,7 +5222,7 @@
           <w:color w:val="365F91" w:themeColor="accent1" w:themeShade="BF"/>
         </w:rPr>
       </w:pPr>
-      <w:bookmarkStart w:id="19" w:name="_Toc61607838"/>
+      <w:bookmarkStart w:id="19" w:name="_Toc63281947"/>
       <w:r>
         <w:rPr>
           <w:rStyle w:val="IntenseEmphasis"/>
@@ -5647,7 +5285,7 @@
       <w:pPr>
         <w:pStyle w:val="Heading1"/>
       </w:pPr>
-      <w:bookmarkStart w:id="20" w:name="_Toc61607839"/>
+      <w:bookmarkStart w:id="20" w:name="_Toc63281948"/>
       <w:r>
         <w:t>Profiling Results</w:t>
       </w:r>
@@ -5731,7 +5369,7 @@
           <w:color w:val="365F91" w:themeColor="accent1" w:themeShade="BF"/>
         </w:rPr>
       </w:pPr>
-      <w:bookmarkStart w:id="21" w:name="_Toc61607841"/>
+      <w:bookmarkStart w:id="21" w:name="_Toc63281949"/>
       <w:r>
         <w:rPr>
           <w:rStyle w:val="IntenseEmphasis"/>
@@ -5748,7 +5386,7 @@
       <w:pPr>
         <w:pStyle w:val="Heading2"/>
       </w:pPr>
-      <w:bookmarkStart w:id="22" w:name="_Toc61607842"/>
+      <w:bookmarkStart w:id="22" w:name="_Toc63281950"/>
       <w:r>
         <w:t>Example Image 1</w:t>
       </w:r>
@@ -5822,14 +5460,27 @@
       <w:r>
         <w:t xml:space="preserve">Figure </w:t>
       </w:r>
-      <w:fldSimple w:instr=" SEQ Figure \* ARABIC ">
-        <w:r>
-          <w:rPr>
-            <w:noProof/>
-          </w:rPr>
-          <w:t>1</w:t>
-        </w:r>
-      </w:fldSimple>
+      <w:r>
+        <w:fldChar w:fldCharType="begin"/>
+      </w:r>
+      <w:r>
+        <w:instrText xml:space="preserve"> SEQ Figure \* ARABIC </w:instrText>
+      </w:r>
+      <w:r>
+        <w:fldChar w:fldCharType="separate"/>
+      </w:r>
+      <w:r>
+        <w:rPr>
+          <w:noProof/>
+        </w:rPr>
+        <w:t>1</w:t>
+      </w:r>
+      <w:r>
+        <w:rPr>
+          <w:noProof/>
+        </w:rPr>
+        <w:fldChar w:fldCharType="end"/>
+      </w:r>
       <w:r>
         <w:t xml:space="preserve">: </w:t>
       </w:r>
@@ -5855,7 +5506,7 @@
       <w:pPr>
         <w:pStyle w:val="Heading2"/>
       </w:pPr>
-      <w:bookmarkStart w:id="24" w:name="_Toc61607843"/>
+      <w:bookmarkStart w:id="24" w:name="_Toc63281951"/>
       <w:r>
         <w:lastRenderedPageBreak/>
         <w:t>E</w:t>
@@ -5948,14 +5599,27 @@
       <w:r>
         <w:t xml:space="preserve">Figure </w:t>
       </w:r>
-      <w:fldSimple w:instr=" SEQ Figure \* ARABIC ">
-        <w:r>
-          <w:rPr>
-            <w:noProof/>
-          </w:rPr>
-          <w:t>2</w:t>
-        </w:r>
-      </w:fldSimple>
+      <w:r>
+        <w:fldChar w:fldCharType="begin"/>
+      </w:r>
+      <w:r>
+        <w:instrText xml:space="preserve"> SEQ Figure \* ARABIC </w:instrText>
+      </w:r>
+      <w:r>
+        <w:fldChar w:fldCharType="separate"/>
+      </w:r>
+      <w:r>
+        <w:rPr>
+          <w:noProof/>
+        </w:rPr>
+        <w:t>2</w:t>
+      </w:r>
+      <w:r>
+        <w:rPr>
+          <w:noProof/>
+        </w:rPr>
+        <w:fldChar w:fldCharType="end"/>
+      </w:r>
       <w:r>
         <w:t xml:space="preserve">: </w:t>
       </w:r>
@@ -5981,7 +5645,7 @@
       <w:pPr>
         <w:pStyle w:val="Heading2"/>
       </w:pPr>
-      <w:bookmarkStart w:id="26" w:name="_Toc61607844"/>
+      <w:bookmarkStart w:id="26" w:name="_Toc63281952"/>
       <w:r>
         <w:lastRenderedPageBreak/>
         <w:t>E</w:t>
@@ -6074,14 +5738,27 @@
       <w:r>
         <w:t xml:space="preserve">Figure </w:t>
       </w:r>
-      <w:fldSimple w:instr=" SEQ Figure \* ARABIC ">
-        <w:r>
-          <w:rPr>
-            <w:noProof/>
-          </w:rPr>
-          <w:t>3</w:t>
-        </w:r>
-      </w:fldSimple>
+      <w:r>
+        <w:fldChar w:fldCharType="begin"/>
+      </w:r>
+      <w:r>
+        <w:instrText xml:space="preserve"> SEQ Figure \* ARABIC </w:instrText>
+      </w:r>
+      <w:r>
+        <w:fldChar w:fldCharType="separate"/>
+      </w:r>
+      <w:r>
+        <w:rPr>
+          <w:noProof/>
+        </w:rPr>
+        <w:t>3</w:t>
+      </w:r>
+      <w:r>
+        <w:rPr>
+          <w:noProof/>
+        </w:rPr>
+        <w:fldChar w:fldCharType="end"/>
+      </w:r>
       <w:r>
         <w:t xml:space="preserve">: </w:t>
       </w:r>
@@ -6113,7 +5790,7 @@
           <w:color w:val="365F91" w:themeColor="accent1" w:themeShade="BF"/>
         </w:rPr>
       </w:pPr>
-      <w:bookmarkStart w:id="28" w:name="_Toc61607845"/>
+      <w:bookmarkStart w:id="28" w:name="_Toc63281953"/>
       <w:r>
         <w:rPr>
           <w:rStyle w:val="IntenseEmphasis"/>
@@ -6130,7 +5807,7 @@
       <w:pPr>
         <w:pStyle w:val="Heading2"/>
       </w:pPr>
-      <w:bookmarkStart w:id="29" w:name="_Toc61607846"/>
+      <w:bookmarkStart w:id="29" w:name="_Toc63281954"/>
       <w:r>
         <w:t>Example Citation 1</w:t>
       </w:r>
@@ -6178,7 +5855,7 @@
       <w:pPr>
         <w:pStyle w:val="Heading2"/>
       </w:pPr>
-      <w:bookmarkStart w:id="30" w:name="_Toc61607847"/>
+      <w:bookmarkStart w:id="30" w:name="_Toc63281955"/>
       <w:r>
         <w:t>Example Citation 2</w:t>
       </w:r>
@@ -6255,7 +5932,7 @@
       <w:pPr>
         <w:pStyle w:val="Heading2"/>
       </w:pPr>
-      <w:bookmarkStart w:id="31" w:name="_Toc61607848"/>
+      <w:bookmarkStart w:id="31" w:name="_Toc63281956"/>
       <w:r>
         <w:t>Example Citation 3</w:t>
       </w:r>
@@ -6336,7 +6013,7 @@
         <w:br w:type="page"/>
       </w:r>
     </w:p>
-    <w:bookmarkStart w:id="32" w:name="_Toc61607849" w:displacedByCustomXml="next"/>
+    <w:bookmarkStart w:id="32" w:name="_Toc63281957" w:displacedByCustomXml="next"/>
     <w:sdt>
       <w:sdtPr>
         <w:rPr>
@@ -13428,84 +13105,6 @@
 </file>
 
 <file path=customXml/item1.xml><?xml version="1.0" encoding="utf-8"?>
-<b:Sources xmlns:b="http://schemas.openxmlformats.org/officeDocument/2006/bibliography" xmlns="http://schemas.openxmlformats.org/officeDocument/2006/bibliography" SelectedStyle="\IEEE2006OfficeOnline.xsl" StyleName="IEEE" Version="2006">
-  <b:Source>
-    <b:Tag>WikPN</b:Tag>
-    <b:SourceType>InternetSite</b:SourceType>
-    <b:Guid>{69A8AC7C-E7FD-4389-B797-A0AC40374AE7}</b:Guid>
-    <b:Author>
-      <b:Author>
-        <b:Corporate>Wikipedia</b:Corporate>
-      </b:Author>
-    </b:Author>
-    <b:Title>Perlin noise</b:Title>
-    <b:Year>2020</b:Year>
-    <b:Month>February</b:Month>
-    <b:Day>28</b:Day>
-    <b:YearAccessed>2020</b:YearAccessed>
-    <b:MonthAccessed>March</b:MonthAccessed>
-    <b:DayAccessed>28</b:DayAccessed>
-    <b:URL>https://en.wikipedia.org/wiki/Perlin_noise</b:URL>
-    <b:RefOrder>1</b:RefOrder>
-  </b:Source>
-  <b:Source>
-    <b:Tag>Tiled</b:Tag>
-    <b:SourceType>InternetSite</b:SourceType>
-    <b:Guid>{E1E1B0A3-7D9B-4663-A546-D7FE58423528}</b:Guid>
-    <b:Title>Tiled: Map Editor</b:Title>
-    <b:Year>2020</b:Year>
-    <b:Month>March</b:Month>
-    <b:Day>26</b:Day>
-    <b:YearAccessed>2020</b:YearAccessed>
-    <b:MonthAccessed>March</b:MonthAccessed>
-    <b:DayAccessed>28</b:DayAccessed>
-    <b:URL>https://www.mapeditor.org/</b:URL>
-    <b:Author>
-      <b:Author>
-        <b:NameList>
-          <b:Person>
-            <b:Last>Lindeijer</b:Last>
-            <b:First>Thorbjørn</b:First>
-          </b:Person>
-        </b:NameList>
-      </b:Author>
-    </b:Author>
-    <b:RefOrder>2</b:RefOrder>
-  </b:Source>
-  <b:Source>
-    <b:Tag>Tanagra</b:Tag>
-    <b:SourceType>DocumentFromInternetSite</b:SourceType>
-    <b:Guid>{6BBB859C-2401-4D17-A0FD-472FD57F1503}</b:Guid>
-    <b:Author>
-      <b:Author>
-        <b:NameList>
-          <b:Person>
-            <b:Last>Smith</b:Last>
-            <b:First>Gillian</b:First>
-          </b:Person>
-          <b:Person>
-            <b:Last>Whitehead</b:Last>
-            <b:First>Jim</b:First>
-          </b:Person>
-          <b:Person>
-            <b:Last>Mateas</b:Last>
-            <b:First>Michael</b:First>
-          </b:Person>
-        </b:NameList>
-      </b:Author>
-    </b:Author>
-    <b:Title>Tanagra: A Mixed Initiative Level Design Tool</b:Title>
-    <b:Year>2010</b:Year>
-    <b:YearAccessed>2020</b:YearAccessed>
-    <b:MonthAccessed>March</b:MonthAccessed>
-    <b:DayAccessed>28</b:DayAccessed>
-    <b:URL>https://people.engr.ncsu.edu/dlrober4/gamesreading/papers-s11/4-5.smith.10.pdf</b:URL>
-    <b:RefOrder>3</b:RefOrder>
-  </b:Source>
-</b:Sources>
-</file>
-
-<file path=customXml/item2.xml><?xml version="1.0" encoding="utf-8"?>
 <ct:contentTypeSchema xmlns:ct="http://schemas.microsoft.com/office/2006/metadata/contentType" xmlns:ma="http://schemas.microsoft.com/office/2006/metadata/properties/metaAttributes" ct:_="" ma:_="" ma:contentTypeName="Document" ma:contentTypeID="0x010100FE3EE61F1D32294DA3E714D25D3DD2BC" ma:contentTypeVersion="9" ma:contentTypeDescription="Create a new document." ma:contentTypeScope="" ma:versionID="a145ef2613cfbc6cd45446be113b2a5d">
   <xsd:schema xmlns:xsd="http://www.w3.org/2001/XMLSchema" xmlns:xs="http://www.w3.org/2001/XMLSchema" xmlns:p="http://schemas.microsoft.com/office/2006/metadata/properties" xmlns:ns3="97cb1cbb-3acc-4c81-a65d-cd600d5d50e9" targetNamespace="http://schemas.microsoft.com/office/2006/metadata/properties" ma:root="true" ma:fieldsID="c73f78979ba8818b43d186c58e04b9d6" ns3:_="">
     <xsd:import namespace="97cb1cbb-3acc-4c81-a65d-cd600d5d50e9"/>
@@ -13683,7 +13282,91 @@
 </ct:contentTypeSchema>
 </file>
 
+<file path=customXml/item2.xml><?xml version="1.0" encoding="utf-8"?>
+<b:Sources xmlns:b="http://schemas.openxmlformats.org/officeDocument/2006/bibliography" xmlns="http://schemas.openxmlformats.org/officeDocument/2006/bibliography" SelectedStyle="\IEEE2006OfficeOnline.xsl" StyleName="IEEE" Version="2006">
+  <b:Source>
+    <b:Tag>WikPN</b:Tag>
+    <b:SourceType>InternetSite</b:SourceType>
+    <b:Guid>{69A8AC7C-E7FD-4389-B797-A0AC40374AE7}</b:Guid>
+    <b:Author>
+      <b:Author>
+        <b:Corporate>Wikipedia</b:Corporate>
+      </b:Author>
+    </b:Author>
+    <b:Title>Perlin noise</b:Title>
+    <b:Year>2020</b:Year>
+    <b:Month>February</b:Month>
+    <b:Day>28</b:Day>
+    <b:YearAccessed>2020</b:YearAccessed>
+    <b:MonthAccessed>March</b:MonthAccessed>
+    <b:DayAccessed>28</b:DayAccessed>
+    <b:URL>https://en.wikipedia.org/wiki/Perlin_noise</b:URL>
+    <b:RefOrder>1</b:RefOrder>
+  </b:Source>
+  <b:Source>
+    <b:Tag>Tiled</b:Tag>
+    <b:SourceType>InternetSite</b:SourceType>
+    <b:Guid>{E1E1B0A3-7D9B-4663-A546-D7FE58423528}</b:Guid>
+    <b:Title>Tiled: Map Editor</b:Title>
+    <b:Year>2020</b:Year>
+    <b:Month>March</b:Month>
+    <b:Day>26</b:Day>
+    <b:YearAccessed>2020</b:YearAccessed>
+    <b:MonthAccessed>March</b:MonthAccessed>
+    <b:DayAccessed>28</b:DayAccessed>
+    <b:URL>https://www.mapeditor.org/</b:URL>
+    <b:Author>
+      <b:Author>
+        <b:NameList>
+          <b:Person>
+            <b:Last>Lindeijer</b:Last>
+            <b:First>Thorbjørn</b:First>
+          </b:Person>
+        </b:NameList>
+      </b:Author>
+    </b:Author>
+    <b:RefOrder>2</b:RefOrder>
+  </b:Source>
+  <b:Source>
+    <b:Tag>Tanagra</b:Tag>
+    <b:SourceType>DocumentFromInternetSite</b:SourceType>
+    <b:Guid>{6BBB859C-2401-4D17-A0FD-472FD57F1503}</b:Guid>
+    <b:Author>
+      <b:Author>
+        <b:NameList>
+          <b:Person>
+            <b:Last>Smith</b:Last>
+            <b:First>Gillian</b:First>
+          </b:Person>
+          <b:Person>
+            <b:Last>Whitehead</b:Last>
+            <b:First>Jim</b:First>
+          </b:Person>
+          <b:Person>
+            <b:Last>Mateas</b:Last>
+            <b:First>Michael</b:First>
+          </b:Person>
+        </b:NameList>
+      </b:Author>
+    </b:Author>
+    <b:Title>Tanagra: A Mixed Initiative Level Design Tool</b:Title>
+    <b:Year>2010</b:Year>
+    <b:YearAccessed>2020</b:YearAccessed>
+    <b:MonthAccessed>March</b:MonthAccessed>
+    <b:DayAccessed>28</b:DayAccessed>
+    <b:URL>https://people.engr.ncsu.edu/dlrober4/gamesreading/papers-s11/4-5.smith.10.pdf</b:URL>
+    <b:RefOrder>3</b:RefOrder>
+  </b:Source>
+</b:Sources>
+</file>
+
 <file path=customXml/item3.xml><?xml version="1.0" encoding="utf-8"?>
+<p:properties xmlns:p="http://schemas.microsoft.com/office/2006/metadata/properties" xmlns:xsi="http://www.w3.org/2001/XMLSchema-instance" xmlns:pc="http://schemas.microsoft.com/office/infopath/2007/PartnerControls">
+  <documentManagement/>
+</p:properties>
+</file>
+
+<file path=customXml/item4.xml><?xml version="1.0" encoding="utf-8"?>
 <?mso-contentType ?>
 <FormTemplates xmlns="http://schemas.microsoft.com/sharepoint/v3/contenttype/forms">
   <Display>DocumentLibraryForm</Display>
@@ -13692,21 +13375,7 @@
 </FormTemplates>
 </file>
 
-<file path=customXml/item4.xml><?xml version="1.0" encoding="utf-8"?>
-<p:properties xmlns:p="http://schemas.microsoft.com/office/2006/metadata/properties" xmlns:xsi="http://www.w3.org/2001/XMLSchema-instance" xmlns:pc="http://schemas.microsoft.com/office/infopath/2007/PartnerControls">
-  <documentManagement/>
-</p:properties>
-</file>
-
 <file path=customXml/itemProps1.xml><?xml version="1.0" encoding="utf-8"?>
-<ds:datastoreItem xmlns:ds="http://schemas.openxmlformats.org/officeDocument/2006/customXml" ds:itemID="{7281DDB1-F818-4FF2-AFA6-EF6B7437BEFD}">
-  <ds:schemaRefs>
-    <ds:schemaRef ds:uri="http://schemas.openxmlformats.org/officeDocument/2006/bibliography"/>
-  </ds:schemaRefs>
-</ds:datastoreItem>
-</file>
-
-<file path=customXml/itemProps2.xml><?xml version="1.0" encoding="utf-8"?>
 <ds:datastoreItem xmlns:ds="http://schemas.openxmlformats.org/officeDocument/2006/customXml" ds:itemID="{62FB74EC-27C3-43CD-AA19-3C7B749352D1}">
   <ds:schemaRefs>
     <ds:schemaRef ds:uri="http://schemas.microsoft.com/office/2006/metadata/contentType"/>
@@ -13724,19 +13393,27 @@
 </ds:datastoreItem>
 </file>
 
-<file path=customXml/itemProps3.xml><?xml version="1.0" encoding="utf-8"?>
-<ds:datastoreItem xmlns:ds="http://schemas.openxmlformats.org/officeDocument/2006/customXml" ds:itemID="{5F50DDEA-C1BE-4184-8899-7BE414D17E60}">
+<file path=customXml/itemProps2.xml><?xml version="1.0" encoding="utf-8"?>
+<ds:datastoreItem xmlns:ds="http://schemas.openxmlformats.org/officeDocument/2006/customXml" ds:itemID="{7281DDB1-F818-4FF2-AFA6-EF6B7437BEFD}">
   <ds:schemaRefs>
-    <ds:schemaRef ds:uri="http://schemas.microsoft.com/sharepoint/v3/contenttype/forms"/>
+    <ds:schemaRef ds:uri="http://schemas.openxmlformats.org/officeDocument/2006/bibliography"/>
   </ds:schemaRefs>
 </ds:datastoreItem>
 </file>
 
-<file path=customXml/itemProps4.xml><?xml version="1.0" encoding="utf-8"?>
+<file path=customXml/itemProps3.xml><?xml version="1.0" encoding="utf-8"?>
 <ds:datastoreItem xmlns:ds="http://schemas.openxmlformats.org/officeDocument/2006/customXml" ds:itemID="{43E361D3-2B44-417C-8140-A3BDBDC065F7}">
   <ds:schemaRefs>
     <ds:schemaRef ds:uri="http://schemas.microsoft.com/office/2006/metadata/properties"/>
     <ds:schemaRef ds:uri="http://schemas.microsoft.com/office/infopath/2007/PartnerControls"/>
   </ds:schemaRefs>
 </ds:datastoreItem>
+</file>
+
+<file path=customXml/itemProps4.xml><?xml version="1.0" encoding="utf-8"?>
+<ds:datastoreItem xmlns:ds="http://schemas.openxmlformats.org/officeDocument/2006/customXml" ds:itemID="{5F50DDEA-C1BE-4184-8899-7BE414D17E60}">
+  <ds:schemaRefs>
+    <ds:schemaRef ds:uri="http://schemas.microsoft.com/sharepoint/v3/contenttype/forms"/>
+  </ds:schemaRefs>
+</ds:datastoreItem>
 </file>
</xml_diff>

<commit_message>
Zephyr: Final TDD update
</commit_message>
<xml_diff>
--- a/Zephyr/Documentation/Wolverton_Thesis_TDD.docx
+++ b/Zephyr/Documentation/Wolverton_Thesis_TDD.docx
@@ -4827,15 +4827,7 @@
     </w:p>
     <w:p>
       <w:r>
-        <w:t xml:space="preserve">The final product will be composed of three major components: </w:t>
-      </w:r>
-      <w:proofErr w:type="gramStart"/>
-      <w:r>
-        <w:t>the</w:t>
-      </w:r>
-      <w:proofErr w:type="gramEnd"/>
-      <w:r>
-        <w:t xml:space="preserve"> Zephyr compiler and VM, a game that utilizes Zephyr scripts in its entity model, and external tools to make authoring scripts easier. Together, these features provide a framework for the rapid development of 2D, top-down, action RPGs.</w:t>
+        <w:t>The final product will be composed of three major components: the Zephyr compiler and VM, a game that utilizes Zephyr scripts in its entity model, and external tools to make authoring scripts easier. Together, these features provide a framework for the rapid development of 2D, top-down, action RPGs.</w:t>
       </w:r>
     </w:p>
     <w:p>
@@ -4890,13 +4882,8 @@
         <w:t>Scanner</w:t>
       </w:r>
       <w:r>
-        <w:t xml:space="preserve"> to convert source files into a list of </w:t>
-      </w:r>
-      <w:proofErr w:type="gramStart"/>
-      <w:r>
-        <w:t>tokens</w:t>
-      </w:r>
-      <w:proofErr w:type="gramEnd"/>
+        <w:t xml:space="preserve"> to convert source files into a list of tokens</w:t>
+      </w:r>
     </w:p>
     <w:p>
       <w:pPr>
@@ -4915,13 +4902,8 @@
         <w:t>Parser</w:t>
       </w:r>
       <w:r>
-        <w:t xml:space="preserve"> to convert a list of tokens into chunks of </w:t>
-      </w:r>
-      <w:proofErr w:type="gramStart"/>
-      <w:r>
-        <w:t>bytecode</w:t>
-      </w:r>
-      <w:proofErr w:type="gramEnd"/>
+        <w:t xml:space="preserve"> to convert a list of tokens into chunks of bytecode</w:t>
+      </w:r>
     </w:p>
     <w:p>
       <w:pPr>
@@ -4938,13 +4920,8 @@
         <w:t xml:space="preserve"> </w:t>
       </w:r>
       <w:r>
-        <w:t xml:space="preserve">to interpret chunks of bytecode at an entity’s </w:t>
-      </w:r>
-      <w:proofErr w:type="gramStart"/>
-      <w:r>
-        <w:t>request</w:t>
-      </w:r>
-      <w:proofErr w:type="gramEnd"/>
+        <w:t>to interpret chunks of bytecode at an entity’s request</w:t>
+      </w:r>
     </w:p>
     <w:p>
       <w:pPr>
@@ -4970,13 +4947,8 @@
       </w:r>
       <w:proofErr w:type="spellEnd"/>
       <w:r>
-        <w:t xml:space="preserve"> objects to manage the bytecode chunks for each type of </w:t>
-      </w:r>
-      <w:proofErr w:type="gramStart"/>
-      <w:r>
-        <w:t>enemy</w:t>
-      </w:r>
-      <w:proofErr w:type="gramEnd"/>
+        <w:t xml:space="preserve"> objects to manage the bytecode chunks for each type of enemy</w:t>
+      </w:r>
     </w:p>
     <w:p>
       <w:pPr>
@@ -5000,13 +4972,8 @@
       </w:r>
       <w:proofErr w:type="spellEnd"/>
       <w:r>
-        <w:t xml:space="preserve"> object owned by an entity to manage script states and </w:t>
-      </w:r>
-      <w:proofErr w:type="gramStart"/>
-      <w:r>
-        <w:t>events</w:t>
-      </w:r>
-      <w:proofErr w:type="gramEnd"/>
+        <w:t xml:space="preserve"> object owned by an entity to manage script states and events</w:t>
+      </w:r>
     </w:p>
     <w:p>
       <w:pPr>
@@ -5079,13 +5046,8 @@
         <w:t xml:space="preserve"> </w:t>
       </w:r>
       <w:r>
-        <w:t xml:space="preserve">events that are exposed to </w:t>
-      </w:r>
-      <w:proofErr w:type="gramStart"/>
-      <w:r>
-        <w:t>scripts</w:t>
-      </w:r>
-      <w:proofErr w:type="gramEnd"/>
+        <w:t>events that are exposed to scripts</w:t>
+      </w:r>
     </w:p>
     <w:p>
       <w:pPr>
@@ -5126,13 +5088,8 @@
         </w:rPr>
       </w:pPr>
       <w:r>
-        <w:t xml:space="preserve">WASD </w:t>
-      </w:r>
-      <w:proofErr w:type="gramStart"/>
-      <w:r>
-        <w:t>moves</w:t>
-      </w:r>
-      <w:proofErr w:type="gramEnd"/>
+        <w:t>WASD moves</w:t>
+      </w:r>
     </w:p>
     <w:p>
       <w:pPr>
@@ -5177,13 +5134,8 @@
         </w:rPr>
       </w:pPr>
       <w:r>
-        <w:t xml:space="preserve">Space interacts with </w:t>
-      </w:r>
-      <w:proofErr w:type="gramStart"/>
-      <w:r>
-        <w:t>NPCs</w:t>
-      </w:r>
-      <w:proofErr w:type="gramEnd"/>
+        <w:t>Space interacts with NPCs</w:t>
+      </w:r>
     </w:p>
     <w:p>
       <w:pPr>
@@ -5430,13 +5382,8 @@
         <w:t>Define tile</w:t>
       </w:r>
       <w:r>
-        <w:t xml:space="preserve"> </w:t>
-      </w:r>
-      <w:proofErr w:type="gramStart"/>
-      <w:r>
-        <w:t>types</w:t>
-      </w:r>
-      <w:proofErr w:type="gramEnd"/>
+        <w:t xml:space="preserve"> types</w:t>
+      </w:r>
     </w:p>
     <w:p>
       <w:pPr>
@@ -5455,13 +5402,8 @@
         </w:rPr>
       </w:pPr>
       <w:r>
-        <w:t xml:space="preserve">Define tiles based on tile </w:t>
-      </w:r>
-      <w:proofErr w:type="gramStart"/>
-      <w:r>
-        <w:t>types</w:t>
-      </w:r>
-      <w:proofErr w:type="gramEnd"/>
+        <w:t>Define tiles based on tile types</w:t>
+      </w:r>
     </w:p>
     <w:p>
       <w:pPr>
@@ -5480,13 +5422,8 @@
         </w:rPr>
       </w:pPr>
       <w:r>
-        <w:t xml:space="preserve">Define maps composed of tiles and allow placement of entities in the </w:t>
-      </w:r>
-      <w:proofErr w:type="gramStart"/>
-      <w:r>
-        <w:t>map</w:t>
-      </w:r>
-      <w:proofErr w:type="gramEnd"/>
+        <w:t>Define maps composed of tiles and allow placement of entities in the map</w:t>
+      </w:r>
     </w:p>
     <w:p>
       <w:pPr>
@@ -5508,13 +5445,8 @@
         <w:t>Define entit</w:t>
       </w:r>
       <w:r>
-        <w:t xml:space="preserve">y types with physics, animation, and script </w:t>
-      </w:r>
-      <w:proofErr w:type="gramStart"/>
-      <w:r>
-        <w:t>information</w:t>
-      </w:r>
-      <w:proofErr w:type="gramEnd"/>
+        <w:t>y types with physics, animation, and script information</w:t>
+      </w:r>
     </w:p>
     <w:p>
       <w:pPr>
@@ -5556,13 +5488,8 @@
         </w:rPr>
       </w:pPr>
       <w:r>
-        <w:t xml:space="preserve">Current quest shown in top left of </w:t>
-      </w:r>
-      <w:proofErr w:type="gramStart"/>
-      <w:r>
-        <w:t>screen</w:t>
-      </w:r>
-      <w:proofErr w:type="gramEnd"/>
+        <w:t>Current quest shown in top left of screen</w:t>
+      </w:r>
     </w:p>
     <w:p>
       <w:pPr>
@@ -5610,13 +5537,8 @@
       </w:r>
       <w:proofErr w:type="spellEnd"/>
       <w:r>
-        <w:t xml:space="preserve"> </w:t>
-      </w:r>
-      <w:proofErr w:type="gramStart"/>
-      <w:r>
-        <w:t>events</w:t>
-      </w:r>
-      <w:proofErr w:type="gramEnd"/>
+        <w:t xml:space="preserve"> events</w:t>
+      </w:r>
     </w:p>
     <w:p>
       <w:pPr>
@@ -6409,6 +6331,12 @@
             <w:pPr>
               <w:cnfStyle w:val="000000000000" w:firstRow="0" w:lastRow="0" w:firstColumn="0" w:lastColumn="0" w:oddVBand="0" w:evenVBand="0" w:oddHBand="0" w:evenHBand="0" w:firstRowFirstColumn="0" w:firstRowLastColumn="0" w:lastRowFirstColumn="0" w:lastRowLastColumn="0"/>
             </w:pPr>
+            <w:r>
+              <w:t>1</w:t>
+            </w:r>
+            <w:r>
+              <w:t>1</w:t>
+            </w:r>
           </w:p>
         </w:tc>
       </w:tr>
@@ -6454,6 +6382,9 @@
             <w:pPr>
               <w:cnfStyle w:val="000000000000" w:firstRow="0" w:lastRow="0" w:firstColumn="0" w:lastColumn="0" w:oddVBand="0" w:evenVBand="0" w:oddHBand="0" w:evenHBand="0" w:firstRowFirstColumn="0" w:firstRowLastColumn="0" w:lastRowFirstColumn="0" w:lastRowLastColumn="0"/>
             </w:pPr>
+            <w:r>
+              <w:t>11</w:t>
+            </w:r>
           </w:p>
         </w:tc>
       </w:tr>
@@ -6503,14 +6434,7 @@
                 <w:b/>
                 <w:bCs/>
               </w:rPr>
-              <w:t>1</w:t>
-            </w:r>
-            <w:r>
-              <w:rPr>
-                <w:b/>
-                <w:bCs/>
-              </w:rPr>
-              <w:t>98</w:t>
+              <w:t>220</w:t>
             </w:r>
           </w:p>
         </w:tc>
@@ -6535,7 +6459,22 @@
         </w:rPr>
       </w:pPr>
       <w:r>
-        <w:t>In total 250 hours were spent on development tasks, research, and documentation.</w:t>
+        <w:t>220 hours were spent on the artifact</w:t>
+      </w:r>
+      <w:r>
+        <w:t xml:space="preserve"> itself. </w:t>
+      </w:r>
+      <w:r>
+        <w:t>An additional</w:t>
+      </w:r>
+      <w:r>
+        <w:t xml:space="preserve"> 50 hours were spent on </w:t>
+      </w:r>
+      <w:r>
+        <w:t xml:space="preserve">initial research </w:t>
+      </w:r>
+      <w:r>
+        <w:t>and documentation.</w:t>
       </w:r>
       <w:r>
         <w:br w:type="page"/>
@@ -6581,7 +6520,13 @@
     </w:p>
     <w:p>
       <w:r>
-        <w:t>Visual Studio Code was used to generate a plugin that allowed syntax highlighting for Zephyr scripts in the VS Code editor. A language template was used as the basis for the plugin which allowed highlighting for key words that are defined in Zephyr.</w:t>
+        <w:t>Visual Studio Code was used to generate a plugin that allowed syntax highlighting for Zephyr scripts in the VS Code editor. A language template was used as the basis for the plugin which allowed highlighting for key words that are defined in Zephyr</w:t>
+      </w:r>
+      <w:r>
+        <w:t xml:space="preserve"> [19][20]</w:t>
+      </w:r>
+      <w:r>
+        <w:t>.</w:t>
       </w:r>
     </w:p>
     <w:p>
@@ -6725,15 +6670,7 @@
         </w:sdtContent>
       </w:sdt>
       <w:r>
-        <w:t xml:space="preserve">. Both </w:t>
-      </w:r>
-      <w:proofErr w:type="gramStart"/>
-      <w:r>
-        <w:t>The</w:t>
-      </w:r>
-      <w:proofErr w:type="gramEnd"/>
-      <w:r>
-        <w:t xml:space="preserve"> Legend of Zelda and Dungeon Explorer were used to identify common functionality within the genre</w:t>
+        <w:t>. Both The Legend of Zelda and Dungeon Explorer were used to identify common functionality within the genre</w:t>
       </w:r>
       <w:r>
         <w:t xml:space="preserve"> in order to determine what functionality to expose to the Zephyr scripts</w:t>
@@ -7734,15 +7671,7 @@
         </w:sdtContent>
       </w:sdt>
       <w:r>
-        <w:t xml:space="preserve">. Static keywords can be defined easily, but highlighting variables and functions requires a </w:t>
-      </w:r>
-      <w:proofErr w:type="gramStart"/>
-      <w:r>
-        <w:t>mini-interpreter</w:t>
-      </w:r>
-      <w:proofErr w:type="gramEnd"/>
-      <w:r>
-        <w:t xml:space="preserve"> to be written inside the plugin to understand the language more deeply and know how to highlight. It is also possible to define an interactive programming environment and interactive debugger, but those would be too large of an undertaking for the scope of the thesis </w:t>
+        <w:t xml:space="preserve">. Static keywords can be defined easily, but highlighting variables and functions requires a mini-interpreter to be written inside the plugin to understand the language more deeply and know how to highlight. It is also possible to define an interactive programming environment and interactive debugger, but those would be too large of an undertaking for the scope of the thesis </w:t>
       </w:r>
       <w:sdt>
         <w:sdtPr>
@@ -7923,15 +7852,7 @@
         <w:t xml:space="preserve">. </w:t>
       </w:r>
       <w:r>
-        <w:t xml:space="preserve">The language uses a </w:t>
-      </w:r>
-      <w:proofErr w:type="gramStart"/>
-      <w:r>
-        <w:t>register-based</w:t>
-      </w:r>
-      <w:proofErr w:type="gramEnd"/>
-      <w:r>
-        <w:t xml:space="preserve"> VM and supports multi-threading using tracks </w:t>
+        <w:t xml:space="preserve">The language uses a register-based VM and supports multi-threading using tracks </w:t>
       </w:r>
       <w:sdt>
         <w:sdtPr>
@@ -8419,15 +8340,7 @@
     </w:p>
     <w:p>
       <w:r>
-        <w:t xml:space="preserve">Parser errors are reported to the dev console with the line number and error message. If an entity’s script contains an error, the script is marked as </w:t>
-      </w:r>
-      <w:proofErr w:type="gramStart"/>
-      <w:r>
-        <w:t>invalid</w:t>
-      </w:r>
-      <w:proofErr w:type="gramEnd"/>
-      <w:r>
-        <w:t xml:space="preserve"> and that entity will have “Script Error” displayed on it in the world and no update or event bytecode chunks will be executed for that entity.</w:t>
+        <w:t>Parser errors are reported to the dev console with the line number and error message. If an entity’s script contains an error, the script is marked as invalid and that entity will have “Script Error” displayed on it in the world and no update or event bytecode chunks will be executed for that entity.</w:t>
       </w:r>
     </w:p>
     <w:p>
@@ -8510,27 +8423,14 @@
       <w:r>
         <w:t xml:space="preserve">Figure </w:t>
       </w:r>
-      <w:r>
-        <w:fldChar w:fldCharType="begin"/>
-      </w:r>
-      <w:r>
-        <w:instrText xml:space="preserve"> SEQ Figure \* ARABIC </w:instrText>
-      </w:r>
-      <w:r>
-        <w:fldChar w:fldCharType="separate"/>
-      </w:r>
-      <w:r>
-        <w:rPr>
-          <w:noProof/>
-        </w:rPr>
-        <w:t>1</w:t>
-      </w:r>
-      <w:r>
-        <w:rPr>
-          <w:noProof/>
-        </w:rPr>
-        <w:fldChar w:fldCharType="end"/>
-      </w:r>
+      <w:fldSimple w:instr=" SEQ Figure \* ARABIC ">
+        <w:r>
+          <w:rPr>
+            <w:noProof/>
+          </w:rPr>
+          <w:t>1</w:t>
+        </w:r>
+      </w:fldSimple>
       <w:r>
         <w:t>: Parser Error</w:t>
       </w:r>
@@ -8791,30 +8691,14 @@
       <w:r>
         <w:t xml:space="preserve">Figure </w:t>
       </w:r>
-      <w:r>
-        <w:fldChar w:fldCharType="begin"/>
-      </w:r>
-      <w:r>
-        <w:instrText xml:space="preserve"> SEQ Fi</w:instrText>
-      </w:r>
-      <w:r>
-        <w:instrText xml:space="preserve">gure \* ARABIC </w:instrText>
-      </w:r>
-      <w:r>
-        <w:fldChar w:fldCharType="separate"/>
-      </w:r>
-      <w:r>
-        <w:rPr>
-          <w:noProof/>
-        </w:rPr>
-        <w:t>2</w:t>
-      </w:r>
-      <w:r>
-        <w:rPr>
-          <w:noProof/>
-        </w:rPr>
-        <w:fldChar w:fldCharType="end"/>
-      </w:r>
+      <w:fldSimple w:instr=" SEQ Figure \* ARABIC ">
+        <w:r>
+          <w:rPr>
+            <w:noProof/>
+          </w:rPr>
+          <w:t>2</w:t>
+        </w:r>
+      </w:fldSimple>
       <w:r>
         <w:t>: Runtime Error</w:t>
       </w:r>
@@ -9160,27 +9044,14 @@
       <w:r>
         <w:t xml:space="preserve">Figure </w:t>
       </w:r>
-      <w:r>
-        <w:fldChar w:fldCharType="begin"/>
-      </w:r>
-      <w:r>
-        <w:instrText xml:space="preserve"> SEQ Figure \* ARABIC </w:instrText>
-      </w:r>
-      <w:r>
-        <w:fldChar w:fldCharType="separate"/>
-      </w:r>
-      <w:r>
-        <w:rPr>
-          <w:noProof/>
-        </w:rPr>
-        <w:t>3</w:t>
-      </w:r>
-      <w:r>
-        <w:rPr>
-          <w:noProof/>
-        </w:rPr>
-        <w:fldChar w:fldCharType="end"/>
-      </w:r>
+      <w:fldSimple w:instr=" SEQ Figure \* ARABIC ">
+        <w:r>
+          <w:rPr>
+            <w:noProof/>
+          </w:rPr>
+          <w:t>3</w:t>
+        </w:r>
+      </w:fldSimple>
       <w:r>
         <w:t>: Architecture Overview</w:t>
       </w:r>
@@ -9246,15 +9117,7 @@
     </w:p>
     <w:p>
       <w:r>
-        <w:t xml:space="preserve">The syntax of Zephyr was designed to resemble existing scripting languages in order to be easier for programmers and designers to transition to Zephyr from other languages. The language contains the </w:t>
-      </w:r>
-      <w:proofErr w:type="gramStart"/>
-      <w:r>
-        <w:t>types</w:t>
-      </w:r>
-      <w:proofErr w:type="gramEnd"/>
-      <w:r>
-        <w:t xml:space="preserve"> Number, String, Bool, Vec2, and Entity. </w:t>
+        <w:t xml:space="preserve">The syntax of Zephyr was designed to resemble existing scripting languages in order to be easier for programmers and designers to transition to Zephyr from other languages. The language contains the types Number, String, Bool, Vec2, and Entity. </w:t>
       </w:r>
       <w:r>
         <w:t xml:space="preserve">Any type can be converted to Bool or String during operations involving those types, but valid operations between other types are defined on a </w:t>
@@ -9347,27 +9210,14 @@
       <w:r>
         <w:t xml:space="preserve">Figure </w:t>
       </w:r>
-      <w:r>
-        <w:fldChar w:fldCharType="begin"/>
-      </w:r>
-      <w:r>
-        <w:instrText xml:space="preserve"> SEQ Figure \* ARABIC </w:instrText>
-      </w:r>
-      <w:r>
-        <w:fldChar w:fldCharType="separate"/>
-      </w:r>
-      <w:r>
-        <w:rPr>
-          <w:noProof/>
-        </w:rPr>
-        <w:t>4</w:t>
-      </w:r>
-      <w:r>
-        <w:rPr>
-          <w:noProof/>
-        </w:rPr>
-        <w:fldChar w:fldCharType="end"/>
-      </w:r>
+      <w:fldSimple w:instr=" SEQ Figure \* ARABIC ">
+        <w:r>
+          <w:rPr>
+            <w:noProof/>
+          </w:rPr>
+          <w:t>4</w:t>
+        </w:r>
+      </w:fldSimple>
       <w:r>
         <w:t>: Sample Zephyr Code</w:t>
       </w:r>
@@ -9491,27 +9341,14 @@
       <w:r>
         <w:t xml:space="preserve">Figure </w:t>
       </w:r>
-      <w:r>
-        <w:fldChar w:fldCharType="begin"/>
-      </w:r>
-      <w:r>
-        <w:instrText xml:space="preserve"> SEQ Figure \* ARABIC </w:instrText>
-      </w:r>
-      <w:r>
-        <w:fldChar w:fldCharType="separate"/>
-      </w:r>
-      <w:r>
-        <w:rPr>
-          <w:noProof/>
-        </w:rPr>
-        <w:t>5</w:t>
-      </w:r>
-      <w:r>
-        <w:rPr>
-          <w:noProof/>
-        </w:rPr>
-        <w:fldChar w:fldCharType="end"/>
-      </w:r>
+      <w:fldSimple w:instr=" SEQ Figure \* ARABIC ">
+        <w:r>
+          <w:rPr>
+            <w:noProof/>
+          </w:rPr>
+          <w:t>5</w:t>
+        </w:r>
+      </w:fldSimple>
       <w:r>
         <w:t>: Function Example</w:t>
       </w:r>
@@ -9691,27 +9528,14 @@
       <w:r>
         <w:t xml:space="preserve">Figure </w:t>
       </w:r>
-      <w:r>
-        <w:fldChar w:fldCharType="begin"/>
-      </w:r>
-      <w:r>
-        <w:instrText xml:space="preserve"> SEQ Figure \* ARABIC </w:instrText>
-      </w:r>
-      <w:r>
-        <w:fldChar w:fldCharType="separate"/>
-      </w:r>
-      <w:r>
-        <w:rPr>
-          <w:noProof/>
-        </w:rPr>
-        <w:t>6</w:t>
-      </w:r>
-      <w:r>
-        <w:rPr>
-          <w:noProof/>
-        </w:rPr>
-        <w:fldChar w:fldCharType="end"/>
-      </w:r>
+      <w:fldSimple w:instr=" SEQ Figure \* ARABIC ">
+        <w:r>
+          <w:rPr>
+            <w:noProof/>
+          </w:rPr>
+          <w:t>6</w:t>
+        </w:r>
+      </w:fldSimple>
       <w:r>
         <w:t>: State Example</w:t>
       </w:r>
@@ -9809,15 +9633,7 @@
     </w:p>
     <w:p>
       <w:r>
-        <w:t xml:space="preserve">Level designers were consulted on the syntax of Zephyr scripts and provided valuable insights that were integrated into the final artifact. The largest change was made after multiple designers agreed that communication between scripts was one of the largest </w:t>
-      </w:r>
-      <w:proofErr w:type="gramStart"/>
-      <w:r>
-        <w:t>pain</w:t>
-      </w:r>
-      <w:proofErr w:type="gramEnd"/>
-      <w:r>
-        <w:t xml:space="preserve"> points they had while using scripting engines. The point about communication led to the addition of an Entity built-in type and the ability to directly access variables and call methods on entity variables. Designers were later given the scripts and an .exe of the demo game to modify. The feedback sessions brought attention to a collection of bugs </w:t>
+        <w:t xml:space="preserve">Level designers were consulted on the syntax of Zephyr scripts and provided valuable insights that were integrated into the final artifact. The largest change was made after multiple designers agreed that communication between scripts was one of the largest pain points they had while using scripting engines. The point about communication led to the addition of an Entity built-in type and the ability to directly access variables and call methods on entity variables. Designers were later given the scripts and an .exe of the demo game to modify. The feedback sessions brought attention to a collection of bugs </w:t>
       </w:r>
       <w:r>
         <w:t xml:space="preserve">found by </w:t>
@@ -9896,13 +9712,7 @@
     </w:p>
     <w:p>
       <w:r>
-        <w:t xml:space="preserve">While working on Diablo’s Gate </w:t>
-      </w:r>
-      <w:r>
-        <w:t>an</w:t>
-      </w:r>
-      <w:r>
-        <w:t xml:space="preserve"> issue encountered when attempting to call a function defined in an entity</w:t>
+        <w:t>While working on Diablo’s Gate an issue encountered when attempting to call a function defined in an entity</w:t>
       </w:r>
       <w:r>
         <w:t xml:space="preserve"> from that same entity</w:t>
@@ -9956,16 +9766,8 @@
         <w:rPr>
           <w:iCs/>
         </w:rPr>
-        <w:t xml:space="preserve">, the level </w:t>
-      </w:r>
-      <w:proofErr w:type="gramStart"/>
-      <w:r>
-        <w:rPr>
-          <w:iCs/>
-        </w:rPr>
-        <w:t>manager</w:t>
-      </w:r>
-      <w:proofErr w:type="gramEnd"/>
+        <w:t>, the level manager</w:t>
+      </w:r>
       <w:r>
         <w:rPr>
           <w:iCs/>
@@ -11937,10 +11739,7 @@
     </w:p>
     <w:p>
       <w:r>
-        <w:t>The local function call issue discovered while developing Diablo’s Gate where i</w:t>
-      </w:r>
-      <w:r>
-        <w:t>f there were multiple instances of the same enemy, the function would be called on all of them instead of just the caller</w:t>
+        <w:t>The local function call issue discovered while developing Diablo’s Gate where if there were multiple instances of the same enemy, the function would be called on all of them instead of just the caller</w:t>
       </w:r>
       <w:r>
         <w:t xml:space="preserve">, also caused significant performance issues. By broadcasting function calls to all entities of the same type, the number of bytecode chunks interpreted grew exponentially and the update time increased dramatically. As an example, before the change the update time for 102 entities was 62.4 </w:t>
@@ -12058,7 +11857,7 @@
             </w:p>
             <w:tbl>
               <w:tblPr>
-                <w:tblW w:w="5000" w:type="pct"/>
+                <w:tblW w:w="9240" w:type="dxa"/>
                 <w:tblCellSpacing w:w="15" w:type="dxa"/>
                 <w:tblLayout w:type="fixed"/>
                 <w:tblCellMar>
@@ -12070,17 +11869,19 @@
                 <w:tblLook w:val="04A0" w:firstRow="1" w:lastRow="0" w:firstColumn="1" w:lastColumn="0" w:noHBand="0" w:noVBand="1"/>
               </w:tblPr>
               <w:tblGrid>
-                <w:gridCol w:w="449"/>
-                <w:gridCol w:w="8911"/>
+                <w:gridCol w:w="450"/>
+                <w:gridCol w:w="90"/>
+                <w:gridCol w:w="8700"/>
               </w:tblGrid>
               <w:tr>
                 <w:trPr>
-                  <w:divId w:val="431440854"/>
+                  <w:divId w:val="1096705170"/>
+                  <w:trHeight w:val="502"/>
                   <w:tblCellSpacing w:w="15" w:type="dxa"/>
                 </w:trPr>
                 <w:tc>
                   <w:tcPr>
-                    <w:tcW w:w="216" w:type="pct"/>
+                    <w:tcW w:w="405" w:type="dxa"/>
                     <w:hideMark/>
                   </w:tcPr>
                   <w:p>
@@ -12096,13 +11897,26 @@
                       <w:rPr>
                         <w:noProof/>
                       </w:rPr>
-                      <w:t xml:space="preserve">[1] </w:t>
+                      <w:t xml:space="preserve">[1]   </w:t>
                     </w:r>
                   </w:p>
                 </w:tc>
                 <w:tc>
                   <w:tcPr>
-                    <w:tcW w:w="4736" w:type="pct"/>
+                    <w:tcW w:w="60" w:type="dxa"/>
+                  </w:tcPr>
+                  <w:p>
+                    <w:pPr>
+                      <w:pStyle w:val="Bibliography"/>
+                      <w:rPr>
+                        <w:noProof/>
+                      </w:rPr>
+                    </w:pPr>
+                  </w:p>
+                </w:tc>
+                <w:tc>
+                  <w:tcPr>
+                    <w:tcW w:w="8655" w:type="dxa"/>
                     <w:hideMark/>
                   </w:tcPr>
                   <w:p>
@@ -12137,12 +11951,13 @@
               </w:tr>
               <w:tr>
                 <w:trPr>
-                  <w:divId w:val="431440854"/>
+                  <w:divId w:val="1096705170"/>
+                  <w:trHeight w:val="502"/>
                   <w:tblCellSpacing w:w="15" w:type="dxa"/>
                 </w:trPr>
                 <w:tc>
                   <w:tcPr>
-                    <w:tcW w:w="216" w:type="pct"/>
+                    <w:tcW w:w="405" w:type="dxa"/>
                     <w:hideMark/>
                   </w:tcPr>
                   <w:p>
@@ -12162,7 +11977,20 @@
                 </w:tc>
                 <w:tc>
                   <w:tcPr>
-                    <w:tcW w:w="4736" w:type="pct"/>
+                    <w:tcW w:w="60" w:type="dxa"/>
+                  </w:tcPr>
+                  <w:p>
+                    <w:pPr>
+                      <w:pStyle w:val="Bibliography"/>
+                      <w:rPr>
+                        <w:noProof/>
+                      </w:rPr>
+                    </w:pPr>
+                  </w:p>
+                </w:tc>
+                <w:tc>
+                  <w:tcPr>
+                    <w:tcW w:w="8655" w:type="dxa"/>
                     <w:hideMark/>
                   </w:tcPr>
                   <w:p>
@@ -12183,12 +12011,13 @@
               </w:tr>
               <w:tr>
                 <w:trPr>
-                  <w:divId w:val="431440854"/>
+                  <w:divId w:val="1096705170"/>
+                  <w:trHeight w:val="502"/>
                   <w:tblCellSpacing w:w="15" w:type="dxa"/>
                 </w:trPr>
                 <w:tc>
                   <w:tcPr>
-                    <w:tcW w:w="216" w:type="pct"/>
+                    <w:tcW w:w="405" w:type="dxa"/>
                     <w:hideMark/>
                   </w:tcPr>
                   <w:p>
@@ -12208,7 +12037,20 @@
                 </w:tc>
                 <w:tc>
                   <w:tcPr>
-                    <w:tcW w:w="4736" w:type="pct"/>
+                    <w:tcW w:w="60" w:type="dxa"/>
+                  </w:tcPr>
+                  <w:p>
+                    <w:pPr>
+                      <w:pStyle w:val="Bibliography"/>
+                      <w:rPr>
+                        <w:noProof/>
+                      </w:rPr>
+                    </w:pPr>
+                  </w:p>
+                </w:tc>
+                <w:tc>
+                  <w:tcPr>
+                    <w:tcW w:w="8655" w:type="dxa"/>
                     <w:hideMark/>
                   </w:tcPr>
                   <w:p>
@@ -12229,12 +12071,13 @@
               </w:tr>
               <w:tr>
                 <w:trPr>
-                  <w:divId w:val="431440854"/>
+                  <w:divId w:val="1096705170"/>
+                  <w:trHeight w:val="1109"/>
                   <w:tblCellSpacing w:w="15" w:type="dxa"/>
                 </w:trPr>
                 <w:tc>
                   <w:tcPr>
-                    <w:tcW w:w="216" w:type="pct"/>
+                    <w:tcW w:w="405" w:type="dxa"/>
                     <w:hideMark/>
                   </w:tcPr>
                   <w:p>
@@ -12254,7 +12097,20 @@
                 </w:tc>
                 <w:tc>
                   <w:tcPr>
-                    <w:tcW w:w="4736" w:type="pct"/>
+                    <w:tcW w:w="60" w:type="dxa"/>
+                  </w:tcPr>
+                  <w:p>
+                    <w:pPr>
+                      <w:pStyle w:val="Bibliography"/>
+                      <w:rPr>
+                        <w:noProof/>
+                      </w:rPr>
+                    </w:pPr>
+                  </w:p>
+                </w:tc>
+                <w:tc>
+                  <w:tcPr>
+                    <w:tcW w:w="8655" w:type="dxa"/>
                     <w:hideMark/>
                   </w:tcPr>
                   <w:p>
@@ -12275,12 +12131,13 @@
               </w:tr>
               <w:tr>
                 <w:trPr>
-                  <w:divId w:val="431440854"/>
+                  <w:divId w:val="1096705170"/>
+                  <w:trHeight w:val="502"/>
                   <w:tblCellSpacing w:w="15" w:type="dxa"/>
                 </w:trPr>
                 <w:tc>
                   <w:tcPr>
-                    <w:tcW w:w="216" w:type="pct"/>
+                    <w:tcW w:w="405" w:type="dxa"/>
                     <w:hideMark/>
                   </w:tcPr>
                   <w:p>
@@ -12300,7 +12157,20 @@
                 </w:tc>
                 <w:tc>
                   <w:tcPr>
-                    <w:tcW w:w="4736" w:type="pct"/>
+                    <w:tcW w:w="60" w:type="dxa"/>
+                  </w:tcPr>
+                  <w:p>
+                    <w:pPr>
+                      <w:pStyle w:val="Bibliography"/>
+                      <w:rPr>
+                        <w:noProof/>
+                      </w:rPr>
+                    </w:pPr>
+                  </w:p>
+                </w:tc>
+                <w:tc>
+                  <w:tcPr>
+                    <w:tcW w:w="8655" w:type="dxa"/>
                     <w:hideMark/>
                   </w:tcPr>
                   <w:p>
@@ -12335,12 +12205,13 @@
               </w:tr>
               <w:tr>
                 <w:trPr>
-                  <w:divId w:val="431440854"/>
+                  <w:divId w:val="1096705170"/>
+                  <w:trHeight w:val="798"/>
                   <w:tblCellSpacing w:w="15" w:type="dxa"/>
                 </w:trPr>
                 <w:tc>
                   <w:tcPr>
-                    <w:tcW w:w="216" w:type="pct"/>
+                    <w:tcW w:w="405" w:type="dxa"/>
                     <w:hideMark/>
                   </w:tcPr>
                   <w:p>
@@ -12360,7 +12231,20 @@
                 </w:tc>
                 <w:tc>
                   <w:tcPr>
-                    <w:tcW w:w="4736" w:type="pct"/>
+                    <w:tcW w:w="60" w:type="dxa"/>
+                  </w:tcPr>
+                  <w:p>
+                    <w:pPr>
+                      <w:pStyle w:val="Bibliography"/>
+                      <w:rPr>
+                        <w:noProof/>
+                      </w:rPr>
+                    </w:pPr>
+                  </w:p>
+                </w:tc>
+                <w:tc>
+                  <w:tcPr>
+                    <w:tcW w:w="8655" w:type="dxa"/>
                     <w:hideMark/>
                   </w:tcPr>
                   <w:p>
@@ -12381,12 +12265,13 @@
               </w:tr>
               <w:tr>
                 <w:trPr>
-                  <w:divId w:val="431440854"/>
+                  <w:divId w:val="1096705170"/>
+                  <w:trHeight w:val="813"/>
                   <w:tblCellSpacing w:w="15" w:type="dxa"/>
                 </w:trPr>
                 <w:tc>
                   <w:tcPr>
-                    <w:tcW w:w="216" w:type="pct"/>
+                    <w:tcW w:w="405" w:type="dxa"/>
                     <w:hideMark/>
                   </w:tcPr>
                   <w:p>
@@ -12406,7 +12291,20 @@
                 </w:tc>
                 <w:tc>
                   <w:tcPr>
-                    <w:tcW w:w="4736" w:type="pct"/>
+                    <w:tcW w:w="60" w:type="dxa"/>
+                  </w:tcPr>
+                  <w:p>
+                    <w:pPr>
+                      <w:pStyle w:val="Bibliography"/>
+                      <w:rPr>
+                        <w:noProof/>
+                      </w:rPr>
+                    </w:pPr>
+                  </w:p>
+                </w:tc>
+                <w:tc>
+                  <w:tcPr>
+                    <w:tcW w:w="8655" w:type="dxa"/>
                     <w:hideMark/>
                   </w:tcPr>
                   <w:p>
@@ -12441,12 +12339,13 @@
               </w:tr>
               <w:tr>
                 <w:trPr>
-                  <w:divId w:val="431440854"/>
+                  <w:divId w:val="1096705170"/>
+                  <w:trHeight w:val="798"/>
                   <w:tblCellSpacing w:w="15" w:type="dxa"/>
                 </w:trPr>
                 <w:tc>
                   <w:tcPr>
-                    <w:tcW w:w="216" w:type="pct"/>
+                    <w:tcW w:w="405" w:type="dxa"/>
                     <w:hideMark/>
                   </w:tcPr>
                   <w:p>
@@ -12466,7 +12365,20 @@
                 </w:tc>
                 <w:tc>
                   <w:tcPr>
-                    <w:tcW w:w="4736" w:type="pct"/>
+                    <w:tcW w:w="60" w:type="dxa"/>
+                  </w:tcPr>
+                  <w:p>
+                    <w:pPr>
+                      <w:pStyle w:val="Bibliography"/>
+                      <w:rPr>
+                        <w:noProof/>
+                      </w:rPr>
+                    </w:pPr>
+                  </w:p>
+                </w:tc>
+                <w:tc>
+                  <w:tcPr>
+                    <w:tcW w:w="8655" w:type="dxa"/>
                     <w:hideMark/>
                   </w:tcPr>
                   <w:p>
@@ -12487,12 +12399,13 @@
               </w:tr>
               <w:tr>
                 <w:trPr>
-                  <w:divId w:val="431440854"/>
+                  <w:divId w:val="1096705170"/>
+                  <w:trHeight w:val="502"/>
                   <w:tblCellSpacing w:w="15" w:type="dxa"/>
                 </w:trPr>
                 <w:tc>
                   <w:tcPr>
-                    <w:tcW w:w="216" w:type="pct"/>
+                    <w:tcW w:w="405" w:type="dxa"/>
                     <w:hideMark/>
                   </w:tcPr>
                   <w:p>
@@ -12512,7 +12425,20 @@
                 </w:tc>
                 <w:tc>
                   <w:tcPr>
-                    <w:tcW w:w="4736" w:type="pct"/>
+                    <w:tcW w:w="60" w:type="dxa"/>
+                  </w:tcPr>
+                  <w:p>
+                    <w:pPr>
+                      <w:pStyle w:val="Bibliography"/>
+                      <w:rPr>
+                        <w:noProof/>
+                      </w:rPr>
+                    </w:pPr>
+                  </w:p>
+                </w:tc>
+                <w:tc>
+                  <w:tcPr>
+                    <w:tcW w:w="8655" w:type="dxa"/>
                     <w:hideMark/>
                   </w:tcPr>
                   <w:p>
@@ -12533,12 +12459,13 @@
               </w:tr>
               <w:tr>
                 <w:trPr>
-                  <w:divId w:val="431440854"/>
+                  <w:divId w:val="1096705170"/>
+                  <w:trHeight w:val="502"/>
                   <w:tblCellSpacing w:w="15" w:type="dxa"/>
                 </w:trPr>
                 <w:tc>
                   <w:tcPr>
-                    <w:tcW w:w="216" w:type="pct"/>
+                    <w:tcW w:w="405" w:type="dxa"/>
                     <w:hideMark/>
                   </w:tcPr>
                   <w:p>
@@ -12558,7 +12485,20 @@
                 </w:tc>
                 <w:tc>
                   <w:tcPr>
-                    <w:tcW w:w="4736" w:type="pct"/>
+                    <w:tcW w:w="60" w:type="dxa"/>
+                  </w:tcPr>
+                  <w:p>
+                    <w:pPr>
+                      <w:pStyle w:val="Bibliography"/>
+                      <w:rPr>
+                        <w:noProof/>
+                      </w:rPr>
+                    </w:pPr>
+                  </w:p>
+                </w:tc>
+                <w:tc>
+                  <w:tcPr>
+                    <w:tcW w:w="8655" w:type="dxa"/>
                     <w:hideMark/>
                   </w:tcPr>
                   <w:p>
@@ -12593,12 +12533,13 @@
               </w:tr>
               <w:tr>
                 <w:trPr>
-                  <w:divId w:val="431440854"/>
+                  <w:divId w:val="1096705170"/>
+                  <w:trHeight w:val="1109"/>
                   <w:tblCellSpacing w:w="15" w:type="dxa"/>
                 </w:trPr>
                 <w:tc>
                   <w:tcPr>
-                    <w:tcW w:w="216" w:type="pct"/>
+                    <w:tcW w:w="405" w:type="dxa"/>
                     <w:hideMark/>
                   </w:tcPr>
                   <w:p>
@@ -12618,7 +12559,20 @@
                 </w:tc>
                 <w:tc>
                   <w:tcPr>
-                    <w:tcW w:w="4736" w:type="pct"/>
+                    <w:tcW w:w="60" w:type="dxa"/>
+                  </w:tcPr>
+                  <w:p>
+                    <w:pPr>
+                      <w:pStyle w:val="Bibliography"/>
+                      <w:rPr>
+                        <w:noProof/>
+                      </w:rPr>
+                    </w:pPr>
+                  </w:p>
+                </w:tc>
+                <w:tc>
+                  <w:tcPr>
+                    <w:tcW w:w="8655" w:type="dxa"/>
                     <w:hideMark/>
                   </w:tcPr>
                   <w:p>
@@ -12639,12 +12593,13 @@
               </w:tr>
               <w:tr>
                 <w:trPr>
-                  <w:divId w:val="431440854"/>
+                  <w:divId w:val="1096705170"/>
+                  <w:trHeight w:val="1109"/>
                   <w:tblCellSpacing w:w="15" w:type="dxa"/>
                 </w:trPr>
                 <w:tc>
                   <w:tcPr>
-                    <w:tcW w:w="216" w:type="pct"/>
+                    <w:tcW w:w="405" w:type="dxa"/>
                     <w:hideMark/>
                   </w:tcPr>
                   <w:p>
@@ -12665,7 +12620,20 @@
                 </w:tc>
                 <w:tc>
                   <w:tcPr>
-                    <w:tcW w:w="4736" w:type="pct"/>
+                    <w:tcW w:w="60" w:type="dxa"/>
+                  </w:tcPr>
+                  <w:p>
+                    <w:pPr>
+                      <w:pStyle w:val="Bibliography"/>
+                      <w:rPr>
+                        <w:noProof/>
+                      </w:rPr>
+                    </w:pPr>
+                  </w:p>
+                </w:tc>
+                <w:tc>
+                  <w:tcPr>
+                    <w:tcW w:w="8655" w:type="dxa"/>
                     <w:hideMark/>
                   </w:tcPr>
                   <w:p>
@@ -12686,12 +12654,13 @@
               </w:tr>
               <w:tr>
                 <w:trPr>
-                  <w:divId w:val="431440854"/>
+                  <w:divId w:val="1096705170"/>
+                  <w:trHeight w:val="502"/>
                   <w:tblCellSpacing w:w="15" w:type="dxa"/>
                 </w:trPr>
                 <w:tc>
                   <w:tcPr>
-                    <w:tcW w:w="216" w:type="pct"/>
+                    <w:tcW w:w="405" w:type="dxa"/>
                     <w:hideMark/>
                   </w:tcPr>
                   <w:p>
@@ -12711,7 +12680,20 @@
                 </w:tc>
                 <w:tc>
                   <w:tcPr>
-                    <w:tcW w:w="4736" w:type="pct"/>
+                    <w:tcW w:w="60" w:type="dxa"/>
+                  </w:tcPr>
+                  <w:p>
+                    <w:pPr>
+                      <w:pStyle w:val="Bibliography"/>
+                      <w:rPr>
+                        <w:noProof/>
+                      </w:rPr>
+                    </w:pPr>
+                  </w:p>
+                </w:tc>
+                <w:tc>
+                  <w:tcPr>
+                    <w:tcW w:w="8655" w:type="dxa"/>
                     <w:hideMark/>
                   </w:tcPr>
                   <w:p>
@@ -12746,12 +12728,13 @@
               </w:tr>
               <w:tr>
                 <w:trPr>
-                  <w:divId w:val="431440854"/>
+                  <w:divId w:val="1096705170"/>
+                  <w:trHeight w:val="502"/>
                   <w:tblCellSpacing w:w="15" w:type="dxa"/>
                 </w:trPr>
                 <w:tc>
                   <w:tcPr>
-                    <w:tcW w:w="216" w:type="pct"/>
+                    <w:tcW w:w="405" w:type="dxa"/>
                     <w:hideMark/>
                   </w:tcPr>
                   <w:p>
@@ -12771,7 +12754,20 @@
                 </w:tc>
                 <w:tc>
                   <w:tcPr>
-                    <w:tcW w:w="4736" w:type="pct"/>
+                    <w:tcW w:w="60" w:type="dxa"/>
+                  </w:tcPr>
+                  <w:p>
+                    <w:pPr>
+                      <w:pStyle w:val="Bibliography"/>
+                      <w:rPr>
+                        <w:noProof/>
+                      </w:rPr>
+                    </w:pPr>
+                  </w:p>
+                </w:tc>
+                <w:tc>
+                  <w:tcPr>
+                    <w:tcW w:w="8655" w:type="dxa"/>
                     <w:hideMark/>
                   </w:tcPr>
                   <w:p>
@@ -12792,12 +12788,13 @@
               </w:tr>
               <w:tr>
                 <w:trPr>
-                  <w:divId w:val="431440854"/>
+                  <w:divId w:val="1096705170"/>
+                  <w:trHeight w:val="502"/>
                   <w:tblCellSpacing w:w="15" w:type="dxa"/>
                 </w:trPr>
                 <w:tc>
                   <w:tcPr>
-                    <w:tcW w:w="216" w:type="pct"/>
+                    <w:tcW w:w="405" w:type="dxa"/>
                     <w:hideMark/>
                   </w:tcPr>
                   <w:p>
@@ -12817,7 +12814,20 @@
                 </w:tc>
                 <w:tc>
                   <w:tcPr>
-                    <w:tcW w:w="4736" w:type="pct"/>
+                    <w:tcW w:w="60" w:type="dxa"/>
+                  </w:tcPr>
+                  <w:p>
+                    <w:pPr>
+                      <w:pStyle w:val="Bibliography"/>
+                      <w:rPr>
+                        <w:noProof/>
+                      </w:rPr>
+                    </w:pPr>
+                  </w:p>
+                </w:tc>
+                <w:tc>
+                  <w:tcPr>
+                    <w:tcW w:w="8655" w:type="dxa"/>
                     <w:hideMark/>
                   </w:tcPr>
                   <w:p>
@@ -12838,12 +12848,13 @@
               </w:tr>
               <w:tr>
                 <w:trPr>
-                  <w:divId w:val="431440854"/>
+                  <w:divId w:val="1096705170"/>
+                  <w:trHeight w:val="813"/>
                   <w:tblCellSpacing w:w="15" w:type="dxa"/>
                 </w:trPr>
                 <w:tc>
                   <w:tcPr>
-                    <w:tcW w:w="216" w:type="pct"/>
+                    <w:tcW w:w="405" w:type="dxa"/>
                     <w:hideMark/>
                   </w:tcPr>
                   <w:p>
@@ -12863,7 +12874,20 @@
                 </w:tc>
                 <w:tc>
                   <w:tcPr>
-                    <w:tcW w:w="4736" w:type="pct"/>
+                    <w:tcW w:w="60" w:type="dxa"/>
+                  </w:tcPr>
+                  <w:p>
+                    <w:pPr>
+                      <w:pStyle w:val="Bibliography"/>
+                      <w:rPr>
+                        <w:noProof/>
+                      </w:rPr>
+                    </w:pPr>
+                  </w:p>
+                </w:tc>
+                <w:tc>
+                  <w:tcPr>
+                    <w:tcW w:w="8655" w:type="dxa"/>
                     <w:hideMark/>
                   </w:tcPr>
                   <w:p>
@@ -12898,12 +12922,13 @@
               </w:tr>
               <w:tr>
                 <w:trPr>
-                  <w:divId w:val="431440854"/>
+                  <w:divId w:val="1096705170"/>
+                  <w:trHeight w:val="1109"/>
                   <w:tblCellSpacing w:w="15" w:type="dxa"/>
                 </w:trPr>
                 <w:tc>
                   <w:tcPr>
-                    <w:tcW w:w="216" w:type="pct"/>
+                    <w:tcW w:w="405" w:type="dxa"/>
                     <w:hideMark/>
                   </w:tcPr>
                   <w:p>
@@ -12923,7 +12948,20 @@
                 </w:tc>
                 <w:tc>
                   <w:tcPr>
-                    <w:tcW w:w="4736" w:type="pct"/>
+                    <w:tcW w:w="60" w:type="dxa"/>
+                  </w:tcPr>
+                  <w:p>
+                    <w:pPr>
+                      <w:pStyle w:val="Bibliography"/>
+                      <w:rPr>
+                        <w:noProof/>
+                      </w:rPr>
+                    </w:pPr>
+                  </w:p>
+                </w:tc>
+                <w:tc>
+                  <w:tcPr>
+                    <w:tcW w:w="8655" w:type="dxa"/>
                     <w:hideMark/>
                   </w:tcPr>
                   <w:p>
@@ -12944,12 +12982,13 @@
               </w:tr>
               <w:tr>
                 <w:trPr>
-                  <w:divId w:val="431440854"/>
+                  <w:divId w:val="1096705170"/>
+                  <w:trHeight w:val="502"/>
                   <w:tblCellSpacing w:w="15" w:type="dxa"/>
                 </w:trPr>
                 <w:tc>
                   <w:tcPr>
-                    <w:tcW w:w="216" w:type="pct"/>
+                    <w:tcW w:w="405" w:type="dxa"/>
                     <w:hideMark/>
                   </w:tcPr>
                   <w:p>
@@ -12969,7 +13008,20 @@
                 </w:tc>
                 <w:tc>
                   <w:tcPr>
-                    <w:tcW w:w="4736" w:type="pct"/>
+                    <w:tcW w:w="60" w:type="dxa"/>
+                  </w:tcPr>
+                  <w:p>
+                    <w:pPr>
+                      <w:pStyle w:val="Bibliography"/>
+                      <w:rPr>
+                        <w:noProof/>
+                      </w:rPr>
+                    </w:pPr>
+                  </w:p>
+                </w:tc>
+                <w:tc>
+                  <w:tcPr>
+                    <w:tcW w:w="8655" w:type="dxa"/>
                     <w:hideMark/>
                   </w:tcPr>
                   <w:p>
@@ -12988,10 +13040,130 @@
                   </w:p>
                 </w:tc>
               </w:tr>
+              <w:tr>
+                <w:trPr>
+                  <w:divId w:val="1096705170"/>
+                  <w:trHeight w:val="488"/>
+                  <w:tblCellSpacing w:w="15" w:type="dxa"/>
+                </w:trPr>
+                <w:tc>
+                  <w:tcPr>
+                    <w:tcW w:w="405" w:type="dxa"/>
+                    <w:hideMark/>
+                  </w:tcPr>
+                  <w:p>
+                    <w:pPr>
+                      <w:pStyle w:val="Bibliography"/>
+                      <w:rPr>
+                        <w:noProof/>
+                      </w:rPr>
+                    </w:pPr>
+                    <w:r>
+                      <w:rPr>
+                        <w:noProof/>
+                      </w:rPr>
+                      <w:t xml:space="preserve">[19] </w:t>
+                    </w:r>
+                  </w:p>
+                </w:tc>
+                <w:tc>
+                  <w:tcPr>
+                    <w:tcW w:w="60" w:type="dxa"/>
+                  </w:tcPr>
+                  <w:p>
+                    <w:pPr>
+                      <w:pStyle w:val="Bibliography"/>
+                      <w:rPr>
+                        <w:noProof/>
+                      </w:rPr>
+                    </w:pPr>
+                  </w:p>
+                </w:tc>
+                <w:tc>
+                  <w:tcPr>
+                    <w:tcW w:w="8655" w:type="dxa"/>
+                    <w:hideMark/>
+                  </w:tcPr>
+                  <w:p>
+                    <w:pPr>
+                      <w:pStyle w:val="Bibliography"/>
+                      <w:rPr>
+                        <w:noProof/>
+                      </w:rPr>
+                    </w:pPr>
+                    <w:r>
+                      <w:rPr>
+                        <w:noProof/>
+                      </w:rPr>
+                      <w:t>"Language Grammars," MacroMates Inc., [Online]. Available: https://macromates.com/manual/en/language_grammars.</w:t>
+                    </w:r>
+                  </w:p>
+                </w:tc>
+              </w:tr>
+              <w:tr>
+                <w:trPr>
+                  <w:divId w:val="1096705170"/>
+                  <w:trHeight w:val="813"/>
+                  <w:tblCellSpacing w:w="15" w:type="dxa"/>
+                </w:trPr>
+                <w:tc>
+                  <w:tcPr>
+                    <w:tcW w:w="405" w:type="dxa"/>
+                    <w:hideMark/>
+                  </w:tcPr>
+                  <w:p>
+                    <w:pPr>
+                      <w:pStyle w:val="Bibliography"/>
+                      <w:rPr>
+                        <w:noProof/>
+                      </w:rPr>
+                    </w:pPr>
+                    <w:r>
+                      <w:rPr>
+                        <w:noProof/>
+                      </w:rPr>
+                      <w:t xml:space="preserve">[20] </w:t>
+                    </w:r>
+                  </w:p>
+                </w:tc>
+                <w:tc>
+                  <w:tcPr>
+                    <w:tcW w:w="60" w:type="dxa"/>
+                  </w:tcPr>
+                  <w:p>
+                    <w:pPr>
+                      <w:pStyle w:val="Bibliography"/>
+                      <w:rPr>
+                        <w:noProof/>
+                      </w:rPr>
+                    </w:pPr>
+                  </w:p>
+                </w:tc>
+                <w:tc>
+                  <w:tcPr>
+                    <w:tcW w:w="8655" w:type="dxa"/>
+                    <w:hideMark/>
+                  </w:tcPr>
+                  <w:p>
+                    <w:pPr>
+                      <w:pStyle w:val="Bibliography"/>
+                      <w:rPr>
+                        <w:noProof/>
+                      </w:rPr>
+                    </w:pPr>
+                    <w:r>
+                      <w:rPr>
+                        <w:noProof/>
+                      </w:rPr>
+                      <w:t>A. Dima, "Github Repo microsoft/vscode-textmate," [Online]. Available: https://github.com/microsoft/vscode-textmate/blob/main/test-cases/first-mate/fixtures/python.json.</w:t>
+                    </w:r>
+                  </w:p>
+                </w:tc>
+              </w:tr>
             </w:tbl>
             <w:p>
               <w:pPr>
-                <w:divId w:val="431440854"/>
+                <w:divId w:val="1096705170"/>
                 <w:rPr>
                   <w:rFonts w:eastAsia="Times New Roman"/>
                   <w:noProof/>
@@ -20556,6 +20728,199 @@
 </file>
 
 <file path=customXml/item1.xml><?xml version="1.0" encoding="utf-8"?>
+<ct:contentTypeSchema xmlns:ct="http://schemas.microsoft.com/office/2006/metadata/contentType" xmlns:ma="http://schemas.microsoft.com/office/2006/metadata/properties/metaAttributes" ct:_="" ma:_="" ma:contentTypeName="Document" ma:contentTypeID="0x010100FE3EE61F1D32294DA3E714D25D3DD2BC" ma:contentTypeVersion="9" ma:contentTypeDescription="Create a new document." ma:contentTypeScope="" ma:versionID="a145ef2613cfbc6cd45446be113b2a5d">
+  <xsd:schema xmlns:xsd="http://www.w3.org/2001/XMLSchema" xmlns:xs="http://www.w3.org/2001/XMLSchema" xmlns:p="http://schemas.microsoft.com/office/2006/metadata/properties" xmlns:ns3="97cb1cbb-3acc-4c81-a65d-cd600d5d50e9" targetNamespace="http://schemas.microsoft.com/office/2006/metadata/properties" ma:root="true" ma:fieldsID="c73f78979ba8818b43d186c58e04b9d6" ns3:_="">
+    <xsd:import namespace="97cb1cbb-3acc-4c81-a65d-cd600d5d50e9"/>
+    <xsd:element name="properties">
+      <xsd:complexType>
+        <xsd:sequence>
+          <xsd:element name="documentManagement">
+            <xsd:complexType>
+              <xsd:all>
+                <xsd:element ref="ns3:MediaServiceMetadata" minOccurs="0"/>
+                <xsd:element ref="ns3:MediaServiceFastMetadata" minOccurs="0"/>
+                <xsd:element ref="ns3:MediaServiceAutoKeyPoints" minOccurs="0"/>
+                <xsd:element ref="ns3:MediaServiceKeyPoints" minOccurs="0"/>
+                <xsd:element ref="ns3:MediaServiceAutoTags" minOccurs="0"/>
+                <xsd:element ref="ns3:MediaServiceOCR" minOccurs="0"/>
+                <xsd:element ref="ns3:MediaServiceGenerationTime" minOccurs="0"/>
+                <xsd:element ref="ns3:MediaServiceEventHashCode" minOccurs="0"/>
+                <xsd:element ref="ns3:MediaServiceDateTaken" minOccurs="0"/>
+              </xsd:all>
+            </xsd:complexType>
+          </xsd:element>
+        </xsd:sequence>
+      </xsd:complexType>
+    </xsd:element>
+  </xsd:schema>
+  <xsd:schema xmlns:xsd="http://www.w3.org/2001/XMLSchema" xmlns:xs="http://www.w3.org/2001/XMLSchema" xmlns:dms="http://schemas.microsoft.com/office/2006/documentManagement/types" xmlns:pc="http://schemas.microsoft.com/office/infopath/2007/PartnerControls" targetNamespace="97cb1cbb-3acc-4c81-a65d-cd600d5d50e9" elementFormDefault="qualified">
+    <xsd:import namespace="http://schemas.microsoft.com/office/2006/documentManagement/types"/>
+    <xsd:import namespace="http://schemas.microsoft.com/office/infopath/2007/PartnerControls"/>
+    <xsd:element name="MediaServiceMetadata" ma:index="8" nillable="true" ma:displayName="MediaServiceMetadata" ma:hidden="true" ma:internalName="MediaServiceMetadata" ma:readOnly="true">
+      <xsd:simpleType>
+        <xsd:restriction base="dms:Note"/>
+      </xsd:simpleType>
+    </xsd:element>
+    <xsd:element name="MediaServiceFastMetadata" ma:index="9" nillable="true" ma:displayName="MediaServiceFastMetadata" ma:hidden="true" ma:internalName="MediaServiceFastMetadata" ma:readOnly="true">
+      <xsd:simpleType>
+        <xsd:restriction base="dms:Note"/>
+      </xsd:simpleType>
+    </xsd:element>
+    <xsd:element name="MediaServiceAutoKeyPoints" ma:index="10" nillable="true" ma:displayName="MediaServiceAutoKeyPoints" ma:hidden="true" ma:internalName="MediaServiceAutoKeyPoints" ma:readOnly="true">
+      <xsd:simpleType>
+        <xsd:restriction base="dms:Note"/>
+      </xsd:simpleType>
+    </xsd:element>
+    <xsd:element name="MediaServiceKeyPoints" ma:index="11" nillable="true" ma:displayName="KeyPoints" ma:internalName="MediaServiceKeyPoints" ma:readOnly="true">
+      <xsd:simpleType>
+        <xsd:restriction base="dms:Note">
+          <xsd:maxLength value="255"/>
+        </xsd:restriction>
+      </xsd:simpleType>
+    </xsd:element>
+    <xsd:element name="MediaServiceAutoTags" ma:index="12" nillable="true" ma:displayName="Tags" ma:internalName="MediaServiceAutoTags" ma:readOnly="true">
+      <xsd:simpleType>
+        <xsd:restriction base="dms:Text"/>
+      </xsd:simpleType>
+    </xsd:element>
+    <xsd:element name="MediaServiceOCR" ma:index="13" nillable="true" ma:displayName="Extracted Text" ma:internalName="MediaServiceOCR" ma:readOnly="true">
+      <xsd:simpleType>
+        <xsd:restriction base="dms:Note">
+          <xsd:maxLength value="255"/>
+        </xsd:restriction>
+      </xsd:simpleType>
+    </xsd:element>
+    <xsd:element name="MediaServiceGenerationTime" ma:index="14" nillable="true" ma:displayName="MediaServiceGenerationTime" ma:hidden="true" ma:internalName="MediaServiceGenerationTime" ma:readOnly="true">
+      <xsd:simpleType>
+        <xsd:restriction base="dms:Text"/>
+      </xsd:simpleType>
+    </xsd:element>
+    <xsd:element name="MediaServiceEventHashCode" ma:index="15" nillable="true" ma:displayName="MediaServiceEventHashCode" ma:hidden="true" ma:internalName="MediaServiceEventHashCode" ma:readOnly="true">
+      <xsd:simpleType>
+        <xsd:restriction base="dms:Text"/>
+      </xsd:simpleType>
+    </xsd:element>
+    <xsd:element name="MediaServiceDateTaken" ma:index="16" nillable="true" ma:displayName="MediaServiceDateTaken" ma:hidden="true" ma:internalName="MediaServiceDateTaken" ma:readOnly="true">
+      <xsd:simpleType>
+        <xsd:restriction base="dms:Text"/>
+      </xsd:simpleType>
+    </xsd:element>
+  </xsd:schema>
+  <xsd:schema xmlns="http://schemas.openxmlformats.org/package/2006/metadata/core-properties" xmlns:xsd="http://www.w3.org/2001/XMLSchema" xmlns:xsi="http://www.w3.org/2001/XMLSchema-instance" xmlns:dc="http://purl.org/dc/elements/1.1/" xmlns:dcterms="http://purl.org/dc/terms/" xmlns:odoc="http://schemas.microsoft.com/internal/obd" targetNamespace="http://schemas.openxmlformats.org/package/2006/metadata/core-properties" elementFormDefault="qualified" attributeFormDefault="unqualified" blockDefault="#all">
+    <xsd:import namespace="http://purl.org/dc/elements/1.1/" schemaLocation="http://dublincore.org/schemas/xmls/qdc/2003/04/02/dc.xsd"/>
+    <xsd:import namespace="http://purl.org/dc/terms/" schemaLocation="http://dublincore.org/schemas/xmls/qdc/2003/04/02/dcterms.xsd"/>
+    <xsd:element name="coreProperties" type="CT_coreProperties"/>
+    <xsd:complexType name="CT_coreProperties">
+      <xsd:all>
+        <xsd:element ref="dc:creator" minOccurs="0" maxOccurs="1"/>
+        <xsd:element ref="dcterms:created" minOccurs="0" maxOccurs="1"/>
+        <xsd:element ref="dc:identifier" minOccurs="0" maxOccurs="1"/>
+        <xsd:element name="contentType" minOccurs="0" maxOccurs="1" type="xsd:string" ma:index="0" ma:displayName="Content Type"/>
+        <xsd:element ref="dc:title" minOccurs="0" maxOccurs="1" ma:index="4" ma:displayName="Title"/>
+        <xsd:element ref="dc:subject" minOccurs="0" maxOccurs="1"/>
+        <xsd:element ref="dc:description" minOccurs="0" maxOccurs="1"/>
+        <xsd:element name="keywords" minOccurs="0" maxOccurs="1" type="xsd:string"/>
+        <xsd:element ref="dc:language" minOccurs="0" maxOccurs="1"/>
+        <xsd:element name="category" minOccurs="0" maxOccurs="1" type="xsd:string"/>
+        <xsd:element name="version" minOccurs="0" maxOccurs="1" type="xsd:string"/>
+        <xsd:element name="revision" minOccurs="0" maxOccurs="1" type="xsd:string">
+          <xsd:annotation>
+            <xsd:documentation>
+                        This value indicates the number of saves or revisions. The application is responsible for updating this value after each revision.
+                    </xsd:documentation>
+          </xsd:annotation>
+        </xsd:element>
+        <xsd:element name="lastModifiedBy" minOccurs="0" maxOccurs="1" type="xsd:string"/>
+        <xsd:element ref="dcterms:modified" minOccurs="0" maxOccurs="1"/>
+        <xsd:element name="contentStatus" minOccurs="0" maxOccurs="1" type="xsd:string"/>
+      </xsd:all>
+    </xsd:complexType>
+  </xsd:schema>
+  <xs:schema xmlns:pc="http://schemas.microsoft.com/office/infopath/2007/PartnerControls" xmlns:xs="http://www.w3.org/2001/XMLSchema" targetNamespace="http://schemas.microsoft.com/office/infopath/2007/PartnerControls" elementFormDefault="qualified" attributeFormDefault="unqualified">
+    <xs:element name="Person">
+      <xs:complexType>
+        <xs:sequence>
+          <xs:element ref="pc:DisplayName" minOccurs="0"/>
+          <xs:element ref="pc:AccountId" minOccurs="0"/>
+          <xs:element ref="pc:AccountType" minOccurs="0"/>
+        </xs:sequence>
+      </xs:complexType>
+    </xs:element>
+    <xs:element name="DisplayName" type="xs:string"/>
+    <xs:element name="AccountId" type="xs:string"/>
+    <xs:element name="AccountType" type="xs:string"/>
+    <xs:element name="BDCAssociatedEntity">
+      <xs:complexType>
+        <xs:sequence>
+          <xs:element ref="pc:BDCEntity" minOccurs="0" maxOccurs="unbounded"/>
+        </xs:sequence>
+        <xs:attribute ref="pc:EntityNamespace"/>
+        <xs:attribute ref="pc:EntityName"/>
+        <xs:attribute ref="pc:SystemInstanceName"/>
+        <xs:attribute ref="pc:AssociationName"/>
+      </xs:complexType>
+    </xs:element>
+    <xs:attribute name="EntityNamespace" type="xs:string"/>
+    <xs:attribute name="EntityName" type="xs:string"/>
+    <xs:attribute name="SystemInstanceName" type="xs:string"/>
+    <xs:attribute name="AssociationName" type="xs:string"/>
+    <xs:element name="BDCEntity">
+      <xs:complexType>
+        <xs:sequence>
+          <xs:element ref="pc:EntityDisplayName" minOccurs="0"/>
+          <xs:element ref="pc:EntityInstanceReference" minOccurs="0"/>
+          <xs:element ref="pc:EntityId1" minOccurs="0"/>
+          <xs:element ref="pc:EntityId2" minOccurs="0"/>
+          <xs:element ref="pc:EntityId3" minOccurs="0"/>
+          <xs:element ref="pc:EntityId4" minOccurs="0"/>
+          <xs:element ref="pc:EntityId5" minOccurs="0"/>
+        </xs:sequence>
+      </xs:complexType>
+    </xs:element>
+    <xs:element name="EntityDisplayName" type="xs:string"/>
+    <xs:element name="EntityInstanceReference" type="xs:string"/>
+    <xs:element name="EntityId1" type="xs:string"/>
+    <xs:element name="EntityId2" type="xs:string"/>
+    <xs:element name="EntityId3" type="xs:string"/>
+    <xs:element name="EntityId4" type="xs:string"/>
+    <xs:element name="EntityId5" type="xs:string"/>
+    <xs:element name="Terms">
+      <xs:complexType>
+        <xs:sequence>
+          <xs:element ref="pc:TermInfo" minOccurs="0" maxOccurs="unbounded"/>
+        </xs:sequence>
+      </xs:complexType>
+    </xs:element>
+    <xs:element name="TermInfo">
+      <xs:complexType>
+        <xs:sequence>
+          <xs:element ref="pc:TermName" minOccurs="0"/>
+          <xs:element ref="pc:TermId" minOccurs="0"/>
+        </xs:sequence>
+      </xs:complexType>
+    </xs:element>
+    <xs:element name="TermName" type="xs:string"/>
+    <xs:element name="TermId" type="xs:string"/>
+  </xs:schema>
+</ct:contentTypeSchema>
+</file>
+
+<file path=customXml/item2.xml><?xml version="1.0" encoding="utf-8"?>
+<?mso-contentType ?>
+<FormTemplates xmlns="http://schemas.microsoft.com/sharepoint/v3/contenttype/forms">
+  <Display>DocumentLibraryForm</Display>
+  <Edit>DocumentLibraryForm</Edit>
+  <New>DocumentLibraryForm</New>
+</FormTemplates>
+</file>
+
+<file path=customXml/item3.xml><?xml version="1.0" encoding="utf-8"?>
+<p:properties xmlns:p="http://schemas.microsoft.com/office/2006/metadata/properties" xmlns:xsi="http://www.w3.org/2001/XMLSchema-instance" xmlns:pc="http://schemas.microsoft.com/office/infopath/2007/PartnerControls">
+  <documentManagement/>
+</p:properties>
+</file>
+
+<file path=customXml/item4.xml><?xml version="1.0" encoding="utf-8"?>
 <b:Sources xmlns:b="http://schemas.openxmlformats.org/officeDocument/2006/bibliography" xmlns="http://schemas.openxmlformats.org/officeDocument/2006/bibliography" SelectedStyle="\IEEE2006OfficeOnline.xsl" StyleName="IEEE" Version="2006">
   <b:Source>
     <b:Tag>Jas09</b:Tag>
@@ -20948,211 +21313,37 @@
     <b:Year>2018</b:Year>
     <b:RefOrder>18</b:RefOrder>
   </b:Source>
+  <b:Source>
+    <b:Tag>Lan</b:Tag>
+    <b:SourceType>InternetSite</b:SourceType>
+    <b:Guid>{3194536E-8985-4707-A452-472E3FCE6D7E}</b:Guid>
+    <b:Title>Language Grammars</b:Title>
+    <b:ProductionCompany>MacroMates Inc.</b:ProductionCompany>
+    <b:URL>https://macromates.com/manual/en/language_grammars</b:URL>
+    <b:RefOrder>19</b:RefOrder>
+  </b:Source>
+  <b:Source>
+    <b:Tag>Ale</b:Tag>
+    <b:SourceType>InternetSite</b:SourceType>
+    <b:Guid>{AD527729-9CA8-4C1E-9C24-E9A2116A3223}</b:Guid>
+    <b:Author>
+      <b:Author>
+        <b:NameList>
+          <b:Person>
+            <b:Last>Dima</b:Last>
+            <b:First>Alexandru</b:First>
+          </b:Person>
+        </b:NameList>
+      </b:Author>
+    </b:Author>
+    <b:Title>Github Repo microsoft/vscode-textmate</b:Title>
+    <b:URL>https://github.com/microsoft/vscode-textmate/blob/main/test-cases/first-mate/fixtures/python.json</b:URL>
+    <b:RefOrder>20</b:RefOrder>
+  </b:Source>
 </b:Sources>
 </file>
 
-<file path=customXml/item2.xml><?xml version="1.0" encoding="utf-8"?>
-<ct:contentTypeSchema xmlns:ct="http://schemas.microsoft.com/office/2006/metadata/contentType" xmlns:ma="http://schemas.microsoft.com/office/2006/metadata/properties/metaAttributes" ct:_="" ma:_="" ma:contentTypeName="Document" ma:contentTypeID="0x010100FE3EE61F1D32294DA3E714D25D3DD2BC" ma:contentTypeVersion="9" ma:contentTypeDescription="Create a new document." ma:contentTypeScope="" ma:versionID="a145ef2613cfbc6cd45446be113b2a5d">
-  <xsd:schema xmlns:xsd="http://www.w3.org/2001/XMLSchema" xmlns:xs="http://www.w3.org/2001/XMLSchema" xmlns:p="http://schemas.microsoft.com/office/2006/metadata/properties" xmlns:ns3="97cb1cbb-3acc-4c81-a65d-cd600d5d50e9" targetNamespace="http://schemas.microsoft.com/office/2006/metadata/properties" ma:root="true" ma:fieldsID="c73f78979ba8818b43d186c58e04b9d6" ns3:_="">
-    <xsd:import namespace="97cb1cbb-3acc-4c81-a65d-cd600d5d50e9"/>
-    <xsd:element name="properties">
-      <xsd:complexType>
-        <xsd:sequence>
-          <xsd:element name="documentManagement">
-            <xsd:complexType>
-              <xsd:all>
-                <xsd:element ref="ns3:MediaServiceMetadata" minOccurs="0"/>
-                <xsd:element ref="ns3:MediaServiceFastMetadata" minOccurs="0"/>
-                <xsd:element ref="ns3:MediaServiceAutoKeyPoints" minOccurs="0"/>
-                <xsd:element ref="ns3:MediaServiceKeyPoints" minOccurs="0"/>
-                <xsd:element ref="ns3:MediaServiceAutoTags" minOccurs="0"/>
-                <xsd:element ref="ns3:MediaServiceOCR" minOccurs="0"/>
-                <xsd:element ref="ns3:MediaServiceGenerationTime" minOccurs="0"/>
-                <xsd:element ref="ns3:MediaServiceEventHashCode" minOccurs="0"/>
-                <xsd:element ref="ns3:MediaServiceDateTaken" minOccurs="0"/>
-              </xsd:all>
-            </xsd:complexType>
-          </xsd:element>
-        </xsd:sequence>
-      </xsd:complexType>
-    </xsd:element>
-  </xsd:schema>
-  <xsd:schema xmlns:xsd="http://www.w3.org/2001/XMLSchema" xmlns:xs="http://www.w3.org/2001/XMLSchema" xmlns:dms="http://schemas.microsoft.com/office/2006/documentManagement/types" xmlns:pc="http://schemas.microsoft.com/office/infopath/2007/PartnerControls" targetNamespace="97cb1cbb-3acc-4c81-a65d-cd600d5d50e9" elementFormDefault="qualified">
-    <xsd:import namespace="http://schemas.microsoft.com/office/2006/documentManagement/types"/>
-    <xsd:import namespace="http://schemas.microsoft.com/office/infopath/2007/PartnerControls"/>
-    <xsd:element name="MediaServiceMetadata" ma:index="8" nillable="true" ma:displayName="MediaServiceMetadata" ma:hidden="true" ma:internalName="MediaServiceMetadata" ma:readOnly="true">
-      <xsd:simpleType>
-        <xsd:restriction base="dms:Note"/>
-      </xsd:simpleType>
-    </xsd:element>
-    <xsd:element name="MediaServiceFastMetadata" ma:index="9" nillable="true" ma:displayName="MediaServiceFastMetadata" ma:hidden="true" ma:internalName="MediaServiceFastMetadata" ma:readOnly="true">
-      <xsd:simpleType>
-        <xsd:restriction base="dms:Note"/>
-      </xsd:simpleType>
-    </xsd:element>
-    <xsd:element name="MediaServiceAutoKeyPoints" ma:index="10" nillable="true" ma:displayName="MediaServiceAutoKeyPoints" ma:hidden="true" ma:internalName="MediaServiceAutoKeyPoints" ma:readOnly="true">
-      <xsd:simpleType>
-        <xsd:restriction base="dms:Note"/>
-      </xsd:simpleType>
-    </xsd:element>
-    <xsd:element name="MediaServiceKeyPoints" ma:index="11" nillable="true" ma:displayName="KeyPoints" ma:internalName="MediaServiceKeyPoints" ma:readOnly="true">
-      <xsd:simpleType>
-        <xsd:restriction base="dms:Note">
-          <xsd:maxLength value="255"/>
-        </xsd:restriction>
-      </xsd:simpleType>
-    </xsd:element>
-    <xsd:element name="MediaServiceAutoTags" ma:index="12" nillable="true" ma:displayName="Tags" ma:internalName="MediaServiceAutoTags" ma:readOnly="true">
-      <xsd:simpleType>
-        <xsd:restriction base="dms:Text"/>
-      </xsd:simpleType>
-    </xsd:element>
-    <xsd:element name="MediaServiceOCR" ma:index="13" nillable="true" ma:displayName="Extracted Text" ma:internalName="MediaServiceOCR" ma:readOnly="true">
-      <xsd:simpleType>
-        <xsd:restriction base="dms:Note">
-          <xsd:maxLength value="255"/>
-        </xsd:restriction>
-      </xsd:simpleType>
-    </xsd:element>
-    <xsd:element name="MediaServiceGenerationTime" ma:index="14" nillable="true" ma:displayName="MediaServiceGenerationTime" ma:hidden="true" ma:internalName="MediaServiceGenerationTime" ma:readOnly="true">
-      <xsd:simpleType>
-        <xsd:restriction base="dms:Text"/>
-      </xsd:simpleType>
-    </xsd:element>
-    <xsd:element name="MediaServiceEventHashCode" ma:index="15" nillable="true" ma:displayName="MediaServiceEventHashCode" ma:hidden="true" ma:internalName="MediaServiceEventHashCode" ma:readOnly="true">
-      <xsd:simpleType>
-        <xsd:restriction base="dms:Text"/>
-      </xsd:simpleType>
-    </xsd:element>
-    <xsd:element name="MediaServiceDateTaken" ma:index="16" nillable="true" ma:displayName="MediaServiceDateTaken" ma:hidden="true" ma:internalName="MediaServiceDateTaken" ma:readOnly="true">
-      <xsd:simpleType>
-        <xsd:restriction base="dms:Text"/>
-      </xsd:simpleType>
-    </xsd:element>
-  </xsd:schema>
-  <xsd:schema xmlns="http://schemas.openxmlformats.org/package/2006/metadata/core-properties" xmlns:xsd="http://www.w3.org/2001/XMLSchema" xmlns:xsi="http://www.w3.org/2001/XMLSchema-instance" xmlns:dc="http://purl.org/dc/elements/1.1/" xmlns:dcterms="http://purl.org/dc/terms/" xmlns:odoc="http://schemas.microsoft.com/internal/obd" targetNamespace="http://schemas.openxmlformats.org/package/2006/metadata/core-properties" elementFormDefault="qualified" attributeFormDefault="unqualified" blockDefault="#all">
-    <xsd:import namespace="http://purl.org/dc/elements/1.1/" schemaLocation="http://dublincore.org/schemas/xmls/qdc/2003/04/02/dc.xsd"/>
-    <xsd:import namespace="http://purl.org/dc/terms/" schemaLocation="http://dublincore.org/schemas/xmls/qdc/2003/04/02/dcterms.xsd"/>
-    <xsd:element name="coreProperties" type="CT_coreProperties"/>
-    <xsd:complexType name="CT_coreProperties">
-      <xsd:all>
-        <xsd:element ref="dc:creator" minOccurs="0" maxOccurs="1"/>
-        <xsd:element ref="dcterms:created" minOccurs="0" maxOccurs="1"/>
-        <xsd:element ref="dc:identifier" minOccurs="0" maxOccurs="1"/>
-        <xsd:element name="contentType" minOccurs="0" maxOccurs="1" type="xsd:string" ma:index="0" ma:displayName="Content Type"/>
-        <xsd:element ref="dc:title" minOccurs="0" maxOccurs="1" ma:index="4" ma:displayName="Title"/>
-        <xsd:element ref="dc:subject" minOccurs="0" maxOccurs="1"/>
-        <xsd:element ref="dc:description" minOccurs="0" maxOccurs="1"/>
-        <xsd:element name="keywords" minOccurs="0" maxOccurs="1" type="xsd:string"/>
-        <xsd:element ref="dc:language" minOccurs="0" maxOccurs="1"/>
-        <xsd:element name="category" minOccurs="0" maxOccurs="1" type="xsd:string"/>
-        <xsd:element name="version" minOccurs="0" maxOccurs="1" type="xsd:string"/>
-        <xsd:element name="revision" minOccurs="0" maxOccurs="1" type="xsd:string">
-          <xsd:annotation>
-            <xsd:documentation>
-                        This value indicates the number of saves or revisions. The application is responsible for updating this value after each revision.
-                    </xsd:documentation>
-          </xsd:annotation>
-        </xsd:element>
-        <xsd:element name="lastModifiedBy" minOccurs="0" maxOccurs="1" type="xsd:string"/>
-        <xsd:element ref="dcterms:modified" minOccurs="0" maxOccurs="1"/>
-        <xsd:element name="contentStatus" minOccurs="0" maxOccurs="1" type="xsd:string"/>
-      </xsd:all>
-    </xsd:complexType>
-  </xsd:schema>
-  <xs:schema xmlns:pc="http://schemas.microsoft.com/office/infopath/2007/PartnerControls" xmlns:xs="http://www.w3.org/2001/XMLSchema" targetNamespace="http://schemas.microsoft.com/office/infopath/2007/PartnerControls" elementFormDefault="qualified" attributeFormDefault="unqualified">
-    <xs:element name="Person">
-      <xs:complexType>
-        <xs:sequence>
-          <xs:element ref="pc:DisplayName" minOccurs="0"/>
-          <xs:element ref="pc:AccountId" minOccurs="0"/>
-          <xs:element ref="pc:AccountType" minOccurs="0"/>
-        </xs:sequence>
-      </xs:complexType>
-    </xs:element>
-    <xs:element name="DisplayName" type="xs:string"/>
-    <xs:element name="AccountId" type="xs:string"/>
-    <xs:element name="AccountType" type="xs:string"/>
-    <xs:element name="BDCAssociatedEntity">
-      <xs:complexType>
-        <xs:sequence>
-          <xs:element ref="pc:BDCEntity" minOccurs="0" maxOccurs="unbounded"/>
-        </xs:sequence>
-        <xs:attribute ref="pc:EntityNamespace"/>
-        <xs:attribute ref="pc:EntityName"/>
-        <xs:attribute ref="pc:SystemInstanceName"/>
-        <xs:attribute ref="pc:AssociationName"/>
-      </xs:complexType>
-    </xs:element>
-    <xs:attribute name="EntityNamespace" type="xs:string"/>
-    <xs:attribute name="EntityName" type="xs:string"/>
-    <xs:attribute name="SystemInstanceName" type="xs:string"/>
-    <xs:attribute name="AssociationName" type="xs:string"/>
-    <xs:element name="BDCEntity">
-      <xs:complexType>
-        <xs:sequence>
-          <xs:element ref="pc:EntityDisplayName" minOccurs="0"/>
-          <xs:element ref="pc:EntityInstanceReference" minOccurs="0"/>
-          <xs:element ref="pc:EntityId1" minOccurs="0"/>
-          <xs:element ref="pc:EntityId2" minOccurs="0"/>
-          <xs:element ref="pc:EntityId3" minOccurs="0"/>
-          <xs:element ref="pc:EntityId4" minOccurs="0"/>
-          <xs:element ref="pc:EntityId5" minOccurs="0"/>
-        </xs:sequence>
-      </xs:complexType>
-    </xs:element>
-    <xs:element name="EntityDisplayName" type="xs:string"/>
-    <xs:element name="EntityInstanceReference" type="xs:string"/>
-    <xs:element name="EntityId1" type="xs:string"/>
-    <xs:element name="EntityId2" type="xs:string"/>
-    <xs:element name="EntityId3" type="xs:string"/>
-    <xs:element name="EntityId4" type="xs:string"/>
-    <xs:element name="EntityId5" type="xs:string"/>
-    <xs:element name="Terms">
-      <xs:complexType>
-        <xs:sequence>
-          <xs:element ref="pc:TermInfo" minOccurs="0" maxOccurs="unbounded"/>
-        </xs:sequence>
-      </xs:complexType>
-    </xs:element>
-    <xs:element name="TermInfo">
-      <xs:complexType>
-        <xs:sequence>
-          <xs:element ref="pc:TermName" minOccurs="0"/>
-          <xs:element ref="pc:TermId" minOccurs="0"/>
-        </xs:sequence>
-      </xs:complexType>
-    </xs:element>
-    <xs:element name="TermName" type="xs:string"/>
-    <xs:element name="TermId" type="xs:string"/>
-  </xs:schema>
-</ct:contentTypeSchema>
-</file>
-
-<file path=customXml/item3.xml><?xml version="1.0" encoding="utf-8"?>
-<p:properties xmlns:p="http://schemas.microsoft.com/office/2006/metadata/properties" xmlns:xsi="http://www.w3.org/2001/XMLSchema-instance" xmlns:pc="http://schemas.microsoft.com/office/infopath/2007/PartnerControls">
-  <documentManagement/>
-</p:properties>
-</file>
-
-<file path=customXml/item4.xml><?xml version="1.0" encoding="utf-8"?>
-<?mso-contentType ?>
-<FormTemplates xmlns="http://schemas.microsoft.com/sharepoint/v3/contenttype/forms">
-  <Display>DocumentLibraryForm</Display>
-  <Edit>DocumentLibraryForm</Edit>
-  <New>DocumentLibraryForm</New>
-</FormTemplates>
-</file>
-
 <file path=customXml/itemProps1.xml><?xml version="1.0" encoding="utf-8"?>
-<ds:datastoreItem xmlns:ds="http://schemas.openxmlformats.org/officeDocument/2006/customXml" ds:itemID="{552A372A-BB7A-41D2-AA1D-D48F81341D0D}">
-  <ds:schemaRefs>
-    <ds:schemaRef ds:uri="http://schemas.openxmlformats.org/officeDocument/2006/bibliography"/>
-  </ds:schemaRefs>
-</ds:datastoreItem>
-</file>
-
-<file path=customXml/itemProps2.xml><?xml version="1.0" encoding="utf-8"?>
 <ds:datastoreItem xmlns:ds="http://schemas.openxmlformats.org/officeDocument/2006/customXml" ds:itemID="{62FB74EC-27C3-43CD-AA19-3C7B749352D1}">
   <ds:schemaRefs>
     <ds:schemaRef ds:uri="http://schemas.microsoft.com/office/2006/metadata/contentType"/>
@@ -21170,6 +21361,14 @@
 </ds:datastoreItem>
 </file>
 
+<file path=customXml/itemProps2.xml><?xml version="1.0" encoding="utf-8"?>
+<ds:datastoreItem xmlns:ds="http://schemas.openxmlformats.org/officeDocument/2006/customXml" ds:itemID="{5F50DDEA-C1BE-4184-8899-7BE414D17E60}">
+  <ds:schemaRefs>
+    <ds:schemaRef ds:uri="http://schemas.microsoft.com/sharepoint/v3/contenttype/forms"/>
+  </ds:schemaRefs>
+</ds:datastoreItem>
+</file>
+
 <file path=customXml/itemProps3.xml><?xml version="1.0" encoding="utf-8"?>
 <ds:datastoreItem xmlns:ds="http://schemas.openxmlformats.org/officeDocument/2006/customXml" ds:itemID="{43E361D3-2B44-417C-8140-A3BDBDC065F7}">
   <ds:schemaRefs>
@@ -21180,9 +21379,9 @@
 </file>
 
 <file path=customXml/itemProps4.xml><?xml version="1.0" encoding="utf-8"?>
-<ds:datastoreItem xmlns:ds="http://schemas.openxmlformats.org/officeDocument/2006/customXml" ds:itemID="{5F50DDEA-C1BE-4184-8899-7BE414D17E60}">
+<ds:datastoreItem xmlns:ds="http://schemas.openxmlformats.org/officeDocument/2006/customXml" ds:itemID="{42438223-7261-4043-8779-E3E3C7AA990D}">
   <ds:schemaRefs>
-    <ds:schemaRef ds:uri="http://schemas.microsoft.com/sharepoint/v3/contenttype/forms"/>
+    <ds:schemaRef ds:uri="http://schemas.openxmlformats.org/officeDocument/2006/bibliography"/>
   </ds:schemaRefs>
 </ds:datastoreItem>
 </file>
</xml_diff>

<commit_message>
Migrating all SD work from perforce at end of Guildhall
</commit_message>
<xml_diff>
--- a/Zephyr/Documentation/Wolverton_Thesis_TDD.docx
+++ b/Zephyr/Documentation/Wolverton_Thesis_TDD.docx
@@ -4827,7 +4827,15 @@
     </w:p>
     <w:p>
       <w:r>
-        <w:t>The final product will be composed of three major components: the Zephyr compiler and VM, a game that utilizes Zephyr scripts in its entity model, and external tools to make authoring scripts easier. Together, these features provide a framework for the rapid development of 2D, top-down, action RPGs.</w:t>
+        <w:t xml:space="preserve">The final product will be composed of three major components: </w:t>
+      </w:r>
+      <w:proofErr w:type="gramStart"/>
+      <w:r>
+        <w:t>the</w:t>
+      </w:r>
+      <w:proofErr w:type="gramEnd"/>
+      <w:r>
+        <w:t xml:space="preserve"> Zephyr compiler and VM, a game that utilizes Zephyr scripts in its entity model, and external tools to make authoring scripts easier. Together, these features provide a framework for the rapid development of 2D, top-down, action RPGs.</w:t>
       </w:r>
     </w:p>
     <w:p>
@@ -4882,8 +4890,13 @@
         <w:t>Scanner</w:t>
       </w:r>
       <w:r>
-        <w:t xml:space="preserve"> to convert source files into a list of tokens</w:t>
-      </w:r>
+        <w:t xml:space="preserve"> to convert source files into a list of </w:t>
+      </w:r>
+      <w:proofErr w:type="gramStart"/>
+      <w:r>
+        <w:t>tokens</w:t>
+      </w:r>
+      <w:proofErr w:type="gramEnd"/>
     </w:p>
     <w:p>
       <w:pPr>
@@ -4902,8 +4915,13 @@
         <w:t>Parser</w:t>
       </w:r>
       <w:r>
-        <w:t xml:space="preserve"> to convert a list of tokens into chunks of bytecode</w:t>
-      </w:r>
+        <w:t xml:space="preserve"> to convert a list of tokens into chunks of </w:t>
+      </w:r>
+      <w:proofErr w:type="gramStart"/>
+      <w:r>
+        <w:t>bytecode</w:t>
+      </w:r>
+      <w:proofErr w:type="gramEnd"/>
     </w:p>
     <w:p>
       <w:pPr>
@@ -4920,8 +4938,13 @@
         <w:t xml:space="preserve"> </w:t>
       </w:r>
       <w:r>
-        <w:t>to interpret chunks of bytecode at an entity’s request</w:t>
-      </w:r>
+        <w:t xml:space="preserve">to interpret chunks of bytecode at an entity’s </w:t>
+      </w:r>
+      <w:proofErr w:type="gramStart"/>
+      <w:r>
+        <w:t>request</w:t>
+      </w:r>
+      <w:proofErr w:type="gramEnd"/>
     </w:p>
     <w:p>
       <w:pPr>
@@ -4947,8 +4970,13 @@
       </w:r>
       <w:proofErr w:type="spellEnd"/>
       <w:r>
-        <w:t xml:space="preserve"> objects to manage the bytecode chunks for each type of enemy</w:t>
-      </w:r>
+        <w:t xml:space="preserve"> objects to manage the bytecode chunks for each type of </w:t>
+      </w:r>
+      <w:proofErr w:type="gramStart"/>
+      <w:r>
+        <w:t>enemy</w:t>
+      </w:r>
+      <w:proofErr w:type="gramEnd"/>
     </w:p>
     <w:p>
       <w:pPr>
@@ -4972,8 +5000,13 @@
       </w:r>
       <w:proofErr w:type="spellEnd"/>
       <w:r>
-        <w:t xml:space="preserve"> object owned by an entity to manage script states and events</w:t>
-      </w:r>
+        <w:t xml:space="preserve"> object owned by an entity to manage script states and </w:t>
+      </w:r>
+      <w:proofErr w:type="gramStart"/>
+      <w:r>
+        <w:t>events</w:t>
+      </w:r>
+      <w:proofErr w:type="gramEnd"/>
     </w:p>
     <w:p>
       <w:pPr>
@@ -5046,8 +5079,13 @@
         <w:t xml:space="preserve"> </w:t>
       </w:r>
       <w:r>
-        <w:t>events that are exposed to scripts</w:t>
-      </w:r>
+        <w:t xml:space="preserve">events that are exposed to </w:t>
+      </w:r>
+      <w:proofErr w:type="gramStart"/>
+      <w:r>
+        <w:t>scripts</w:t>
+      </w:r>
+      <w:proofErr w:type="gramEnd"/>
     </w:p>
     <w:p>
       <w:pPr>
@@ -5088,8 +5126,13 @@
         </w:rPr>
       </w:pPr>
       <w:r>
-        <w:t>WASD moves</w:t>
-      </w:r>
+        <w:t xml:space="preserve">WASD </w:t>
+      </w:r>
+      <w:proofErr w:type="gramStart"/>
+      <w:r>
+        <w:t>moves</w:t>
+      </w:r>
+      <w:proofErr w:type="gramEnd"/>
     </w:p>
     <w:p>
       <w:pPr>
@@ -5134,8 +5177,13 @@
         </w:rPr>
       </w:pPr>
       <w:r>
-        <w:t>Space interacts with NPCs</w:t>
-      </w:r>
+        <w:t xml:space="preserve">Space interacts with </w:t>
+      </w:r>
+      <w:proofErr w:type="gramStart"/>
+      <w:r>
+        <w:t>NPCs</w:t>
+      </w:r>
+      <w:proofErr w:type="gramEnd"/>
     </w:p>
     <w:p>
       <w:pPr>
@@ -5382,8 +5430,13 @@
         <w:t>Define tile</w:t>
       </w:r>
       <w:r>
-        <w:t xml:space="preserve"> types</w:t>
-      </w:r>
+        <w:t xml:space="preserve"> </w:t>
+      </w:r>
+      <w:proofErr w:type="gramStart"/>
+      <w:r>
+        <w:t>types</w:t>
+      </w:r>
+      <w:proofErr w:type="gramEnd"/>
     </w:p>
     <w:p>
       <w:pPr>
@@ -5402,8 +5455,13 @@
         </w:rPr>
       </w:pPr>
       <w:r>
-        <w:t>Define tiles based on tile types</w:t>
-      </w:r>
+        <w:t xml:space="preserve">Define tiles based on tile </w:t>
+      </w:r>
+      <w:proofErr w:type="gramStart"/>
+      <w:r>
+        <w:t>types</w:t>
+      </w:r>
+      <w:proofErr w:type="gramEnd"/>
     </w:p>
     <w:p>
       <w:pPr>
@@ -5422,8 +5480,13 @@
         </w:rPr>
       </w:pPr>
       <w:r>
-        <w:t>Define maps composed of tiles and allow placement of entities in the map</w:t>
-      </w:r>
+        <w:t xml:space="preserve">Define maps composed of tiles and allow placement of entities in the </w:t>
+      </w:r>
+      <w:proofErr w:type="gramStart"/>
+      <w:r>
+        <w:t>map</w:t>
+      </w:r>
+      <w:proofErr w:type="gramEnd"/>
     </w:p>
     <w:p>
       <w:pPr>
@@ -5445,8 +5508,13 @@
         <w:t>Define entit</w:t>
       </w:r>
       <w:r>
-        <w:t>y types with physics, animation, and script information</w:t>
-      </w:r>
+        <w:t xml:space="preserve">y types with physics, animation, and script </w:t>
+      </w:r>
+      <w:proofErr w:type="gramStart"/>
+      <w:r>
+        <w:t>information</w:t>
+      </w:r>
+      <w:proofErr w:type="gramEnd"/>
     </w:p>
     <w:p>
       <w:pPr>
@@ -5488,8 +5556,13 @@
         </w:rPr>
       </w:pPr>
       <w:r>
-        <w:t>Current quest shown in top left of screen</w:t>
-      </w:r>
+        <w:t xml:space="preserve">Current quest shown in top left of </w:t>
+      </w:r>
+      <w:proofErr w:type="gramStart"/>
+      <w:r>
+        <w:t>screen</w:t>
+      </w:r>
+      <w:proofErr w:type="gramEnd"/>
     </w:p>
     <w:p>
       <w:pPr>
@@ -5537,8 +5610,13 @@
       </w:r>
       <w:proofErr w:type="spellEnd"/>
       <w:r>
-        <w:t xml:space="preserve"> events</w:t>
-      </w:r>
+        <w:t xml:space="preserve"> </w:t>
+      </w:r>
+      <w:proofErr w:type="gramStart"/>
+      <w:r>
+        <w:t>events</w:t>
+      </w:r>
+      <w:proofErr w:type="gramEnd"/>
     </w:p>
     <w:p>
       <w:pPr>
@@ -6331,12 +6409,6 @@
             <w:pPr>
               <w:cnfStyle w:val="000000000000" w:firstRow="0" w:lastRow="0" w:firstColumn="0" w:lastColumn="0" w:oddVBand="0" w:evenVBand="0" w:oddHBand="0" w:evenHBand="0" w:firstRowFirstColumn="0" w:firstRowLastColumn="0" w:lastRowFirstColumn="0" w:lastRowLastColumn="0"/>
             </w:pPr>
-            <w:r>
-              <w:t>1</w:t>
-            </w:r>
-            <w:r>
-              <w:t>1</w:t>
-            </w:r>
           </w:p>
         </w:tc>
       </w:tr>
@@ -6382,9 +6454,6 @@
             <w:pPr>
               <w:cnfStyle w:val="000000000000" w:firstRow="0" w:lastRow="0" w:firstColumn="0" w:lastColumn="0" w:oddVBand="0" w:evenVBand="0" w:oddHBand="0" w:evenHBand="0" w:firstRowFirstColumn="0" w:firstRowLastColumn="0" w:lastRowFirstColumn="0" w:lastRowLastColumn="0"/>
             </w:pPr>
-            <w:r>
-              <w:t>11</w:t>
-            </w:r>
           </w:p>
         </w:tc>
       </w:tr>
@@ -6434,7 +6503,14 @@
                 <w:b/>
                 <w:bCs/>
               </w:rPr>
-              <w:t>220</w:t>
+              <w:t>1</w:t>
+            </w:r>
+            <w:r>
+              <w:rPr>
+                <w:b/>
+                <w:bCs/>
+              </w:rPr>
+              <w:t>98</w:t>
             </w:r>
           </w:p>
         </w:tc>
@@ -6459,22 +6535,7 @@
         </w:rPr>
       </w:pPr>
       <w:r>
-        <w:t>220 hours were spent on the artifact</w:t>
-      </w:r>
-      <w:r>
-        <w:t xml:space="preserve"> itself. </w:t>
-      </w:r>
-      <w:r>
-        <w:t>An additional</w:t>
-      </w:r>
-      <w:r>
-        <w:t xml:space="preserve"> 50 hours were spent on </w:t>
-      </w:r>
-      <w:r>
-        <w:t xml:space="preserve">initial research </w:t>
-      </w:r>
-      <w:r>
-        <w:t>and documentation.</w:t>
+        <w:t>In total 250 hours were spent on development tasks, research, and documentation.</w:t>
       </w:r>
       <w:r>
         <w:br w:type="page"/>
@@ -6520,13 +6581,7 @@
     </w:p>
     <w:p>
       <w:r>
-        <w:t>Visual Studio Code was used to generate a plugin that allowed syntax highlighting for Zephyr scripts in the VS Code editor. A language template was used as the basis for the plugin which allowed highlighting for key words that are defined in Zephyr</w:t>
-      </w:r>
-      <w:r>
-        <w:t xml:space="preserve"> [19][20]</w:t>
-      </w:r>
-      <w:r>
-        <w:t>.</w:t>
+        <w:t>Visual Studio Code was used to generate a plugin that allowed syntax highlighting for Zephyr scripts in the VS Code editor. A language template was used as the basis for the plugin which allowed highlighting for key words that are defined in Zephyr.</w:t>
       </w:r>
     </w:p>
     <w:p>
@@ -6670,7 +6725,15 @@
         </w:sdtContent>
       </w:sdt>
       <w:r>
-        <w:t>. Both The Legend of Zelda and Dungeon Explorer were used to identify common functionality within the genre</w:t>
+        <w:t xml:space="preserve">. Both </w:t>
+      </w:r>
+      <w:proofErr w:type="gramStart"/>
+      <w:r>
+        <w:t>The</w:t>
+      </w:r>
+      <w:proofErr w:type="gramEnd"/>
+      <w:r>
+        <w:t xml:space="preserve"> Legend of Zelda and Dungeon Explorer were used to identify common functionality within the genre</w:t>
       </w:r>
       <w:r>
         <w:t xml:space="preserve"> in order to determine what functionality to expose to the Zephyr scripts</w:t>
@@ -7671,7 +7734,15 @@
         </w:sdtContent>
       </w:sdt>
       <w:r>
-        <w:t xml:space="preserve">. Static keywords can be defined easily, but highlighting variables and functions requires a mini-interpreter to be written inside the plugin to understand the language more deeply and know how to highlight. It is also possible to define an interactive programming environment and interactive debugger, but those would be too large of an undertaking for the scope of the thesis </w:t>
+        <w:t xml:space="preserve">. Static keywords can be defined easily, but highlighting variables and functions requires a </w:t>
+      </w:r>
+      <w:proofErr w:type="gramStart"/>
+      <w:r>
+        <w:t>mini-interpreter</w:t>
+      </w:r>
+      <w:proofErr w:type="gramEnd"/>
+      <w:r>
+        <w:t xml:space="preserve"> to be written inside the plugin to understand the language more deeply and know how to highlight. It is also possible to define an interactive programming environment and interactive debugger, but those would be too large of an undertaking for the scope of the thesis </w:t>
       </w:r>
       <w:sdt>
         <w:sdtPr>
@@ -7852,7 +7923,15 @@
         <w:t xml:space="preserve">. </w:t>
       </w:r>
       <w:r>
-        <w:t xml:space="preserve">The language uses a register-based VM and supports multi-threading using tracks </w:t>
+        <w:t xml:space="preserve">The language uses a </w:t>
+      </w:r>
+      <w:proofErr w:type="gramStart"/>
+      <w:r>
+        <w:t>register-based</w:t>
+      </w:r>
+      <w:proofErr w:type="gramEnd"/>
+      <w:r>
+        <w:t xml:space="preserve"> VM and supports multi-threading using tracks </w:t>
       </w:r>
       <w:sdt>
         <w:sdtPr>
@@ -8340,7 +8419,15 @@
     </w:p>
     <w:p>
       <w:r>
-        <w:t>Parser errors are reported to the dev console with the line number and error message. If an entity’s script contains an error, the script is marked as invalid and that entity will have “Script Error” displayed on it in the world and no update or event bytecode chunks will be executed for that entity.</w:t>
+        <w:t xml:space="preserve">Parser errors are reported to the dev console with the line number and error message. If an entity’s script contains an error, the script is marked as </w:t>
+      </w:r>
+      <w:proofErr w:type="gramStart"/>
+      <w:r>
+        <w:t>invalid</w:t>
+      </w:r>
+      <w:proofErr w:type="gramEnd"/>
+      <w:r>
+        <w:t xml:space="preserve"> and that entity will have “Script Error” displayed on it in the world and no update or event bytecode chunks will be executed for that entity.</w:t>
       </w:r>
     </w:p>
     <w:p>
@@ -8423,14 +8510,27 @@
       <w:r>
         <w:t xml:space="preserve">Figure </w:t>
       </w:r>
-      <w:fldSimple w:instr=" SEQ Figure \* ARABIC ">
-        <w:r>
-          <w:rPr>
-            <w:noProof/>
-          </w:rPr>
-          <w:t>1</w:t>
-        </w:r>
-      </w:fldSimple>
+      <w:r>
+        <w:fldChar w:fldCharType="begin"/>
+      </w:r>
+      <w:r>
+        <w:instrText xml:space="preserve"> SEQ Figure \* ARABIC </w:instrText>
+      </w:r>
+      <w:r>
+        <w:fldChar w:fldCharType="separate"/>
+      </w:r>
+      <w:r>
+        <w:rPr>
+          <w:noProof/>
+        </w:rPr>
+        <w:t>1</w:t>
+      </w:r>
+      <w:r>
+        <w:rPr>
+          <w:noProof/>
+        </w:rPr>
+        <w:fldChar w:fldCharType="end"/>
+      </w:r>
       <w:r>
         <w:t>: Parser Error</w:t>
       </w:r>
@@ -8691,14 +8791,30 @@
       <w:r>
         <w:t xml:space="preserve">Figure </w:t>
       </w:r>
-      <w:fldSimple w:instr=" SEQ Figure \* ARABIC ">
-        <w:r>
-          <w:rPr>
-            <w:noProof/>
-          </w:rPr>
-          <w:t>2</w:t>
-        </w:r>
-      </w:fldSimple>
+      <w:r>
+        <w:fldChar w:fldCharType="begin"/>
+      </w:r>
+      <w:r>
+        <w:instrText xml:space="preserve"> SEQ Fi</w:instrText>
+      </w:r>
+      <w:r>
+        <w:instrText xml:space="preserve">gure \* ARABIC </w:instrText>
+      </w:r>
+      <w:r>
+        <w:fldChar w:fldCharType="separate"/>
+      </w:r>
+      <w:r>
+        <w:rPr>
+          <w:noProof/>
+        </w:rPr>
+        <w:t>2</w:t>
+      </w:r>
+      <w:r>
+        <w:rPr>
+          <w:noProof/>
+        </w:rPr>
+        <w:fldChar w:fldCharType="end"/>
+      </w:r>
       <w:r>
         <w:t>: Runtime Error</w:t>
       </w:r>
@@ -9044,14 +9160,27 @@
       <w:r>
         <w:t xml:space="preserve">Figure </w:t>
       </w:r>
-      <w:fldSimple w:instr=" SEQ Figure \* ARABIC ">
-        <w:r>
-          <w:rPr>
-            <w:noProof/>
-          </w:rPr>
-          <w:t>3</w:t>
-        </w:r>
-      </w:fldSimple>
+      <w:r>
+        <w:fldChar w:fldCharType="begin"/>
+      </w:r>
+      <w:r>
+        <w:instrText xml:space="preserve"> SEQ Figure \* ARABIC </w:instrText>
+      </w:r>
+      <w:r>
+        <w:fldChar w:fldCharType="separate"/>
+      </w:r>
+      <w:r>
+        <w:rPr>
+          <w:noProof/>
+        </w:rPr>
+        <w:t>3</w:t>
+      </w:r>
+      <w:r>
+        <w:rPr>
+          <w:noProof/>
+        </w:rPr>
+        <w:fldChar w:fldCharType="end"/>
+      </w:r>
       <w:r>
         <w:t>: Architecture Overview</w:t>
       </w:r>
@@ -9117,7 +9246,15 @@
     </w:p>
     <w:p>
       <w:r>
-        <w:t xml:space="preserve">The syntax of Zephyr was designed to resemble existing scripting languages in order to be easier for programmers and designers to transition to Zephyr from other languages. The language contains the types Number, String, Bool, Vec2, and Entity. </w:t>
+        <w:t xml:space="preserve">The syntax of Zephyr was designed to resemble existing scripting languages in order to be easier for programmers and designers to transition to Zephyr from other languages. The language contains the </w:t>
+      </w:r>
+      <w:proofErr w:type="gramStart"/>
+      <w:r>
+        <w:t>types</w:t>
+      </w:r>
+      <w:proofErr w:type="gramEnd"/>
+      <w:r>
+        <w:t xml:space="preserve"> Number, String, Bool, Vec2, and Entity. </w:t>
       </w:r>
       <w:r>
         <w:t xml:space="preserve">Any type can be converted to Bool or String during operations involving those types, but valid operations between other types are defined on a </w:t>
@@ -9210,14 +9347,27 @@
       <w:r>
         <w:t xml:space="preserve">Figure </w:t>
       </w:r>
-      <w:fldSimple w:instr=" SEQ Figure \* ARABIC ">
-        <w:r>
-          <w:rPr>
-            <w:noProof/>
-          </w:rPr>
-          <w:t>4</w:t>
-        </w:r>
-      </w:fldSimple>
+      <w:r>
+        <w:fldChar w:fldCharType="begin"/>
+      </w:r>
+      <w:r>
+        <w:instrText xml:space="preserve"> SEQ Figure \* ARABIC </w:instrText>
+      </w:r>
+      <w:r>
+        <w:fldChar w:fldCharType="separate"/>
+      </w:r>
+      <w:r>
+        <w:rPr>
+          <w:noProof/>
+        </w:rPr>
+        <w:t>4</w:t>
+      </w:r>
+      <w:r>
+        <w:rPr>
+          <w:noProof/>
+        </w:rPr>
+        <w:fldChar w:fldCharType="end"/>
+      </w:r>
       <w:r>
         <w:t>: Sample Zephyr Code</w:t>
       </w:r>
@@ -9341,14 +9491,27 @@
       <w:r>
         <w:t xml:space="preserve">Figure </w:t>
       </w:r>
-      <w:fldSimple w:instr=" SEQ Figure \* ARABIC ">
-        <w:r>
-          <w:rPr>
-            <w:noProof/>
-          </w:rPr>
-          <w:t>5</w:t>
-        </w:r>
-      </w:fldSimple>
+      <w:r>
+        <w:fldChar w:fldCharType="begin"/>
+      </w:r>
+      <w:r>
+        <w:instrText xml:space="preserve"> SEQ Figure \* ARABIC </w:instrText>
+      </w:r>
+      <w:r>
+        <w:fldChar w:fldCharType="separate"/>
+      </w:r>
+      <w:r>
+        <w:rPr>
+          <w:noProof/>
+        </w:rPr>
+        <w:t>5</w:t>
+      </w:r>
+      <w:r>
+        <w:rPr>
+          <w:noProof/>
+        </w:rPr>
+        <w:fldChar w:fldCharType="end"/>
+      </w:r>
       <w:r>
         <w:t>: Function Example</w:t>
       </w:r>
@@ -9528,14 +9691,27 @@
       <w:r>
         <w:t xml:space="preserve">Figure </w:t>
       </w:r>
-      <w:fldSimple w:instr=" SEQ Figure \* ARABIC ">
-        <w:r>
-          <w:rPr>
-            <w:noProof/>
-          </w:rPr>
-          <w:t>6</w:t>
-        </w:r>
-      </w:fldSimple>
+      <w:r>
+        <w:fldChar w:fldCharType="begin"/>
+      </w:r>
+      <w:r>
+        <w:instrText xml:space="preserve"> SEQ Figure \* ARABIC </w:instrText>
+      </w:r>
+      <w:r>
+        <w:fldChar w:fldCharType="separate"/>
+      </w:r>
+      <w:r>
+        <w:rPr>
+          <w:noProof/>
+        </w:rPr>
+        <w:t>6</w:t>
+      </w:r>
+      <w:r>
+        <w:rPr>
+          <w:noProof/>
+        </w:rPr>
+        <w:fldChar w:fldCharType="end"/>
+      </w:r>
       <w:r>
         <w:t>: State Example</w:t>
       </w:r>
@@ -9633,7 +9809,15 @@
     </w:p>
     <w:p>
       <w:r>
-        <w:t xml:space="preserve">Level designers were consulted on the syntax of Zephyr scripts and provided valuable insights that were integrated into the final artifact. The largest change was made after multiple designers agreed that communication between scripts was one of the largest pain points they had while using scripting engines. The point about communication led to the addition of an Entity built-in type and the ability to directly access variables and call methods on entity variables. Designers were later given the scripts and an .exe of the demo game to modify. The feedback sessions brought attention to a collection of bugs </w:t>
+        <w:t xml:space="preserve">Level designers were consulted on the syntax of Zephyr scripts and provided valuable insights that were integrated into the final artifact. The largest change was made after multiple designers agreed that communication between scripts was one of the largest </w:t>
+      </w:r>
+      <w:proofErr w:type="gramStart"/>
+      <w:r>
+        <w:t>pain</w:t>
+      </w:r>
+      <w:proofErr w:type="gramEnd"/>
+      <w:r>
+        <w:t xml:space="preserve"> points they had while using scripting engines. The point about communication led to the addition of an Entity built-in type and the ability to directly access variables and call methods on entity variables. Designers were later given the scripts and an .exe of the demo game to modify. The feedback sessions brought attention to a collection of bugs </w:t>
       </w:r>
       <w:r>
         <w:t xml:space="preserve">found by </w:t>
@@ -9712,7 +9896,13 @@
     </w:p>
     <w:p>
       <w:r>
-        <w:t>While working on Diablo’s Gate an issue encountered when attempting to call a function defined in an entity</w:t>
+        <w:t xml:space="preserve">While working on Diablo’s Gate </w:t>
+      </w:r>
+      <w:r>
+        <w:t>an</w:t>
+      </w:r>
+      <w:r>
+        <w:t xml:space="preserve"> issue encountered when attempting to call a function defined in an entity</w:t>
       </w:r>
       <w:r>
         <w:t xml:space="preserve"> from that same entity</w:t>
@@ -9766,8 +9956,16 @@
         <w:rPr>
           <w:iCs/>
         </w:rPr>
-        <w:t>, the level manager</w:t>
-      </w:r>
+        <w:t xml:space="preserve">, the level </w:t>
+      </w:r>
+      <w:proofErr w:type="gramStart"/>
+      <w:r>
+        <w:rPr>
+          <w:iCs/>
+        </w:rPr>
+        <w:t>manager</w:t>
+      </w:r>
+      <w:proofErr w:type="gramEnd"/>
       <w:r>
         <w:rPr>
           <w:iCs/>
@@ -11739,7 +11937,10 @@
     </w:p>
     <w:p>
       <w:r>
-        <w:t>The local function call issue discovered while developing Diablo’s Gate where if there were multiple instances of the same enemy, the function would be called on all of them instead of just the caller</w:t>
+        <w:t>The local function call issue discovered while developing Diablo’s Gate where i</w:t>
+      </w:r>
+      <w:r>
+        <w:t>f there were multiple instances of the same enemy, the function would be called on all of them instead of just the caller</w:t>
       </w:r>
       <w:r>
         <w:t xml:space="preserve">, also caused significant performance issues. By broadcasting function calls to all entities of the same type, the number of bytecode chunks interpreted grew exponentially and the update time increased dramatically. As an example, before the change the update time for 102 entities was 62.4 </w:t>
@@ -11857,7 +12058,7 @@
             </w:p>
             <w:tbl>
               <w:tblPr>
-                <w:tblW w:w="9240" w:type="dxa"/>
+                <w:tblW w:w="5000" w:type="pct"/>
                 <w:tblCellSpacing w:w="15" w:type="dxa"/>
                 <w:tblLayout w:type="fixed"/>
                 <w:tblCellMar>
@@ -11869,19 +12070,17 @@
                 <w:tblLook w:val="04A0" w:firstRow="1" w:lastRow="0" w:firstColumn="1" w:lastColumn="0" w:noHBand="0" w:noVBand="1"/>
               </w:tblPr>
               <w:tblGrid>
-                <w:gridCol w:w="450"/>
-                <w:gridCol w:w="90"/>
-                <w:gridCol w:w="8700"/>
+                <w:gridCol w:w="449"/>
+                <w:gridCol w:w="8911"/>
               </w:tblGrid>
               <w:tr>
                 <w:trPr>
-                  <w:divId w:val="1096705170"/>
-                  <w:trHeight w:val="502"/>
+                  <w:divId w:val="431440854"/>
                   <w:tblCellSpacing w:w="15" w:type="dxa"/>
                 </w:trPr>
                 <w:tc>
                   <w:tcPr>
-                    <w:tcW w:w="405" w:type="dxa"/>
+                    <w:tcW w:w="216" w:type="pct"/>
                     <w:hideMark/>
                   </w:tcPr>
                   <w:p>
@@ -11897,26 +12096,13 @@
                       <w:rPr>
                         <w:noProof/>
                       </w:rPr>
-                      <w:t xml:space="preserve">[1]   </w:t>
+                      <w:t xml:space="preserve">[1] </w:t>
                     </w:r>
                   </w:p>
                 </w:tc>
                 <w:tc>
                   <w:tcPr>
-                    <w:tcW w:w="60" w:type="dxa"/>
-                  </w:tcPr>
-                  <w:p>
-                    <w:pPr>
-                      <w:pStyle w:val="Bibliography"/>
-                      <w:rPr>
-                        <w:noProof/>
-                      </w:rPr>
-                    </w:pPr>
-                  </w:p>
-                </w:tc>
-                <w:tc>
-                  <w:tcPr>
-                    <w:tcW w:w="8655" w:type="dxa"/>
+                    <w:tcW w:w="4736" w:type="pct"/>
                     <w:hideMark/>
                   </w:tcPr>
                   <w:p>
@@ -11951,13 +12137,12 @@
               </w:tr>
               <w:tr>
                 <w:trPr>
-                  <w:divId w:val="1096705170"/>
-                  <w:trHeight w:val="502"/>
+                  <w:divId w:val="431440854"/>
                   <w:tblCellSpacing w:w="15" w:type="dxa"/>
                 </w:trPr>
                 <w:tc>
                   <w:tcPr>
-                    <w:tcW w:w="405" w:type="dxa"/>
+                    <w:tcW w:w="216" w:type="pct"/>
                     <w:hideMark/>
                   </w:tcPr>
                   <w:p>
@@ -11977,20 +12162,7 @@
                 </w:tc>
                 <w:tc>
                   <w:tcPr>
-                    <w:tcW w:w="60" w:type="dxa"/>
-                  </w:tcPr>
-                  <w:p>
-                    <w:pPr>
-                      <w:pStyle w:val="Bibliography"/>
-                      <w:rPr>
-                        <w:noProof/>
-                      </w:rPr>
-                    </w:pPr>
-                  </w:p>
-                </w:tc>
-                <w:tc>
-                  <w:tcPr>
-                    <w:tcW w:w="8655" w:type="dxa"/>
+                    <w:tcW w:w="4736" w:type="pct"/>
                     <w:hideMark/>
                   </w:tcPr>
                   <w:p>
@@ -12011,13 +12183,12 @@
               </w:tr>
               <w:tr>
                 <w:trPr>
-                  <w:divId w:val="1096705170"/>
-                  <w:trHeight w:val="502"/>
+                  <w:divId w:val="431440854"/>
                   <w:tblCellSpacing w:w="15" w:type="dxa"/>
                 </w:trPr>
                 <w:tc>
                   <w:tcPr>
-                    <w:tcW w:w="405" w:type="dxa"/>
+                    <w:tcW w:w="216" w:type="pct"/>
                     <w:hideMark/>
                   </w:tcPr>
                   <w:p>
@@ -12037,20 +12208,7 @@
                 </w:tc>
                 <w:tc>
                   <w:tcPr>
-                    <w:tcW w:w="60" w:type="dxa"/>
-                  </w:tcPr>
-                  <w:p>
-                    <w:pPr>
-                      <w:pStyle w:val="Bibliography"/>
-                      <w:rPr>
-                        <w:noProof/>
-                      </w:rPr>
-                    </w:pPr>
-                  </w:p>
-                </w:tc>
-                <w:tc>
-                  <w:tcPr>
-                    <w:tcW w:w="8655" w:type="dxa"/>
+                    <w:tcW w:w="4736" w:type="pct"/>
                     <w:hideMark/>
                   </w:tcPr>
                   <w:p>
@@ -12071,13 +12229,12 @@
               </w:tr>
               <w:tr>
                 <w:trPr>
-                  <w:divId w:val="1096705170"/>
-                  <w:trHeight w:val="1109"/>
+                  <w:divId w:val="431440854"/>
                   <w:tblCellSpacing w:w="15" w:type="dxa"/>
                 </w:trPr>
                 <w:tc>
                   <w:tcPr>
-                    <w:tcW w:w="405" w:type="dxa"/>
+                    <w:tcW w:w="216" w:type="pct"/>
                     <w:hideMark/>
                   </w:tcPr>
                   <w:p>
@@ -12097,20 +12254,7 @@
                 </w:tc>
                 <w:tc>
                   <w:tcPr>
-                    <w:tcW w:w="60" w:type="dxa"/>
-                  </w:tcPr>
-                  <w:p>
-                    <w:pPr>
-                      <w:pStyle w:val="Bibliography"/>
-                      <w:rPr>
-                        <w:noProof/>
-                      </w:rPr>
-                    </w:pPr>
-                  </w:p>
-                </w:tc>
-                <w:tc>
-                  <w:tcPr>
-                    <w:tcW w:w="8655" w:type="dxa"/>
+                    <w:tcW w:w="4736" w:type="pct"/>
                     <w:hideMark/>
                   </w:tcPr>
                   <w:p>
@@ -12131,13 +12275,12 @@
               </w:tr>
               <w:tr>
                 <w:trPr>
-                  <w:divId w:val="1096705170"/>
-                  <w:trHeight w:val="502"/>
+                  <w:divId w:val="431440854"/>
                   <w:tblCellSpacing w:w="15" w:type="dxa"/>
                 </w:trPr>
                 <w:tc>
                   <w:tcPr>
-                    <w:tcW w:w="405" w:type="dxa"/>
+                    <w:tcW w:w="216" w:type="pct"/>
                     <w:hideMark/>
                   </w:tcPr>
                   <w:p>
@@ -12157,20 +12300,7 @@
                 </w:tc>
                 <w:tc>
                   <w:tcPr>
-                    <w:tcW w:w="60" w:type="dxa"/>
-                  </w:tcPr>
-                  <w:p>
-                    <w:pPr>
-                      <w:pStyle w:val="Bibliography"/>
-                      <w:rPr>
-                        <w:noProof/>
-                      </w:rPr>
-                    </w:pPr>
-                  </w:p>
-                </w:tc>
-                <w:tc>
-                  <w:tcPr>
-                    <w:tcW w:w="8655" w:type="dxa"/>
+                    <w:tcW w:w="4736" w:type="pct"/>
                     <w:hideMark/>
                   </w:tcPr>
                   <w:p>
@@ -12205,13 +12335,12 @@
               </w:tr>
               <w:tr>
                 <w:trPr>
-                  <w:divId w:val="1096705170"/>
-                  <w:trHeight w:val="798"/>
+                  <w:divId w:val="431440854"/>
                   <w:tblCellSpacing w:w="15" w:type="dxa"/>
                 </w:trPr>
                 <w:tc>
                   <w:tcPr>
-                    <w:tcW w:w="405" w:type="dxa"/>
+                    <w:tcW w:w="216" w:type="pct"/>
                     <w:hideMark/>
                   </w:tcPr>
                   <w:p>
@@ -12231,20 +12360,7 @@
                 </w:tc>
                 <w:tc>
                   <w:tcPr>
-                    <w:tcW w:w="60" w:type="dxa"/>
-                  </w:tcPr>
-                  <w:p>
-                    <w:pPr>
-                      <w:pStyle w:val="Bibliography"/>
-                      <w:rPr>
-                        <w:noProof/>
-                      </w:rPr>
-                    </w:pPr>
-                  </w:p>
-                </w:tc>
-                <w:tc>
-                  <w:tcPr>
-                    <w:tcW w:w="8655" w:type="dxa"/>
+                    <w:tcW w:w="4736" w:type="pct"/>
                     <w:hideMark/>
                   </w:tcPr>
                   <w:p>
@@ -12265,13 +12381,12 @@
               </w:tr>
               <w:tr>
                 <w:trPr>
-                  <w:divId w:val="1096705170"/>
-                  <w:trHeight w:val="813"/>
+                  <w:divId w:val="431440854"/>
                   <w:tblCellSpacing w:w="15" w:type="dxa"/>
                 </w:trPr>
                 <w:tc>
                   <w:tcPr>
-                    <w:tcW w:w="405" w:type="dxa"/>
+                    <w:tcW w:w="216" w:type="pct"/>
                     <w:hideMark/>
                   </w:tcPr>
                   <w:p>
@@ -12291,20 +12406,7 @@
                 </w:tc>
                 <w:tc>
                   <w:tcPr>
-                    <w:tcW w:w="60" w:type="dxa"/>
-                  </w:tcPr>
-                  <w:p>
-                    <w:pPr>
-                      <w:pStyle w:val="Bibliography"/>
-                      <w:rPr>
-                        <w:noProof/>
-                      </w:rPr>
-                    </w:pPr>
-                  </w:p>
-                </w:tc>
-                <w:tc>
-                  <w:tcPr>
-                    <w:tcW w:w="8655" w:type="dxa"/>
+                    <w:tcW w:w="4736" w:type="pct"/>
                     <w:hideMark/>
                   </w:tcPr>
                   <w:p>
@@ -12339,13 +12441,12 @@
               </w:tr>
               <w:tr>
                 <w:trPr>
-                  <w:divId w:val="1096705170"/>
-                  <w:trHeight w:val="798"/>
+                  <w:divId w:val="431440854"/>
                   <w:tblCellSpacing w:w="15" w:type="dxa"/>
                 </w:trPr>
                 <w:tc>
                   <w:tcPr>
-                    <w:tcW w:w="405" w:type="dxa"/>
+                    <w:tcW w:w="216" w:type="pct"/>
                     <w:hideMark/>
                   </w:tcPr>
                   <w:p>
@@ -12365,20 +12466,7 @@
                 </w:tc>
                 <w:tc>
                   <w:tcPr>
-                    <w:tcW w:w="60" w:type="dxa"/>
-                  </w:tcPr>
-                  <w:p>
-                    <w:pPr>
-                      <w:pStyle w:val="Bibliography"/>
-                      <w:rPr>
-                        <w:noProof/>
-                      </w:rPr>
-                    </w:pPr>
-                  </w:p>
-                </w:tc>
-                <w:tc>
-                  <w:tcPr>
-                    <w:tcW w:w="8655" w:type="dxa"/>
+                    <w:tcW w:w="4736" w:type="pct"/>
                     <w:hideMark/>
                   </w:tcPr>
                   <w:p>
@@ -12399,13 +12487,12 @@
               </w:tr>
               <w:tr>
                 <w:trPr>
-                  <w:divId w:val="1096705170"/>
-                  <w:trHeight w:val="502"/>
+                  <w:divId w:val="431440854"/>
                   <w:tblCellSpacing w:w="15" w:type="dxa"/>
                 </w:trPr>
                 <w:tc>
                   <w:tcPr>
-                    <w:tcW w:w="405" w:type="dxa"/>
+                    <w:tcW w:w="216" w:type="pct"/>
                     <w:hideMark/>
                   </w:tcPr>
                   <w:p>
@@ -12425,20 +12512,7 @@
                 </w:tc>
                 <w:tc>
                   <w:tcPr>
-                    <w:tcW w:w="60" w:type="dxa"/>
-                  </w:tcPr>
-                  <w:p>
-                    <w:pPr>
-                      <w:pStyle w:val="Bibliography"/>
-                      <w:rPr>
-                        <w:noProof/>
-                      </w:rPr>
-                    </w:pPr>
-                  </w:p>
-                </w:tc>
-                <w:tc>
-                  <w:tcPr>
-                    <w:tcW w:w="8655" w:type="dxa"/>
+                    <w:tcW w:w="4736" w:type="pct"/>
                     <w:hideMark/>
                   </w:tcPr>
                   <w:p>
@@ -12459,13 +12533,12 @@
               </w:tr>
               <w:tr>
                 <w:trPr>
-                  <w:divId w:val="1096705170"/>
-                  <w:trHeight w:val="502"/>
+                  <w:divId w:val="431440854"/>
                   <w:tblCellSpacing w:w="15" w:type="dxa"/>
                 </w:trPr>
                 <w:tc>
                   <w:tcPr>
-                    <w:tcW w:w="405" w:type="dxa"/>
+                    <w:tcW w:w="216" w:type="pct"/>
                     <w:hideMark/>
                   </w:tcPr>
                   <w:p>
@@ -12485,20 +12558,7 @@
                 </w:tc>
                 <w:tc>
                   <w:tcPr>
-                    <w:tcW w:w="60" w:type="dxa"/>
-                  </w:tcPr>
-                  <w:p>
-                    <w:pPr>
-                      <w:pStyle w:val="Bibliography"/>
-                      <w:rPr>
-                        <w:noProof/>
-                      </w:rPr>
-                    </w:pPr>
-                  </w:p>
-                </w:tc>
-                <w:tc>
-                  <w:tcPr>
-                    <w:tcW w:w="8655" w:type="dxa"/>
+                    <w:tcW w:w="4736" w:type="pct"/>
                     <w:hideMark/>
                   </w:tcPr>
                   <w:p>
@@ -12533,13 +12593,12 @@
               </w:tr>
               <w:tr>
                 <w:trPr>
-                  <w:divId w:val="1096705170"/>
-                  <w:trHeight w:val="1109"/>
+                  <w:divId w:val="431440854"/>
                   <w:tblCellSpacing w:w="15" w:type="dxa"/>
                 </w:trPr>
                 <w:tc>
                   <w:tcPr>
-                    <w:tcW w:w="405" w:type="dxa"/>
+                    <w:tcW w:w="216" w:type="pct"/>
                     <w:hideMark/>
                   </w:tcPr>
                   <w:p>
@@ -12559,20 +12618,7 @@
                 </w:tc>
                 <w:tc>
                   <w:tcPr>
-                    <w:tcW w:w="60" w:type="dxa"/>
-                  </w:tcPr>
-                  <w:p>
-                    <w:pPr>
-                      <w:pStyle w:val="Bibliography"/>
-                      <w:rPr>
-                        <w:noProof/>
-                      </w:rPr>
-                    </w:pPr>
-                  </w:p>
-                </w:tc>
-                <w:tc>
-                  <w:tcPr>
-                    <w:tcW w:w="8655" w:type="dxa"/>
+                    <w:tcW w:w="4736" w:type="pct"/>
                     <w:hideMark/>
                   </w:tcPr>
                   <w:p>
@@ -12593,13 +12639,12 @@
               </w:tr>
               <w:tr>
                 <w:trPr>
-                  <w:divId w:val="1096705170"/>
-                  <w:trHeight w:val="1109"/>
+                  <w:divId w:val="431440854"/>
                   <w:tblCellSpacing w:w="15" w:type="dxa"/>
                 </w:trPr>
                 <w:tc>
                   <w:tcPr>
-                    <w:tcW w:w="405" w:type="dxa"/>
+                    <w:tcW w:w="216" w:type="pct"/>
                     <w:hideMark/>
                   </w:tcPr>
                   <w:p>
@@ -12620,20 +12665,7 @@
                 </w:tc>
                 <w:tc>
                   <w:tcPr>
-                    <w:tcW w:w="60" w:type="dxa"/>
-                  </w:tcPr>
-                  <w:p>
-                    <w:pPr>
-                      <w:pStyle w:val="Bibliography"/>
-                      <w:rPr>
-                        <w:noProof/>
-                      </w:rPr>
-                    </w:pPr>
-                  </w:p>
-                </w:tc>
-                <w:tc>
-                  <w:tcPr>
-                    <w:tcW w:w="8655" w:type="dxa"/>
+                    <w:tcW w:w="4736" w:type="pct"/>
                     <w:hideMark/>
                   </w:tcPr>
                   <w:p>
@@ -12654,13 +12686,12 @@
               </w:tr>
               <w:tr>
                 <w:trPr>
-                  <w:divId w:val="1096705170"/>
-                  <w:trHeight w:val="502"/>
+                  <w:divId w:val="431440854"/>
                   <w:tblCellSpacing w:w="15" w:type="dxa"/>
                 </w:trPr>
                 <w:tc>
                   <w:tcPr>
-                    <w:tcW w:w="405" w:type="dxa"/>
+                    <w:tcW w:w="216" w:type="pct"/>
                     <w:hideMark/>
                   </w:tcPr>
                   <w:p>
@@ -12680,20 +12711,7 @@
                 </w:tc>
                 <w:tc>
                   <w:tcPr>
-                    <w:tcW w:w="60" w:type="dxa"/>
-                  </w:tcPr>
-                  <w:p>
-                    <w:pPr>
-                      <w:pStyle w:val="Bibliography"/>
-                      <w:rPr>
-                        <w:noProof/>
-                      </w:rPr>
-                    </w:pPr>
-                  </w:p>
-                </w:tc>
-                <w:tc>
-                  <w:tcPr>
-                    <w:tcW w:w="8655" w:type="dxa"/>
+                    <w:tcW w:w="4736" w:type="pct"/>
                     <w:hideMark/>
                   </w:tcPr>
                   <w:p>
@@ -12728,13 +12746,12 @@
               </w:tr>
               <w:tr>
                 <w:trPr>
-                  <w:divId w:val="1096705170"/>
-                  <w:trHeight w:val="502"/>
+                  <w:divId w:val="431440854"/>
                   <w:tblCellSpacing w:w="15" w:type="dxa"/>
                 </w:trPr>
                 <w:tc>
                   <w:tcPr>
-                    <w:tcW w:w="405" w:type="dxa"/>
+                    <w:tcW w:w="216" w:type="pct"/>
                     <w:hideMark/>
                   </w:tcPr>
                   <w:p>
@@ -12754,20 +12771,7 @@
                 </w:tc>
                 <w:tc>
                   <w:tcPr>
-                    <w:tcW w:w="60" w:type="dxa"/>
-                  </w:tcPr>
-                  <w:p>
-                    <w:pPr>
-                      <w:pStyle w:val="Bibliography"/>
-                      <w:rPr>
-                        <w:noProof/>
-                      </w:rPr>
-                    </w:pPr>
-                  </w:p>
-                </w:tc>
-                <w:tc>
-                  <w:tcPr>
-                    <w:tcW w:w="8655" w:type="dxa"/>
+                    <w:tcW w:w="4736" w:type="pct"/>
                     <w:hideMark/>
                   </w:tcPr>
                   <w:p>
@@ -12788,13 +12792,12 @@
               </w:tr>
               <w:tr>
                 <w:trPr>
-                  <w:divId w:val="1096705170"/>
-                  <w:trHeight w:val="502"/>
+                  <w:divId w:val="431440854"/>
                   <w:tblCellSpacing w:w="15" w:type="dxa"/>
                 </w:trPr>
                 <w:tc>
                   <w:tcPr>
-                    <w:tcW w:w="405" w:type="dxa"/>
+                    <w:tcW w:w="216" w:type="pct"/>
                     <w:hideMark/>
                   </w:tcPr>
                   <w:p>
@@ -12814,20 +12817,7 @@
                 </w:tc>
                 <w:tc>
                   <w:tcPr>
-                    <w:tcW w:w="60" w:type="dxa"/>
-                  </w:tcPr>
-                  <w:p>
-                    <w:pPr>
-                      <w:pStyle w:val="Bibliography"/>
-                      <w:rPr>
-                        <w:noProof/>
-                      </w:rPr>
-                    </w:pPr>
-                  </w:p>
-                </w:tc>
-                <w:tc>
-                  <w:tcPr>
-                    <w:tcW w:w="8655" w:type="dxa"/>
+                    <w:tcW w:w="4736" w:type="pct"/>
                     <w:hideMark/>
                   </w:tcPr>
                   <w:p>
@@ -12848,13 +12838,12 @@
               </w:tr>
               <w:tr>
                 <w:trPr>
-                  <w:divId w:val="1096705170"/>
-                  <w:trHeight w:val="813"/>
+                  <w:divId w:val="431440854"/>
                   <w:tblCellSpacing w:w="15" w:type="dxa"/>
                 </w:trPr>
                 <w:tc>
                   <w:tcPr>
-                    <w:tcW w:w="405" w:type="dxa"/>
+                    <w:tcW w:w="216" w:type="pct"/>
                     <w:hideMark/>
                   </w:tcPr>
                   <w:p>
@@ -12874,20 +12863,7 @@
                 </w:tc>
                 <w:tc>
                   <w:tcPr>
-                    <w:tcW w:w="60" w:type="dxa"/>
-                  </w:tcPr>
-                  <w:p>
-                    <w:pPr>
-                      <w:pStyle w:val="Bibliography"/>
-                      <w:rPr>
-                        <w:noProof/>
-                      </w:rPr>
-                    </w:pPr>
-                  </w:p>
-                </w:tc>
-                <w:tc>
-                  <w:tcPr>
-                    <w:tcW w:w="8655" w:type="dxa"/>
+                    <w:tcW w:w="4736" w:type="pct"/>
                     <w:hideMark/>
                   </w:tcPr>
                   <w:p>
@@ -12922,13 +12898,12 @@
               </w:tr>
               <w:tr>
                 <w:trPr>
-                  <w:divId w:val="1096705170"/>
-                  <w:trHeight w:val="1109"/>
+                  <w:divId w:val="431440854"/>
                   <w:tblCellSpacing w:w="15" w:type="dxa"/>
                 </w:trPr>
                 <w:tc>
                   <w:tcPr>
-                    <w:tcW w:w="405" w:type="dxa"/>
+                    <w:tcW w:w="216" w:type="pct"/>
                     <w:hideMark/>
                   </w:tcPr>
                   <w:p>
@@ -12948,20 +12923,7 @@
                 </w:tc>
                 <w:tc>
                   <w:tcPr>
-                    <w:tcW w:w="60" w:type="dxa"/>
-                  </w:tcPr>
-                  <w:p>
-                    <w:pPr>
-                      <w:pStyle w:val="Bibliography"/>
-                      <w:rPr>
-                        <w:noProof/>
-                      </w:rPr>
-                    </w:pPr>
-                  </w:p>
-                </w:tc>
-                <w:tc>
-                  <w:tcPr>
-                    <w:tcW w:w="8655" w:type="dxa"/>
+                    <w:tcW w:w="4736" w:type="pct"/>
                     <w:hideMark/>
                   </w:tcPr>
                   <w:p>
@@ -12982,13 +12944,12 @@
               </w:tr>
               <w:tr>
                 <w:trPr>
-                  <w:divId w:val="1096705170"/>
-                  <w:trHeight w:val="502"/>
+                  <w:divId w:val="431440854"/>
                   <w:tblCellSpacing w:w="15" w:type="dxa"/>
                 </w:trPr>
                 <w:tc>
                   <w:tcPr>
-                    <w:tcW w:w="405" w:type="dxa"/>
+                    <w:tcW w:w="216" w:type="pct"/>
                     <w:hideMark/>
                   </w:tcPr>
                   <w:p>
@@ -13008,20 +12969,7 @@
                 </w:tc>
                 <w:tc>
                   <w:tcPr>
-                    <w:tcW w:w="60" w:type="dxa"/>
-                  </w:tcPr>
-                  <w:p>
-                    <w:pPr>
-                      <w:pStyle w:val="Bibliography"/>
-                      <w:rPr>
-                        <w:noProof/>
-                      </w:rPr>
-                    </w:pPr>
-                  </w:p>
-                </w:tc>
-                <w:tc>
-                  <w:tcPr>
-                    <w:tcW w:w="8655" w:type="dxa"/>
+                    <w:tcW w:w="4736" w:type="pct"/>
                     <w:hideMark/>
                   </w:tcPr>
                   <w:p>
@@ -13040,130 +12988,10 @@
                   </w:p>
                 </w:tc>
               </w:tr>
-              <w:tr>
-                <w:trPr>
-                  <w:divId w:val="1096705170"/>
-                  <w:trHeight w:val="488"/>
-                  <w:tblCellSpacing w:w="15" w:type="dxa"/>
-                </w:trPr>
-                <w:tc>
-                  <w:tcPr>
-                    <w:tcW w:w="405" w:type="dxa"/>
-                    <w:hideMark/>
-                  </w:tcPr>
-                  <w:p>
-                    <w:pPr>
-                      <w:pStyle w:val="Bibliography"/>
-                      <w:rPr>
-                        <w:noProof/>
-                      </w:rPr>
-                    </w:pPr>
-                    <w:r>
-                      <w:rPr>
-                        <w:noProof/>
-                      </w:rPr>
-                      <w:t xml:space="preserve">[19] </w:t>
-                    </w:r>
-                  </w:p>
-                </w:tc>
-                <w:tc>
-                  <w:tcPr>
-                    <w:tcW w:w="60" w:type="dxa"/>
-                  </w:tcPr>
-                  <w:p>
-                    <w:pPr>
-                      <w:pStyle w:val="Bibliography"/>
-                      <w:rPr>
-                        <w:noProof/>
-                      </w:rPr>
-                    </w:pPr>
-                  </w:p>
-                </w:tc>
-                <w:tc>
-                  <w:tcPr>
-                    <w:tcW w:w="8655" w:type="dxa"/>
-                    <w:hideMark/>
-                  </w:tcPr>
-                  <w:p>
-                    <w:pPr>
-                      <w:pStyle w:val="Bibliography"/>
-                      <w:rPr>
-                        <w:noProof/>
-                      </w:rPr>
-                    </w:pPr>
-                    <w:r>
-                      <w:rPr>
-                        <w:noProof/>
-                      </w:rPr>
-                      <w:t>"Language Grammars," MacroMates Inc., [Online]. Available: https://macromates.com/manual/en/language_grammars.</w:t>
-                    </w:r>
-                  </w:p>
-                </w:tc>
-              </w:tr>
-              <w:tr>
-                <w:trPr>
-                  <w:divId w:val="1096705170"/>
-                  <w:trHeight w:val="813"/>
-                  <w:tblCellSpacing w:w="15" w:type="dxa"/>
-                </w:trPr>
-                <w:tc>
-                  <w:tcPr>
-                    <w:tcW w:w="405" w:type="dxa"/>
-                    <w:hideMark/>
-                  </w:tcPr>
-                  <w:p>
-                    <w:pPr>
-                      <w:pStyle w:val="Bibliography"/>
-                      <w:rPr>
-                        <w:noProof/>
-                      </w:rPr>
-                    </w:pPr>
-                    <w:r>
-                      <w:rPr>
-                        <w:noProof/>
-                      </w:rPr>
-                      <w:t xml:space="preserve">[20] </w:t>
-                    </w:r>
-                  </w:p>
-                </w:tc>
-                <w:tc>
-                  <w:tcPr>
-                    <w:tcW w:w="60" w:type="dxa"/>
-                  </w:tcPr>
-                  <w:p>
-                    <w:pPr>
-                      <w:pStyle w:val="Bibliography"/>
-                      <w:rPr>
-                        <w:noProof/>
-                      </w:rPr>
-                    </w:pPr>
-                  </w:p>
-                </w:tc>
-                <w:tc>
-                  <w:tcPr>
-                    <w:tcW w:w="8655" w:type="dxa"/>
-                    <w:hideMark/>
-                  </w:tcPr>
-                  <w:p>
-                    <w:pPr>
-                      <w:pStyle w:val="Bibliography"/>
-                      <w:rPr>
-                        <w:noProof/>
-                      </w:rPr>
-                    </w:pPr>
-                    <w:r>
-                      <w:rPr>
-                        <w:noProof/>
-                      </w:rPr>
-                      <w:t>A. Dima, "Github Repo microsoft/vscode-textmate," [Online]. Available: https://github.com/microsoft/vscode-textmate/blob/main/test-cases/first-mate/fixtures/python.json.</w:t>
-                    </w:r>
-                  </w:p>
-                </w:tc>
-              </w:tr>
             </w:tbl>
             <w:p>
               <w:pPr>
-                <w:divId w:val="1096705170"/>
+                <w:divId w:val="431440854"/>
                 <w:rPr>
                   <w:rFonts w:eastAsia="Times New Roman"/>
                   <w:noProof/>
@@ -20728,199 +20556,6 @@
 </file>
 
 <file path=customXml/item1.xml><?xml version="1.0" encoding="utf-8"?>
-<ct:contentTypeSchema xmlns:ct="http://schemas.microsoft.com/office/2006/metadata/contentType" xmlns:ma="http://schemas.microsoft.com/office/2006/metadata/properties/metaAttributes" ct:_="" ma:_="" ma:contentTypeName="Document" ma:contentTypeID="0x010100FE3EE61F1D32294DA3E714D25D3DD2BC" ma:contentTypeVersion="9" ma:contentTypeDescription="Create a new document." ma:contentTypeScope="" ma:versionID="a145ef2613cfbc6cd45446be113b2a5d">
-  <xsd:schema xmlns:xsd="http://www.w3.org/2001/XMLSchema" xmlns:xs="http://www.w3.org/2001/XMLSchema" xmlns:p="http://schemas.microsoft.com/office/2006/metadata/properties" xmlns:ns3="97cb1cbb-3acc-4c81-a65d-cd600d5d50e9" targetNamespace="http://schemas.microsoft.com/office/2006/metadata/properties" ma:root="true" ma:fieldsID="c73f78979ba8818b43d186c58e04b9d6" ns3:_="">
-    <xsd:import namespace="97cb1cbb-3acc-4c81-a65d-cd600d5d50e9"/>
-    <xsd:element name="properties">
-      <xsd:complexType>
-        <xsd:sequence>
-          <xsd:element name="documentManagement">
-            <xsd:complexType>
-              <xsd:all>
-                <xsd:element ref="ns3:MediaServiceMetadata" minOccurs="0"/>
-                <xsd:element ref="ns3:MediaServiceFastMetadata" minOccurs="0"/>
-                <xsd:element ref="ns3:MediaServiceAutoKeyPoints" minOccurs="0"/>
-                <xsd:element ref="ns3:MediaServiceKeyPoints" minOccurs="0"/>
-                <xsd:element ref="ns3:MediaServiceAutoTags" minOccurs="0"/>
-                <xsd:element ref="ns3:MediaServiceOCR" minOccurs="0"/>
-                <xsd:element ref="ns3:MediaServiceGenerationTime" minOccurs="0"/>
-                <xsd:element ref="ns3:MediaServiceEventHashCode" minOccurs="0"/>
-                <xsd:element ref="ns3:MediaServiceDateTaken" minOccurs="0"/>
-              </xsd:all>
-            </xsd:complexType>
-          </xsd:element>
-        </xsd:sequence>
-      </xsd:complexType>
-    </xsd:element>
-  </xsd:schema>
-  <xsd:schema xmlns:xsd="http://www.w3.org/2001/XMLSchema" xmlns:xs="http://www.w3.org/2001/XMLSchema" xmlns:dms="http://schemas.microsoft.com/office/2006/documentManagement/types" xmlns:pc="http://schemas.microsoft.com/office/infopath/2007/PartnerControls" targetNamespace="97cb1cbb-3acc-4c81-a65d-cd600d5d50e9" elementFormDefault="qualified">
-    <xsd:import namespace="http://schemas.microsoft.com/office/2006/documentManagement/types"/>
-    <xsd:import namespace="http://schemas.microsoft.com/office/infopath/2007/PartnerControls"/>
-    <xsd:element name="MediaServiceMetadata" ma:index="8" nillable="true" ma:displayName="MediaServiceMetadata" ma:hidden="true" ma:internalName="MediaServiceMetadata" ma:readOnly="true">
-      <xsd:simpleType>
-        <xsd:restriction base="dms:Note"/>
-      </xsd:simpleType>
-    </xsd:element>
-    <xsd:element name="MediaServiceFastMetadata" ma:index="9" nillable="true" ma:displayName="MediaServiceFastMetadata" ma:hidden="true" ma:internalName="MediaServiceFastMetadata" ma:readOnly="true">
-      <xsd:simpleType>
-        <xsd:restriction base="dms:Note"/>
-      </xsd:simpleType>
-    </xsd:element>
-    <xsd:element name="MediaServiceAutoKeyPoints" ma:index="10" nillable="true" ma:displayName="MediaServiceAutoKeyPoints" ma:hidden="true" ma:internalName="MediaServiceAutoKeyPoints" ma:readOnly="true">
-      <xsd:simpleType>
-        <xsd:restriction base="dms:Note"/>
-      </xsd:simpleType>
-    </xsd:element>
-    <xsd:element name="MediaServiceKeyPoints" ma:index="11" nillable="true" ma:displayName="KeyPoints" ma:internalName="MediaServiceKeyPoints" ma:readOnly="true">
-      <xsd:simpleType>
-        <xsd:restriction base="dms:Note">
-          <xsd:maxLength value="255"/>
-        </xsd:restriction>
-      </xsd:simpleType>
-    </xsd:element>
-    <xsd:element name="MediaServiceAutoTags" ma:index="12" nillable="true" ma:displayName="Tags" ma:internalName="MediaServiceAutoTags" ma:readOnly="true">
-      <xsd:simpleType>
-        <xsd:restriction base="dms:Text"/>
-      </xsd:simpleType>
-    </xsd:element>
-    <xsd:element name="MediaServiceOCR" ma:index="13" nillable="true" ma:displayName="Extracted Text" ma:internalName="MediaServiceOCR" ma:readOnly="true">
-      <xsd:simpleType>
-        <xsd:restriction base="dms:Note">
-          <xsd:maxLength value="255"/>
-        </xsd:restriction>
-      </xsd:simpleType>
-    </xsd:element>
-    <xsd:element name="MediaServiceGenerationTime" ma:index="14" nillable="true" ma:displayName="MediaServiceGenerationTime" ma:hidden="true" ma:internalName="MediaServiceGenerationTime" ma:readOnly="true">
-      <xsd:simpleType>
-        <xsd:restriction base="dms:Text"/>
-      </xsd:simpleType>
-    </xsd:element>
-    <xsd:element name="MediaServiceEventHashCode" ma:index="15" nillable="true" ma:displayName="MediaServiceEventHashCode" ma:hidden="true" ma:internalName="MediaServiceEventHashCode" ma:readOnly="true">
-      <xsd:simpleType>
-        <xsd:restriction base="dms:Text"/>
-      </xsd:simpleType>
-    </xsd:element>
-    <xsd:element name="MediaServiceDateTaken" ma:index="16" nillable="true" ma:displayName="MediaServiceDateTaken" ma:hidden="true" ma:internalName="MediaServiceDateTaken" ma:readOnly="true">
-      <xsd:simpleType>
-        <xsd:restriction base="dms:Text"/>
-      </xsd:simpleType>
-    </xsd:element>
-  </xsd:schema>
-  <xsd:schema xmlns="http://schemas.openxmlformats.org/package/2006/metadata/core-properties" xmlns:xsd="http://www.w3.org/2001/XMLSchema" xmlns:xsi="http://www.w3.org/2001/XMLSchema-instance" xmlns:dc="http://purl.org/dc/elements/1.1/" xmlns:dcterms="http://purl.org/dc/terms/" xmlns:odoc="http://schemas.microsoft.com/internal/obd" targetNamespace="http://schemas.openxmlformats.org/package/2006/metadata/core-properties" elementFormDefault="qualified" attributeFormDefault="unqualified" blockDefault="#all">
-    <xsd:import namespace="http://purl.org/dc/elements/1.1/" schemaLocation="http://dublincore.org/schemas/xmls/qdc/2003/04/02/dc.xsd"/>
-    <xsd:import namespace="http://purl.org/dc/terms/" schemaLocation="http://dublincore.org/schemas/xmls/qdc/2003/04/02/dcterms.xsd"/>
-    <xsd:element name="coreProperties" type="CT_coreProperties"/>
-    <xsd:complexType name="CT_coreProperties">
-      <xsd:all>
-        <xsd:element ref="dc:creator" minOccurs="0" maxOccurs="1"/>
-        <xsd:element ref="dcterms:created" minOccurs="0" maxOccurs="1"/>
-        <xsd:element ref="dc:identifier" minOccurs="0" maxOccurs="1"/>
-        <xsd:element name="contentType" minOccurs="0" maxOccurs="1" type="xsd:string" ma:index="0" ma:displayName="Content Type"/>
-        <xsd:element ref="dc:title" minOccurs="0" maxOccurs="1" ma:index="4" ma:displayName="Title"/>
-        <xsd:element ref="dc:subject" minOccurs="0" maxOccurs="1"/>
-        <xsd:element ref="dc:description" minOccurs="0" maxOccurs="1"/>
-        <xsd:element name="keywords" minOccurs="0" maxOccurs="1" type="xsd:string"/>
-        <xsd:element ref="dc:language" minOccurs="0" maxOccurs="1"/>
-        <xsd:element name="category" minOccurs="0" maxOccurs="1" type="xsd:string"/>
-        <xsd:element name="version" minOccurs="0" maxOccurs="1" type="xsd:string"/>
-        <xsd:element name="revision" minOccurs="0" maxOccurs="1" type="xsd:string">
-          <xsd:annotation>
-            <xsd:documentation>
-                        This value indicates the number of saves or revisions. The application is responsible for updating this value after each revision.
-                    </xsd:documentation>
-          </xsd:annotation>
-        </xsd:element>
-        <xsd:element name="lastModifiedBy" minOccurs="0" maxOccurs="1" type="xsd:string"/>
-        <xsd:element ref="dcterms:modified" minOccurs="0" maxOccurs="1"/>
-        <xsd:element name="contentStatus" minOccurs="0" maxOccurs="1" type="xsd:string"/>
-      </xsd:all>
-    </xsd:complexType>
-  </xsd:schema>
-  <xs:schema xmlns:pc="http://schemas.microsoft.com/office/infopath/2007/PartnerControls" xmlns:xs="http://www.w3.org/2001/XMLSchema" targetNamespace="http://schemas.microsoft.com/office/infopath/2007/PartnerControls" elementFormDefault="qualified" attributeFormDefault="unqualified">
-    <xs:element name="Person">
-      <xs:complexType>
-        <xs:sequence>
-          <xs:element ref="pc:DisplayName" minOccurs="0"/>
-          <xs:element ref="pc:AccountId" minOccurs="0"/>
-          <xs:element ref="pc:AccountType" minOccurs="0"/>
-        </xs:sequence>
-      </xs:complexType>
-    </xs:element>
-    <xs:element name="DisplayName" type="xs:string"/>
-    <xs:element name="AccountId" type="xs:string"/>
-    <xs:element name="AccountType" type="xs:string"/>
-    <xs:element name="BDCAssociatedEntity">
-      <xs:complexType>
-        <xs:sequence>
-          <xs:element ref="pc:BDCEntity" minOccurs="0" maxOccurs="unbounded"/>
-        </xs:sequence>
-        <xs:attribute ref="pc:EntityNamespace"/>
-        <xs:attribute ref="pc:EntityName"/>
-        <xs:attribute ref="pc:SystemInstanceName"/>
-        <xs:attribute ref="pc:AssociationName"/>
-      </xs:complexType>
-    </xs:element>
-    <xs:attribute name="EntityNamespace" type="xs:string"/>
-    <xs:attribute name="EntityName" type="xs:string"/>
-    <xs:attribute name="SystemInstanceName" type="xs:string"/>
-    <xs:attribute name="AssociationName" type="xs:string"/>
-    <xs:element name="BDCEntity">
-      <xs:complexType>
-        <xs:sequence>
-          <xs:element ref="pc:EntityDisplayName" minOccurs="0"/>
-          <xs:element ref="pc:EntityInstanceReference" minOccurs="0"/>
-          <xs:element ref="pc:EntityId1" minOccurs="0"/>
-          <xs:element ref="pc:EntityId2" minOccurs="0"/>
-          <xs:element ref="pc:EntityId3" minOccurs="0"/>
-          <xs:element ref="pc:EntityId4" minOccurs="0"/>
-          <xs:element ref="pc:EntityId5" minOccurs="0"/>
-        </xs:sequence>
-      </xs:complexType>
-    </xs:element>
-    <xs:element name="EntityDisplayName" type="xs:string"/>
-    <xs:element name="EntityInstanceReference" type="xs:string"/>
-    <xs:element name="EntityId1" type="xs:string"/>
-    <xs:element name="EntityId2" type="xs:string"/>
-    <xs:element name="EntityId3" type="xs:string"/>
-    <xs:element name="EntityId4" type="xs:string"/>
-    <xs:element name="EntityId5" type="xs:string"/>
-    <xs:element name="Terms">
-      <xs:complexType>
-        <xs:sequence>
-          <xs:element ref="pc:TermInfo" minOccurs="0" maxOccurs="unbounded"/>
-        </xs:sequence>
-      </xs:complexType>
-    </xs:element>
-    <xs:element name="TermInfo">
-      <xs:complexType>
-        <xs:sequence>
-          <xs:element ref="pc:TermName" minOccurs="0"/>
-          <xs:element ref="pc:TermId" minOccurs="0"/>
-        </xs:sequence>
-      </xs:complexType>
-    </xs:element>
-    <xs:element name="TermName" type="xs:string"/>
-    <xs:element name="TermId" type="xs:string"/>
-  </xs:schema>
-</ct:contentTypeSchema>
-</file>
-
-<file path=customXml/item2.xml><?xml version="1.0" encoding="utf-8"?>
-<?mso-contentType ?>
-<FormTemplates xmlns="http://schemas.microsoft.com/sharepoint/v3/contenttype/forms">
-  <Display>DocumentLibraryForm</Display>
-  <Edit>DocumentLibraryForm</Edit>
-  <New>DocumentLibraryForm</New>
-</FormTemplates>
-</file>
-
-<file path=customXml/item3.xml><?xml version="1.0" encoding="utf-8"?>
-<p:properties xmlns:p="http://schemas.microsoft.com/office/2006/metadata/properties" xmlns:xsi="http://www.w3.org/2001/XMLSchema-instance" xmlns:pc="http://schemas.microsoft.com/office/infopath/2007/PartnerControls">
-  <documentManagement/>
-</p:properties>
-</file>
-
-<file path=customXml/item4.xml><?xml version="1.0" encoding="utf-8"?>
 <b:Sources xmlns:b="http://schemas.openxmlformats.org/officeDocument/2006/bibliography" xmlns="http://schemas.openxmlformats.org/officeDocument/2006/bibliography" SelectedStyle="\IEEE2006OfficeOnline.xsl" StyleName="IEEE" Version="2006">
   <b:Source>
     <b:Tag>Jas09</b:Tag>
@@ -21313,37 +20948,211 @@
     <b:Year>2018</b:Year>
     <b:RefOrder>18</b:RefOrder>
   </b:Source>
-  <b:Source>
-    <b:Tag>Lan</b:Tag>
-    <b:SourceType>InternetSite</b:SourceType>
-    <b:Guid>{3194536E-8985-4707-A452-472E3FCE6D7E}</b:Guid>
-    <b:Title>Language Grammars</b:Title>
-    <b:ProductionCompany>MacroMates Inc.</b:ProductionCompany>
-    <b:URL>https://macromates.com/manual/en/language_grammars</b:URL>
-    <b:RefOrder>19</b:RefOrder>
-  </b:Source>
-  <b:Source>
-    <b:Tag>Ale</b:Tag>
-    <b:SourceType>InternetSite</b:SourceType>
-    <b:Guid>{AD527729-9CA8-4C1E-9C24-E9A2116A3223}</b:Guid>
-    <b:Author>
-      <b:Author>
-        <b:NameList>
-          <b:Person>
-            <b:Last>Dima</b:Last>
-            <b:First>Alexandru</b:First>
-          </b:Person>
-        </b:NameList>
-      </b:Author>
-    </b:Author>
-    <b:Title>Github Repo microsoft/vscode-textmate</b:Title>
-    <b:URL>https://github.com/microsoft/vscode-textmate/blob/main/test-cases/first-mate/fixtures/python.json</b:URL>
-    <b:RefOrder>20</b:RefOrder>
-  </b:Source>
 </b:Sources>
 </file>
 
+<file path=customXml/item2.xml><?xml version="1.0" encoding="utf-8"?>
+<ct:contentTypeSchema xmlns:ct="http://schemas.microsoft.com/office/2006/metadata/contentType" xmlns:ma="http://schemas.microsoft.com/office/2006/metadata/properties/metaAttributes" ct:_="" ma:_="" ma:contentTypeName="Document" ma:contentTypeID="0x010100FE3EE61F1D32294DA3E714D25D3DD2BC" ma:contentTypeVersion="9" ma:contentTypeDescription="Create a new document." ma:contentTypeScope="" ma:versionID="a145ef2613cfbc6cd45446be113b2a5d">
+  <xsd:schema xmlns:xsd="http://www.w3.org/2001/XMLSchema" xmlns:xs="http://www.w3.org/2001/XMLSchema" xmlns:p="http://schemas.microsoft.com/office/2006/metadata/properties" xmlns:ns3="97cb1cbb-3acc-4c81-a65d-cd600d5d50e9" targetNamespace="http://schemas.microsoft.com/office/2006/metadata/properties" ma:root="true" ma:fieldsID="c73f78979ba8818b43d186c58e04b9d6" ns3:_="">
+    <xsd:import namespace="97cb1cbb-3acc-4c81-a65d-cd600d5d50e9"/>
+    <xsd:element name="properties">
+      <xsd:complexType>
+        <xsd:sequence>
+          <xsd:element name="documentManagement">
+            <xsd:complexType>
+              <xsd:all>
+                <xsd:element ref="ns3:MediaServiceMetadata" minOccurs="0"/>
+                <xsd:element ref="ns3:MediaServiceFastMetadata" minOccurs="0"/>
+                <xsd:element ref="ns3:MediaServiceAutoKeyPoints" minOccurs="0"/>
+                <xsd:element ref="ns3:MediaServiceKeyPoints" minOccurs="0"/>
+                <xsd:element ref="ns3:MediaServiceAutoTags" minOccurs="0"/>
+                <xsd:element ref="ns3:MediaServiceOCR" minOccurs="0"/>
+                <xsd:element ref="ns3:MediaServiceGenerationTime" minOccurs="0"/>
+                <xsd:element ref="ns3:MediaServiceEventHashCode" minOccurs="0"/>
+                <xsd:element ref="ns3:MediaServiceDateTaken" minOccurs="0"/>
+              </xsd:all>
+            </xsd:complexType>
+          </xsd:element>
+        </xsd:sequence>
+      </xsd:complexType>
+    </xsd:element>
+  </xsd:schema>
+  <xsd:schema xmlns:xsd="http://www.w3.org/2001/XMLSchema" xmlns:xs="http://www.w3.org/2001/XMLSchema" xmlns:dms="http://schemas.microsoft.com/office/2006/documentManagement/types" xmlns:pc="http://schemas.microsoft.com/office/infopath/2007/PartnerControls" targetNamespace="97cb1cbb-3acc-4c81-a65d-cd600d5d50e9" elementFormDefault="qualified">
+    <xsd:import namespace="http://schemas.microsoft.com/office/2006/documentManagement/types"/>
+    <xsd:import namespace="http://schemas.microsoft.com/office/infopath/2007/PartnerControls"/>
+    <xsd:element name="MediaServiceMetadata" ma:index="8" nillable="true" ma:displayName="MediaServiceMetadata" ma:hidden="true" ma:internalName="MediaServiceMetadata" ma:readOnly="true">
+      <xsd:simpleType>
+        <xsd:restriction base="dms:Note"/>
+      </xsd:simpleType>
+    </xsd:element>
+    <xsd:element name="MediaServiceFastMetadata" ma:index="9" nillable="true" ma:displayName="MediaServiceFastMetadata" ma:hidden="true" ma:internalName="MediaServiceFastMetadata" ma:readOnly="true">
+      <xsd:simpleType>
+        <xsd:restriction base="dms:Note"/>
+      </xsd:simpleType>
+    </xsd:element>
+    <xsd:element name="MediaServiceAutoKeyPoints" ma:index="10" nillable="true" ma:displayName="MediaServiceAutoKeyPoints" ma:hidden="true" ma:internalName="MediaServiceAutoKeyPoints" ma:readOnly="true">
+      <xsd:simpleType>
+        <xsd:restriction base="dms:Note"/>
+      </xsd:simpleType>
+    </xsd:element>
+    <xsd:element name="MediaServiceKeyPoints" ma:index="11" nillable="true" ma:displayName="KeyPoints" ma:internalName="MediaServiceKeyPoints" ma:readOnly="true">
+      <xsd:simpleType>
+        <xsd:restriction base="dms:Note">
+          <xsd:maxLength value="255"/>
+        </xsd:restriction>
+      </xsd:simpleType>
+    </xsd:element>
+    <xsd:element name="MediaServiceAutoTags" ma:index="12" nillable="true" ma:displayName="Tags" ma:internalName="MediaServiceAutoTags" ma:readOnly="true">
+      <xsd:simpleType>
+        <xsd:restriction base="dms:Text"/>
+      </xsd:simpleType>
+    </xsd:element>
+    <xsd:element name="MediaServiceOCR" ma:index="13" nillable="true" ma:displayName="Extracted Text" ma:internalName="MediaServiceOCR" ma:readOnly="true">
+      <xsd:simpleType>
+        <xsd:restriction base="dms:Note">
+          <xsd:maxLength value="255"/>
+        </xsd:restriction>
+      </xsd:simpleType>
+    </xsd:element>
+    <xsd:element name="MediaServiceGenerationTime" ma:index="14" nillable="true" ma:displayName="MediaServiceGenerationTime" ma:hidden="true" ma:internalName="MediaServiceGenerationTime" ma:readOnly="true">
+      <xsd:simpleType>
+        <xsd:restriction base="dms:Text"/>
+      </xsd:simpleType>
+    </xsd:element>
+    <xsd:element name="MediaServiceEventHashCode" ma:index="15" nillable="true" ma:displayName="MediaServiceEventHashCode" ma:hidden="true" ma:internalName="MediaServiceEventHashCode" ma:readOnly="true">
+      <xsd:simpleType>
+        <xsd:restriction base="dms:Text"/>
+      </xsd:simpleType>
+    </xsd:element>
+    <xsd:element name="MediaServiceDateTaken" ma:index="16" nillable="true" ma:displayName="MediaServiceDateTaken" ma:hidden="true" ma:internalName="MediaServiceDateTaken" ma:readOnly="true">
+      <xsd:simpleType>
+        <xsd:restriction base="dms:Text"/>
+      </xsd:simpleType>
+    </xsd:element>
+  </xsd:schema>
+  <xsd:schema xmlns="http://schemas.openxmlformats.org/package/2006/metadata/core-properties" xmlns:xsd="http://www.w3.org/2001/XMLSchema" xmlns:xsi="http://www.w3.org/2001/XMLSchema-instance" xmlns:dc="http://purl.org/dc/elements/1.1/" xmlns:dcterms="http://purl.org/dc/terms/" xmlns:odoc="http://schemas.microsoft.com/internal/obd" targetNamespace="http://schemas.openxmlformats.org/package/2006/metadata/core-properties" elementFormDefault="qualified" attributeFormDefault="unqualified" blockDefault="#all">
+    <xsd:import namespace="http://purl.org/dc/elements/1.1/" schemaLocation="http://dublincore.org/schemas/xmls/qdc/2003/04/02/dc.xsd"/>
+    <xsd:import namespace="http://purl.org/dc/terms/" schemaLocation="http://dublincore.org/schemas/xmls/qdc/2003/04/02/dcterms.xsd"/>
+    <xsd:element name="coreProperties" type="CT_coreProperties"/>
+    <xsd:complexType name="CT_coreProperties">
+      <xsd:all>
+        <xsd:element ref="dc:creator" minOccurs="0" maxOccurs="1"/>
+        <xsd:element ref="dcterms:created" minOccurs="0" maxOccurs="1"/>
+        <xsd:element ref="dc:identifier" minOccurs="0" maxOccurs="1"/>
+        <xsd:element name="contentType" minOccurs="0" maxOccurs="1" type="xsd:string" ma:index="0" ma:displayName="Content Type"/>
+        <xsd:element ref="dc:title" minOccurs="0" maxOccurs="1" ma:index="4" ma:displayName="Title"/>
+        <xsd:element ref="dc:subject" minOccurs="0" maxOccurs="1"/>
+        <xsd:element ref="dc:description" minOccurs="0" maxOccurs="1"/>
+        <xsd:element name="keywords" minOccurs="0" maxOccurs="1" type="xsd:string"/>
+        <xsd:element ref="dc:language" minOccurs="0" maxOccurs="1"/>
+        <xsd:element name="category" minOccurs="0" maxOccurs="1" type="xsd:string"/>
+        <xsd:element name="version" minOccurs="0" maxOccurs="1" type="xsd:string"/>
+        <xsd:element name="revision" minOccurs="0" maxOccurs="1" type="xsd:string">
+          <xsd:annotation>
+            <xsd:documentation>
+                        This value indicates the number of saves or revisions. The application is responsible for updating this value after each revision.
+                    </xsd:documentation>
+          </xsd:annotation>
+        </xsd:element>
+        <xsd:element name="lastModifiedBy" minOccurs="0" maxOccurs="1" type="xsd:string"/>
+        <xsd:element ref="dcterms:modified" minOccurs="0" maxOccurs="1"/>
+        <xsd:element name="contentStatus" minOccurs="0" maxOccurs="1" type="xsd:string"/>
+      </xsd:all>
+    </xsd:complexType>
+  </xsd:schema>
+  <xs:schema xmlns:pc="http://schemas.microsoft.com/office/infopath/2007/PartnerControls" xmlns:xs="http://www.w3.org/2001/XMLSchema" targetNamespace="http://schemas.microsoft.com/office/infopath/2007/PartnerControls" elementFormDefault="qualified" attributeFormDefault="unqualified">
+    <xs:element name="Person">
+      <xs:complexType>
+        <xs:sequence>
+          <xs:element ref="pc:DisplayName" minOccurs="0"/>
+          <xs:element ref="pc:AccountId" minOccurs="0"/>
+          <xs:element ref="pc:AccountType" minOccurs="0"/>
+        </xs:sequence>
+      </xs:complexType>
+    </xs:element>
+    <xs:element name="DisplayName" type="xs:string"/>
+    <xs:element name="AccountId" type="xs:string"/>
+    <xs:element name="AccountType" type="xs:string"/>
+    <xs:element name="BDCAssociatedEntity">
+      <xs:complexType>
+        <xs:sequence>
+          <xs:element ref="pc:BDCEntity" minOccurs="0" maxOccurs="unbounded"/>
+        </xs:sequence>
+        <xs:attribute ref="pc:EntityNamespace"/>
+        <xs:attribute ref="pc:EntityName"/>
+        <xs:attribute ref="pc:SystemInstanceName"/>
+        <xs:attribute ref="pc:AssociationName"/>
+      </xs:complexType>
+    </xs:element>
+    <xs:attribute name="EntityNamespace" type="xs:string"/>
+    <xs:attribute name="EntityName" type="xs:string"/>
+    <xs:attribute name="SystemInstanceName" type="xs:string"/>
+    <xs:attribute name="AssociationName" type="xs:string"/>
+    <xs:element name="BDCEntity">
+      <xs:complexType>
+        <xs:sequence>
+          <xs:element ref="pc:EntityDisplayName" minOccurs="0"/>
+          <xs:element ref="pc:EntityInstanceReference" minOccurs="0"/>
+          <xs:element ref="pc:EntityId1" minOccurs="0"/>
+          <xs:element ref="pc:EntityId2" minOccurs="0"/>
+          <xs:element ref="pc:EntityId3" minOccurs="0"/>
+          <xs:element ref="pc:EntityId4" minOccurs="0"/>
+          <xs:element ref="pc:EntityId5" minOccurs="0"/>
+        </xs:sequence>
+      </xs:complexType>
+    </xs:element>
+    <xs:element name="EntityDisplayName" type="xs:string"/>
+    <xs:element name="EntityInstanceReference" type="xs:string"/>
+    <xs:element name="EntityId1" type="xs:string"/>
+    <xs:element name="EntityId2" type="xs:string"/>
+    <xs:element name="EntityId3" type="xs:string"/>
+    <xs:element name="EntityId4" type="xs:string"/>
+    <xs:element name="EntityId5" type="xs:string"/>
+    <xs:element name="Terms">
+      <xs:complexType>
+        <xs:sequence>
+          <xs:element ref="pc:TermInfo" minOccurs="0" maxOccurs="unbounded"/>
+        </xs:sequence>
+      </xs:complexType>
+    </xs:element>
+    <xs:element name="TermInfo">
+      <xs:complexType>
+        <xs:sequence>
+          <xs:element ref="pc:TermName" minOccurs="0"/>
+          <xs:element ref="pc:TermId" minOccurs="0"/>
+        </xs:sequence>
+      </xs:complexType>
+    </xs:element>
+    <xs:element name="TermName" type="xs:string"/>
+    <xs:element name="TermId" type="xs:string"/>
+  </xs:schema>
+</ct:contentTypeSchema>
+</file>
+
+<file path=customXml/item3.xml><?xml version="1.0" encoding="utf-8"?>
+<p:properties xmlns:p="http://schemas.microsoft.com/office/2006/metadata/properties" xmlns:xsi="http://www.w3.org/2001/XMLSchema-instance" xmlns:pc="http://schemas.microsoft.com/office/infopath/2007/PartnerControls">
+  <documentManagement/>
+</p:properties>
+</file>
+
+<file path=customXml/item4.xml><?xml version="1.0" encoding="utf-8"?>
+<?mso-contentType ?>
+<FormTemplates xmlns="http://schemas.microsoft.com/sharepoint/v3/contenttype/forms">
+  <Display>DocumentLibraryForm</Display>
+  <Edit>DocumentLibraryForm</Edit>
+  <New>DocumentLibraryForm</New>
+</FormTemplates>
+</file>
+
 <file path=customXml/itemProps1.xml><?xml version="1.0" encoding="utf-8"?>
+<ds:datastoreItem xmlns:ds="http://schemas.openxmlformats.org/officeDocument/2006/customXml" ds:itemID="{552A372A-BB7A-41D2-AA1D-D48F81341D0D}">
+  <ds:schemaRefs>
+    <ds:schemaRef ds:uri="http://schemas.openxmlformats.org/officeDocument/2006/bibliography"/>
+  </ds:schemaRefs>
+</ds:datastoreItem>
+</file>
+
+<file path=customXml/itemProps2.xml><?xml version="1.0" encoding="utf-8"?>
 <ds:datastoreItem xmlns:ds="http://schemas.openxmlformats.org/officeDocument/2006/customXml" ds:itemID="{62FB74EC-27C3-43CD-AA19-3C7B749352D1}">
   <ds:schemaRefs>
     <ds:schemaRef ds:uri="http://schemas.microsoft.com/office/2006/metadata/contentType"/>
@@ -21361,14 +21170,6 @@
 </ds:datastoreItem>
 </file>
 
-<file path=customXml/itemProps2.xml><?xml version="1.0" encoding="utf-8"?>
-<ds:datastoreItem xmlns:ds="http://schemas.openxmlformats.org/officeDocument/2006/customXml" ds:itemID="{5F50DDEA-C1BE-4184-8899-7BE414D17E60}">
-  <ds:schemaRefs>
-    <ds:schemaRef ds:uri="http://schemas.microsoft.com/sharepoint/v3/contenttype/forms"/>
-  </ds:schemaRefs>
-</ds:datastoreItem>
-</file>
-
 <file path=customXml/itemProps3.xml><?xml version="1.0" encoding="utf-8"?>
 <ds:datastoreItem xmlns:ds="http://schemas.openxmlformats.org/officeDocument/2006/customXml" ds:itemID="{43E361D3-2B44-417C-8140-A3BDBDC065F7}">
   <ds:schemaRefs>
@@ -21379,9 +21180,9 @@
 </file>
 
 <file path=customXml/itemProps4.xml><?xml version="1.0" encoding="utf-8"?>
-<ds:datastoreItem xmlns:ds="http://schemas.openxmlformats.org/officeDocument/2006/customXml" ds:itemID="{42438223-7261-4043-8779-E3E3C7AA990D}">
+<ds:datastoreItem xmlns:ds="http://schemas.openxmlformats.org/officeDocument/2006/customXml" ds:itemID="{5F50DDEA-C1BE-4184-8899-7BE414D17E60}">
   <ds:schemaRefs>
-    <ds:schemaRef ds:uri="http://schemas.openxmlformats.org/officeDocument/2006/bibliography"/>
+    <ds:schemaRef ds:uri="http://schemas.microsoft.com/sharepoint/v3/contenttype/forms"/>
   </ds:schemaRefs>
 </ds:datastoreItem>
 </file>
</xml_diff>